<commit_message>
Added updated version of sprint plan
</commit_message>
<xml_diff>
--- a/Documents/PRCS252 - Integrating Project - Sprint Plan.docx
+++ b/Documents/PRCS252 - Integrating Project - Sprint Plan.docx
@@ -75,108 +75,337 @@
         <w:t>Minimum Viable Product</w:t>
       </w:r>
     </w:p>
-    <w:p>
+    <w:p w14:noSpellErr="1">
+      <w:pPr>
+        <w:pStyle w:val="Normal"/>
+        <w:ind w:left="0" w:firstLine="360"/>
+      </w:pPr>
+      <w:r>
+        <w:rPr>
+          <w:u w:val="single"/>
+        </w:rPr>
+        <w:t>Desktop Application</w:t>
+      </w:r>
+    </w:p>
+    <w:p w14:noSpellErr="1">
       <w:pPr>
         <w:pStyle w:val="ListParagraph"/>
         <w:numPr>
           <w:ilvl w:val="0"/>
-          <w:numId w:val="27"/>
+          <w:numId w:val="28"/>
         </w:numPr>
         <w:rPr>
-          <w:u w:val="single"/>
-        </w:rPr>
-      </w:pPr>
-      <w:r>
-        <w:t>Database Schema</w:t>
-      </w:r>
-    </w:p>
-    <w:p>
+          <w:sz w:val="22"/>
+          <w:szCs w:val="22"/>
+          <w:lang w:val="en-GB"/>
+        </w:rPr>
+      </w:pPr>
+      <w:r>
+        <w:rPr>
+          <w:rFonts w:ascii="Calibri" w:hAnsi="Calibri" w:eastAsia="Calibri" w:cs="Calibri"/>
+          <w:lang w:val="en-GB"/>
+        </w:rPr>
+        <w:t>As a driver, I want to be able to log in to the system, so that the service can start.</w:t>
+      </w:r>
+    </w:p>
+    <w:p w14:noSpellErr="1">
       <w:pPr>
         <w:pStyle w:val="ListParagraph"/>
         <w:numPr>
           <w:ilvl w:val="0"/>
-          <w:numId w:val="27"/>
+          <w:numId w:val="28"/>
         </w:numPr>
-      </w:pPr>
-      <w:r>
-        <w:t>Middleware to establish a connection to the database</w:t>
-      </w:r>
-    </w:p>
-    <w:p>
+        <w:rPr>
+          <w:sz w:val="22"/>
+          <w:szCs w:val="22"/>
+          <w:u w:val="single"/>
+        </w:rPr>
+      </w:pPr>
+      <w:r>
+        <w:rPr>
+          <w:rFonts w:ascii="Calibri" w:hAnsi="Calibri" w:eastAsia="Calibri" w:cs="Calibri"/>
+          <w:lang w:val="en-GB"/>
+        </w:rPr>
+        <w:t>As a driver, I want to be able to view current stock, so that the number of coaches available to drive in the depot is known.</w:t>
+      </w:r>
+    </w:p>
+    <w:p w14:noSpellErr="1">
       <w:pPr>
         <w:pStyle w:val="ListParagraph"/>
         <w:numPr>
           <w:ilvl w:val="0"/>
-          <w:numId w:val="27"/>
+          <w:numId w:val="28"/>
         </w:numPr>
-      </w:pPr>
-      <w:r>
-        <w:t>Paper prototypes</w:t>
-      </w:r>
-    </w:p>
-    <w:p>
+        <w:rPr>
+          <w:sz w:val="22"/>
+          <w:szCs w:val="22"/>
+          <w:lang w:val="en-GB"/>
+        </w:rPr>
+      </w:pPr>
+      <w:r>
+        <w:rPr>
+          <w:rFonts w:ascii="Calibri" w:hAnsi="Calibri" w:eastAsia="Calibri" w:cs="Calibri"/>
+          <w:lang w:val="en-GB"/>
+        </w:rPr>
+        <w:t>As a driver, I want to be able to access the coach service based on coach licence/service ID, so that the service can start.</w:t>
+      </w:r>
+    </w:p>
+    <w:p w14:noSpellErr="1">
+      <w:pPr>
+        <w:pStyle w:val="Normal"/>
+        <w:ind w:left="360"/>
+        <w:rPr>
+          <w:rFonts w:ascii="Calibri" w:hAnsi="Calibri" w:eastAsia="Calibri" w:cs="Calibri"/>
+          <w:lang w:val="en-GB"/>
+        </w:rPr>
+      </w:pPr>
+      <w:r>
+        <w:rPr>
+          <w:rFonts w:ascii="Calibri" w:hAnsi="Calibri" w:eastAsia="Calibri" w:cs="Calibri"/>
+          <w:u w:val="single"/>
+          <w:lang w:val="en-GB"/>
+        </w:rPr>
+        <w:t>Mobile Application</w:t>
+      </w:r>
+    </w:p>
+    <w:p w14:noSpellErr="1">
       <w:pPr>
         <w:pStyle w:val="ListParagraph"/>
         <w:numPr>
-          <w:ilvl w:val="1"/>
-          <w:numId w:val="27"/>
+          <w:ilvl w:val="0"/>
+          <w:numId w:val="29"/>
         </w:numPr>
-      </w:pPr>
-      <w:r>
-        <w:t>Website</w:t>
-      </w:r>
-    </w:p>
-    <w:p>
+        <w:rPr>
+          <w:sz w:val="22"/>
+          <w:szCs w:val="22"/>
+          <w:lang w:val="en-GB"/>
+        </w:rPr>
+      </w:pPr>
+      <w:r>
+        <w:rPr>
+          <w:rFonts w:ascii="Calibri" w:hAnsi="Calibri" w:eastAsia="Calibri" w:cs="Calibri"/>
+          <w:lang w:val="en-GB"/>
+        </w:rPr>
+        <w:t>As a customer, I want to be able to login to my account, so that I can access my account.</w:t>
+      </w:r>
+    </w:p>
+    <w:p w14:noSpellErr="1">
       <w:pPr>
         <w:pStyle w:val="ListParagraph"/>
         <w:numPr>
-          <w:ilvl w:val="1"/>
-          <w:numId w:val="27"/>
+          <w:ilvl w:val="0"/>
+          <w:numId w:val="29"/>
         </w:numPr>
-      </w:pPr>
-      <w:r>
-        <w:t>Mobile application</w:t>
-      </w:r>
-    </w:p>
-    <w:p>
+        <w:rPr>
+          <w:sz w:val="22"/>
+          <w:szCs w:val="22"/>
+          <w:lang w:val="en-GB"/>
+        </w:rPr>
+      </w:pPr>
+      <w:r>
+        <w:rPr>
+          <w:rFonts w:ascii="Calibri" w:hAnsi="Calibri" w:eastAsia="Calibri" w:cs="Calibri"/>
+          <w:lang w:val="en-GB"/>
+        </w:rPr>
+        <w:t xml:space="preserve">As a customer, I want to be able to create an account, so that I can book a place on a </w:t>
+      </w:r>
+      <w:r>
+        <w:rPr>
+          <w:rFonts w:ascii="Calibri" w:hAnsi="Calibri" w:eastAsia="Calibri" w:cs="Calibri"/>
+          <w:lang w:val="en-GB"/>
+        </w:rPr>
+        <w:t>coach.</w:t>
+      </w:r>
+    </w:p>
+    <w:p w14:noSpellErr="1">
       <w:pPr>
         <w:pStyle w:val="ListParagraph"/>
         <w:numPr>
-          <w:ilvl w:val="1"/>
-          <w:numId w:val="27"/>
+          <w:ilvl w:val="0"/>
+          <w:numId w:val="29"/>
         </w:numPr>
-      </w:pPr>
-      <w:r>
-        <w:t>Desktop application</w:t>
-      </w:r>
-    </w:p>
-    <w:p>
+        <w:rPr>
+          <w:sz w:val="22"/>
+          <w:szCs w:val="22"/>
+          <w:lang w:val="en-GB"/>
+        </w:rPr>
+      </w:pPr>
+      <w:r>
+        <w:rPr>
+          <w:rFonts w:ascii="Calibri" w:hAnsi="Calibri" w:eastAsia="Calibri" w:cs="Calibri"/>
+          <w:lang w:val="en-GB"/>
+        </w:rPr>
+        <w:t xml:space="preserve">As a customer, I want to be able to update my account details, so that my information can be up to </w:t>
+      </w:r>
+      <w:r>
+        <w:rPr>
+          <w:rFonts w:ascii="Calibri" w:hAnsi="Calibri" w:eastAsia="Calibri" w:cs="Calibri"/>
+          <w:lang w:val="en-GB"/>
+        </w:rPr>
+        <w:t>date.</w:t>
+      </w:r>
+    </w:p>
+    <w:p w14:noSpellErr="1">
       <w:pPr>
         <w:pStyle w:val="ListParagraph"/>
         <w:numPr>
-          <w:ilvl w:val="1"/>
-          <w:numId w:val="27"/>
+          <w:ilvl w:val="0"/>
+          <w:numId w:val="29"/>
         </w:numPr>
-      </w:pPr>
-      <w:r>
-        <w:t>Wireframe diagrams</w:t>
-      </w:r>
-    </w:p>
-    <w:p>
-      <w:pPr>
+        <w:rPr>
+          <w:sz w:val="22"/>
+          <w:szCs w:val="22"/>
+          <w:lang w:val="en-GB"/>
+        </w:rPr>
+      </w:pPr>
+      <w:r>
+        <w:rPr>
+          <w:rFonts w:ascii="Calibri" w:hAnsi="Calibri" w:eastAsia="Calibri" w:cs="Calibri"/>
+          <w:lang w:val="en-GB"/>
+        </w:rPr>
+        <w:t>As</w:t>
+      </w:r>
+      <w:r>
+        <w:rPr>
+          <w:rFonts w:ascii="Calibri" w:hAnsi="Calibri" w:eastAsia="Calibri" w:cs="Calibri"/>
+          <w:lang w:val="en-GB"/>
+        </w:rPr>
+        <w:t xml:space="preserve"> a customer, I want to be able to view my account details, so that I can check my information is correct.</w:t>
+      </w:r>
+    </w:p>
+    <w:p w14:noSpellErr="1">
+      <w:pPr>
+        <w:pStyle w:val="Normal"/>
         <w:ind w:left="360"/>
         <w:rPr>
+          <w:rFonts w:ascii="Calibri" w:hAnsi="Calibri" w:eastAsia="Calibri" w:cs="Calibri"/>
           <w:u w:val="single"/>
-        </w:rPr>
-      </w:pPr>
-    </w:p>
-    <w:p>
+          <w:lang w:val="en-GB"/>
+        </w:rPr>
+      </w:pPr>
+      <w:r>
+        <w:rPr>
+          <w:rFonts w:ascii="Calibri" w:hAnsi="Calibri" w:eastAsia="Calibri" w:cs="Calibri"/>
+          <w:u w:val="single"/>
+          <w:lang w:val="en-GB"/>
+        </w:rPr>
+        <w:t>Website</w:t>
+      </w:r>
+    </w:p>
+    <w:p w14:noSpellErr="1">
+      <w:pPr>
+        <w:pStyle w:val="ListParagraph"/>
+        <w:numPr>
+          <w:ilvl w:val="0"/>
+          <w:numId w:val="30"/>
+        </w:numPr>
+        <w:rPr>
+          <w:sz w:val="22"/>
+          <w:szCs w:val="22"/>
+          <w:u w:val="single"/>
+          <w:lang w:val="en-GB"/>
+        </w:rPr>
+      </w:pPr>
+      <w:r>
+        <w:rPr>
+          <w:rFonts w:ascii="Calibri" w:hAnsi="Calibri" w:eastAsia="Calibri" w:cs="Calibri"/>
+          <w:lang w:val="en-GB"/>
+        </w:rPr>
+        <w:t>As an admin, I want to be able to login to the system, so that I can perform my responsibilities within the system.</w:t>
+      </w:r>
+    </w:p>
+    <w:p w14:noSpellErr="1">
+      <w:pPr>
+        <w:pStyle w:val="ListParagraph"/>
+        <w:numPr>
+          <w:ilvl w:val="0"/>
+          <w:numId w:val="30"/>
+        </w:numPr>
+        <w:rPr>
+          <w:sz w:val="22"/>
+          <w:szCs w:val="22"/>
+          <w:lang w:val="en-GB"/>
+        </w:rPr>
+      </w:pPr>
+      <w:r>
+        <w:rPr>
+          <w:rFonts w:ascii="Calibri" w:hAnsi="Calibri" w:eastAsia="Calibri" w:cs="Calibri"/>
+          <w:lang w:val="en-GB"/>
+        </w:rPr>
+        <w:t>As an admin, I want to be able to create employee accounts, so that new employees can undertake their duties.</w:t>
+      </w:r>
+    </w:p>
+    <w:p w14:noSpellErr="1">
+      <w:pPr>
+        <w:pStyle w:val="ListParagraph"/>
+        <w:numPr>
+          <w:ilvl w:val="0"/>
+          <w:numId w:val="30"/>
+        </w:numPr>
+        <w:rPr>
+          <w:sz w:val="22"/>
+          <w:szCs w:val="22"/>
+          <w:lang w:val="en-GB"/>
+        </w:rPr>
+      </w:pPr>
+      <w:r>
+        <w:rPr>
+          <w:rFonts w:ascii="Calibri" w:hAnsi="Calibri" w:eastAsia="Calibri" w:cs="Calibri"/>
+          <w:lang w:val="en-GB"/>
+        </w:rPr>
+        <w:t>As an admin, I want to be able to update employee accounts, so that information related to employees can be changed.</w:t>
+      </w:r>
+    </w:p>
+    <w:p w14:noSpellErr="1">
+      <w:pPr>
+        <w:pStyle w:val="ListParagraph"/>
+        <w:numPr>
+          <w:ilvl w:val="0"/>
+          <w:numId w:val="30"/>
+        </w:numPr>
+        <w:rPr>
+          <w:sz w:val="22"/>
+          <w:szCs w:val="22"/>
+          <w:lang w:val="en-GB"/>
+        </w:rPr>
+      </w:pPr>
+      <w:r>
+        <w:rPr>
+          <w:rFonts w:ascii="Calibri" w:hAnsi="Calibri" w:eastAsia="Calibri" w:cs="Calibri"/>
+          <w:lang w:val="en-GB"/>
+        </w:rPr>
+        <w:t>As an admin, I want to be able to retrieve employee accounts, so I can view information on employees.</w:t>
+      </w:r>
+    </w:p>
+    <w:p w14:noSpellErr="1">
+      <w:pPr>
+        <w:pStyle w:val="ListParagraph"/>
+        <w:numPr>
+          <w:ilvl w:val="0"/>
+          <w:numId w:val="30"/>
+        </w:numPr>
+        <w:rPr>
+          <w:sz w:val="22"/>
+          <w:szCs w:val="22"/>
+          <w:lang w:val="en-GB"/>
+        </w:rPr>
+      </w:pPr>
+      <w:r>
+        <w:rPr>
+          <w:rFonts w:ascii="Calibri" w:hAnsi="Calibri" w:eastAsia="Calibri" w:cs="Calibri"/>
+          <w:lang w:val="en-GB"/>
+        </w:rPr>
+        <w:t>As an admin, I want to be able to archive employee accounts, so that they are no longer active when an employee leaves the company.</w:t>
+      </w:r>
+    </w:p>
+    <w:p w14:noSpellErr="1">
       <w:pPr>
         <w:pStyle w:val="ListParagraph"/>
         <w:numPr>
           <w:ilvl w:val="0"/>
           <w:numId w:val="14"/>
         </w:numPr>
+        <w:jc w:val="both"/>
         <w:rPr>
           <w:u w:val="single"/>
         </w:rPr>
@@ -201,7 +430,7 @@
         <w:t>Minimum Viable Product</w:t>
       </w:r>
     </w:p>
-    <w:p>
+    <w:p w14:noSpellErr="1">
       <w:pPr>
         <w:ind w:left="360"/>
         <w:rPr>
@@ -228,13 +457,13 @@
       </w:pPr>
       <w:r>
         <w:rPr>
-          <w:rFonts w:ascii="Calibri" w:eastAsia="Calibri" w:hAnsi="Calibri" w:cs="Calibri"/>
-          <w:lang w:val="en-GB"/>
-        </w:rPr>
-        <w:t>As a driver, I want to be able to log in to the system, so that the service can start.</w:t>
-      </w:r>
-    </w:p>
-    <w:p>
+          <w:rFonts w:ascii="Calibri" w:hAnsi="Calibri" w:eastAsia="Calibri" w:cs="Calibri"/>
+          <w:lang w:val="en-GB"/>
+        </w:rPr>
+        <w:t>As a driver, I want to be able to see the bookings made for a journey, so I know how many people will board the coach.</w:t>
+      </w:r>
+    </w:p>
+    <w:p w14:noSpellErr="1">
       <w:pPr>
         <w:pStyle w:val="ListParagraph"/>
         <w:numPr>
@@ -242,18 +471,18 @@
           <w:numId w:val="24"/>
         </w:numPr>
         <w:rPr>
-          <w:u w:val="single"/>
-        </w:rPr>
-      </w:pPr>
-      <w:r>
-        <w:rPr>
-          <w:rFonts w:ascii="Calibri" w:eastAsia="Calibri" w:hAnsi="Calibri" w:cs="Calibri"/>
-          <w:lang w:val="en-GB"/>
-        </w:rPr>
-        <w:t>As a driver, I want to be able to view current stock, so that the number of coaches available to drive in the depot is known.</w:t>
-      </w:r>
-    </w:p>
-    <w:p>
+          <w:lang w:val="en-GB"/>
+        </w:rPr>
+      </w:pPr>
+      <w:r>
+        <w:rPr>
+          <w:rFonts w:ascii="Calibri" w:hAnsi="Calibri" w:eastAsia="Calibri" w:cs="Calibri"/>
+          <w:lang w:val="en-GB"/>
+        </w:rPr>
+        <w:t>As a driver, I want to be able to start a service for a valid route, so that I can provide the travel product for customers.</w:t>
+      </w:r>
+    </w:p>
+    <w:p w14:noSpellErr="1">
       <w:pPr>
         <w:pStyle w:val="ListParagraph"/>
         <w:numPr>
@@ -261,47 +490,30 @@
           <w:numId w:val="24"/>
         </w:numPr>
         <w:rPr>
-          <w:lang w:val="en-GB"/>
-        </w:rPr>
-      </w:pPr>
-      <w:r>
-        <w:rPr>
-          <w:rFonts w:ascii="Calibri" w:eastAsia="Calibri" w:hAnsi="Calibri" w:cs="Calibri"/>
-          <w:lang w:val="en-GB"/>
-        </w:rPr>
-        <w:t>As a driver, I want to be able to see the bookings made for a journey, so I know how many people will board the coach.</w:t>
-      </w:r>
-    </w:p>
-    <w:p>
-      <w:pPr>
-        <w:pStyle w:val="ListParagraph"/>
-        <w:numPr>
-          <w:ilvl w:val="0"/>
-          <w:numId w:val="24"/>
-        </w:numPr>
-        <w:rPr>
-          <w:lang w:val="en-GB"/>
-        </w:rPr>
-      </w:pPr>
-      <w:r>
-        <w:rPr>
-          <w:rFonts w:ascii="Calibri" w:eastAsia="Calibri" w:hAnsi="Calibri" w:cs="Calibri"/>
-          <w:lang w:val="en-GB"/>
-        </w:rPr>
-        <w:t>As a driver, I want to be able to access the coach service based on coach licence/service ID, so that the service can start.</w:t>
-      </w:r>
-    </w:p>
-    <w:p>
+          <w:sz w:val="22"/>
+          <w:szCs w:val="22"/>
+          <w:lang w:val="en-GB"/>
+        </w:rPr>
+      </w:pPr>
+      <w:r>
+        <w:rPr>
+          <w:rFonts w:ascii="Calibri" w:hAnsi="Calibri" w:eastAsia="Calibri" w:cs="Calibri"/>
+          <w:lang w:val="en-GB"/>
+        </w:rPr>
+        <w:t>As a driver, I want to be able to stop a service for a valid route, so that I can provide the travel product for customers.</w:t>
+      </w:r>
+    </w:p>
+    <w:p w14:noSpellErr="1">
       <w:pPr>
         <w:ind w:left="360"/>
         <w:rPr>
-          <w:rFonts w:ascii="Calibri" w:eastAsia="Calibri" w:hAnsi="Calibri" w:cs="Calibri"/>
-          <w:lang w:val="en-GB"/>
-        </w:rPr>
-      </w:pPr>
-      <w:r>
-        <w:rPr>
-          <w:rFonts w:ascii="Calibri" w:eastAsia="Calibri" w:hAnsi="Calibri" w:cs="Calibri"/>
+          <w:rFonts w:ascii="Calibri" w:hAnsi="Calibri" w:eastAsia="Calibri" w:cs="Calibri"/>
+          <w:lang w:val="en-GB"/>
+        </w:rPr>
+      </w:pPr>
+      <w:r>
+        <w:rPr>
+          <w:rFonts w:ascii="Calibri" w:hAnsi="Calibri" w:eastAsia="Calibri" w:cs="Calibri"/>
           <w:u w:val="single"/>
           <w:lang w:val="en-GB"/>
         </w:rPr>
@@ -321,10 +533,10 @@
       </w:pPr>
       <w:r>
         <w:rPr>
-          <w:rFonts w:ascii="Calibri" w:eastAsia="Calibri" w:hAnsi="Calibri" w:cs="Calibri"/>
-          <w:lang w:val="en-GB"/>
-        </w:rPr>
-        <w:t>As a customer, I want to be able to login to my account, so that I can access my account.</w:t>
+          <w:rFonts w:ascii="Calibri" w:hAnsi="Calibri" w:eastAsia="Calibri" w:cs="Calibri"/>
+          <w:lang w:val="en-GB"/>
+        </w:rPr>
+        <w:t>As a customer, I want to be able to select the day and time in which I want to travel, so that available services during those times will be available for me to book.</w:t>
       </w:r>
     </w:p>
     <w:p>
@@ -335,16 +547,15 @@
           <w:numId w:val="23"/>
         </w:numPr>
         <w:rPr>
-          <w:u w:val="single"/>
-          <w:lang w:val="en-GB"/>
-        </w:rPr>
-      </w:pPr>
-      <w:r>
-        <w:rPr>
-          <w:rFonts w:ascii="Calibri" w:eastAsia="Calibri" w:hAnsi="Calibri" w:cs="Calibri"/>
-          <w:lang w:val="en-GB"/>
-        </w:rPr>
-        <w:t>As a customer, I want to be able to create an account, so that I can book a place on a coach.</w:t>
+          <w:lang w:val="en-GB"/>
+        </w:rPr>
+      </w:pPr>
+      <w:r>
+        <w:rPr>
+          <w:rFonts w:ascii="Calibri" w:hAnsi="Calibri" w:eastAsia="Calibri" w:cs="Calibri"/>
+          <w:lang w:val="en-GB"/>
+        </w:rPr>
+        <w:t>As a customer, I want to be able to search for timetabled routes given the starting point and destination.</w:t>
       </w:r>
     </w:p>
     <w:p>
@@ -360,61 +571,23 @@
       </w:pPr>
       <w:r>
         <w:rPr>
-          <w:rFonts w:ascii="Calibri" w:eastAsia="Calibri" w:hAnsi="Calibri" w:cs="Calibri"/>
-          <w:lang w:val="en-GB"/>
-        </w:rPr>
-        <w:t>As a customer, I want to be able to select the day and time in which I want to travel, so that available services during those times will be available for me to book.</w:t>
-      </w:r>
-    </w:p>
-    <w:p>
-      <w:pPr>
-        <w:pStyle w:val="ListParagraph"/>
-        <w:numPr>
-          <w:ilvl w:val="0"/>
-          <w:numId w:val="23"/>
-        </w:numPr>
-        <w:rPr>
-          <w:lang w:val="en-GB"/>
-        </w:rPr>
-      </w:pPr>
-      <w:r>
-        <w:rPr>
-          <w:rFonts w:ascii="Calibri" w:eastAsia="Calibri" w:hAnsi="Calibri" w:cs="Calibri"/>
-          <w:lang w:val="en-GB"/>
-        </w:rPr>
-        <w:t>As a customer, I want to be able to search for timetabled routes given the starting point and destination.</w:t>
-      </w:r>
-    </w:p>
-    <w:p>
-      <w:pPr>
-        <w:pStyle w:val="ListParagraph"/>
-        <w:numPr>
-          <w:ilvl w:val="0"/>
-          <w:numId w:val="23"/>
-        </w:numPr>
-        <w:rPr>
-          <w:lang w:val="en-GB"/>
-        </w:rPr>
-      </w:pPr>
-      <w:r>
-        <w:rPr>
-          <w:rFonts w:ascii="Calibri" w:eastAsia="Calibri" w:hAnsi="Calibri" w:cs="Calibri"/>
+          <w:rFonts w:ascii="Calibri" w:hAnsi="Calibri" w:eastAsia="Calibri" w:cs="Calibri"/>
           <w:lang w:val="en-GB"/>
         </w:rPr>
         <w:t>As a customer, I want to be able to know the estimated time of the journey, so I know when the coach will get to my destination.</w:t>
       </w:r>
     </w:p>
-    <w:p>
+    <w:p w14:noSpellErr="1">
       <w:pPr>
         <w:ind w:left="360"/>
         <w:rPr>
-          <w:rFonts w:ascii="Calibri" w:eastAsia="Calibri" w:hAnsi="Calibri" w:cs="Calibri"/>
-          <w:lang w:val="en-GB"/>
-        </w:rPr>
-      </w:pPr>
-      <w:r>
-        <w:rPr>
-          <w:rFonts w:ascii="Calibri" w:eastAsia="Calibri" w:hAnsi="Calibri" w:cs="Calibri"/>
+          <w:rFonts w:ascii="Calibri" w:hAnsi="Calibri" w:eastAsia="Calibri" w:cs="Calibri"/>
+          <w:lang w:val="en-GB"/>
+        </w:rPr>
+      </w:pPr>
+      <w:r>
+        <w:rPr>
+          <w:rFonts w:ascii="Calibri" w:hAnsi="Calibri" w:eastAsia="Calibri" w:cs="Calibri"/>
           <w:u w:val="single"/>
           <w:lang w:val="en-GB"/>
         </w:rPr>
@@ -429,16 +602,15 @@
           <w:numId w:val="22"/>
         </w:numPr>
         <w:rPr>
-          <w:u w:val="single"/>
-          <w:lang w:val="en-GB"/>
-        </w:rPr>
-      </w:pPr>
-      <w:r>
-        <w:rPr>
-          <w:rFonts w:ascii="Calibri" w:eastAsia="Calibri" w:hAnsi="Calibri" w:cs="Calibri"/>
-          <w:lang w:val="en-GB"/>
-        </w:rPr>
-        <w:t>As an admin, I want to be able to login to the system, so that I can perform my responsibilities within the system.</w:t>
+          <w:lang w:val="en-GB"/>
+        </w:rPr>
+      </w:pPr>
+      <w:r>
+        <w:rPr>
+          <w:rFonts w:ascii="Calibri" w:hAnsi="Calibri" w:eastAsia="Calibri" w:cs="Calibri"/>
+          <w:lang w:val="en-GB"/>
+        </w:rPr>
+        <w:t>As an admin, I want to be able to approve customer account requests, so that customers can log in to their accounts.</w:t>
       </w:r>
     </w:p>
     <w:p>
@@ -454,11 +626,10 @@
       </w:pPr>
       <w:r>
         <w:rPr>
-          <w:rFonts w:ascii="Calibri" w:eastAsia="Calibri" w:hAnsi="Calibri" w:cs="Calibri"/>
-          <w:lang w:val="en-GB"/>
-        </w:rPr>
-        <w:lastRenderedPageBreak/>
-        <w:t>As an admin, I want to be able to create employee accounts, so that new employees can undertake their duties.</w:t>
+          <w:rFonts w:ascii="Calibri" w:hAnsi="Calibri" w:eastAsia="Calibri" w:cs="Calibri"/>
+          <w:lang w:val="en-GB"/>
+        </w:rPr>
+        <w:t>As an admin, I want to be able to allow the changing of customer passwords, so that customers may alter their password.</w:t>
       </w:r>
     </w:p>
     <w:p>
@@ -474,13 +645,13 @@
       </w:pPr>
       <w:r>
         <w:rPr>
-          <w:rFonts w:ascii="Calibri" w:eastAsia="Calibri" w:hAnsi="Calibri" w:cs="Calibri"/>
-          <w:lang w:val="en-GB"/>
-        </w:rPr>
-        <w:t>As an admin, I want to be able to update employee accounts, so that information related to employees can be changed.</w:t>
-      </w:r>
-    </w:p>
-    <w:p>
+          <w:rFonts w:ascii="Calibri" w:hAnsi="Calibri" w:eastAsia="Calibri" w:cs="Calibri"/>
+          <w:lang w:val="en-GB"/>
+        </w:rPr>
+        <w:t>As an admin, I want to be able to create records of new coaches, so that the stock can be documented.</w:t>
+      </w:r>
+    </w:p>
+    <w:p w14:noSpellErr="1">
       <w:pPr>
         <w:pStyle w:val="ListParagraph"/>
         <w:numPr>
@@ -493,13 +664,20 @@
       </w:pPr>
       <w:r>
         <w:rPr>
-          <w:rFonts w:ascii="Calibri" w:eastAsia="Calibri" w:hAnsi="Calibri" w:cs="Calibri"/>
-          <w:lang w:val="en-GB"/>
-        </w:rPr>
-        <w:t>As an admin, I want to be able to retrieve employee accounts, so I can view information on employees.</w:t>
-      </w:r>
-    </w:p>
-    <w:p>
+          <w:rFonts w:ascii="Calibri" w:hAnsi="Calibri" w:eastAsia="Calibri" w:cs="Calibri"/>
+          <w:lang w:val="en-GB"/>
+        </w:rPr>
+        <w:t xml:space="preserve">As an admin, I want to be able to view coaches in the stock inventory, so that I can ascertain what coaches are currently </w:t>
+      </w:r>
+      <w:r>
+        <w:rPr>
+          <w:rFonts w:ascii="Calibri" w:hAnsi="Calibri" w:eastAsia="Calibri" w:cs="Calibri"/>
+          <w:lang w:val="en-GB"/>
+        </w:rPr>
+        <w:t>available.</w:t>
+      </w:r>
+    </w:p>
+    <w:p w14:noSpellErr="1">
       <w:pPr>
         <w:pStyle w:val="ListParagraph"/>
         <w:numPr>
@@ -512,13 +690,20 @@
       </w:pPr>
       <w:r>
         <w:rPr>
-          <w:rFonts w:ascii="Calibri" w:eastAsia="Calibri" w:hAnsi="Calibri" w:cs="Calibri"/>
-          <w:lang w:val="en-GB"/>
-        </w:rPr>
-        <w:t>As an admin, I want to be able to archive employee accounts, so that they are no longer active when an employee leaves the company.</w:t>
-      </w:r>
-    </w:p>
-    <w:p>
+          <w:rFonts w:ascii="Calibri" w:hAnsi="Calibri" w:eastAsia="Calibri" w:cs="Calibri"/>
+          <w:lang w:val="en-GB"/>
+        </w:rPr>
+        <w:t>As</w:t>
+      </w:r>
+      <w:r>
+        <w:rPr>
+          <w:rFonts w:ascii="Calibri" w:hAnsi="Calibri" w:eastAsia="Calibri" w:cs="Calibri"/>
+          <w:lang w:val="en-GB"/>
+        </w:rPr>
+        <w:t xml:space="preserve"> an admin, I want to able to update coaches, so that the status can be checked, and stock status can be updated</w:t>
+      </w:r>
+    </w:p>
+    <w:p w14:noSpellErr="1">
       <w:pPr>
         <w:pStyle w:val="ListParagraph"/>
         <w:numPr>
@@ -526,72 +711,17 @@
           <w:numId w:val="22"/>
         </w:numPr>
         <w:rPr>
-          <w:lang w:val="en-GB"/>
-        </w:rPr>
-      </w:pPr>
-      <w:r>
-        <w:rPr>
-          <w:rFonts w:ascii="Calibri" w:eastAsia="Calibri" w:hAnsi="Calibri" w:cs="Calibri"/>
-          <w:lang w:val="en-GB"/>
-        </w:rPr>
-        <w:t>As an admin, I want to be able to approve customer account requests, so that customers can log in to their accounts.</w:t>
-      </w:r>
-    </w:p>
-    <w:p>
-      <w:pPr>
-        <w:pStyle w:val="ListParagraph"/>
-        <w:numPr>
-          <w:ilvl w:val="0"/>
-          <w:numId w:val="22"/>
-        </w:numPr>
-        <w:rPr>
-          <w:lang w:val="en-GB"/>
-        </w:rPr>
-      </w:pPr>
-      <w:r>
-        <w:rPr>
-          <w:rFonts w:ascii="Calibri" w:eastAsia="Calibri" w:hAnsi="Calibri" w:cs="Calibri"/>
-          <w:lang w:val="en-GB"/>
-        </w:rPr>
-        <w:t>As an admin, I want to be able to allow the changing of customer passwords, so that customers may alter their password.</w:t>
-      </w:r>
-    </w:p>
-    <w:p>
-      <w:pPr>
-        <w:pStyle w:val="ListParagraph"/>
-        <w:numPr>
-          <w:ilvl w:val="0"/>
-          <w:numId w:val="22"/>
-        </w:numPr>
-        <w:rPr>
-          <w:lang w:val="en-GB"/>
-        </w:rPr>
-      </w:pPr>
-      <w:r>
-        <w:rPr>
-          <w:rFonts w:ascii="Calibri" w:eastAsia="Calibri" w:hAnsi="Calibri" w:cs="Calibri"/>
-          <w:lang w:val="en-GB"/>
-        </w:rPr>
-        <w:t>As an admin, I want to be able to create records of new coaches, so that the stock can be documented.</w:t>
-      </w:r>
-    </w:p>
-    <w:p>
-      <w:pPr>
-        <w:pStyle w:val="ListParagraph"/>
-        <w:numPr>
-          <w:ilvl w:val="0"/>
-          <w:numId w:val="22"/>
-        </w:numPr>
-        <w:rPr>
-          <w:lang w:val="en-GB"/>
-        </w:rPr>
-      </w:pPr>
-      <w:r>
-        <w:rPr>
-          <w:rFonts w:ascii="Calibri" w:eastAsia="Calibri" w:hAnsi="Calibri" w:cs="Calibri"/>
-          <w:lang w:val="en-GB"/>
-        </w:rPr>
-        <w:t>As an admin, I want to be able to view coaches in the stock inventory, so that I can ascertain what coaches are currently available.</w:t>
+          <w:sz w:val="22"/>
+          <w:szCs w:val="22"/>
+          <w:lang w:val="en-GB"/>
+        </w:rPr>
+      </w:pPr>
+      <w:r>
+        <w:rPr>
+          <w:rFonts w:ascii="Calibri" w:hAnsi="Calibri" w:eastAsia="Calibri" w:cs="Calibri"/>
+          <w:lang w:val="en-GB"/>
+        </w:rPr>
+        <w:t>As an admin, I want to be able to archive coaches in the stock inventory, so they can be decommissioned if not in use or replaced.</w:t>
       </w:r>
     </w:p>
     <w:p>
@@ -637,7 +767,7 @@
         <w:t>Desktop Application</w:t>
       </w:r>
     </w:p>
-    <w:p>
+    <w:p w14:noSpellErr="1">
       <w:pPr>
         <w:pStyle w:val="ListParagraph"/>
         <w:numPr>
@@ -650,13 +780,13 @@
       </w:pPr>
       <w:r>
         <w:rPr>
-          <w:rFonts w:ascii="Calibri" w:eastAsia="Calibri" w:hAnsi="Calibri" w:cs="Calibri"/>
+          <w:rFonts w:ascii="Calibri" w:hAnsi="Calibri" w:eastAsia="Calibri" w:cs="Calibri"/>
           <w:lang w:val="en-GB"/>
         </w:rPr>
         <w:t>As a driver, I want to be able to accept a e-ticket booking reference from a passenger, to validate their journey on the coach.</w:t>
       </w:r>
     </w:p>
-    <w:p>
+    <w:p w14:noSpellErr="1">
       <w:pPr>
         <w:pStyle w:val="ListParagraph"/>
         <w:numPr>
@@ -669,10 +799,10 @@
       </w:pPr>
       <w:r>
         <w:rPr>
-          <w:rFonts w:ascii="Calibri" w:eastAsia="Calibri" w:hAnsi="Calibri" w:cs="Calibri"/>
-          <w:lang w:val="en-GB"/>
-        </w:rPr>
-        <w:t>As a driver, I want to be able to start a service for a valid route, so that I can provide the travel product for customers.</w:t>
+          <w:rFonts w:ascii="Calibri" w:hAnsi="Calibri" w:eastAsia="Calibri" w:cs="Calibri"/>
+          <w:lang w:val="en-GB"/>
+        </w:rPr>
+        <w:t>As a driver, I want to be able to notify of breakdowns, so that a replacement coach will be called to assist passengers.</w:t>
       </w:r>
     </w:p>
     <w:p>
@@ -688,42 +818,23 @@
       </w:pPr>
       <w:r>
         <w:rPr>
-          <w:rFonts w:ascii="Calibri" w:eastAsia="Calibri" w:hAnsi="Calibri" w:cs="Calibri"/>
-          <w:lang w:val="en-GB"/>
-        </w:rPr>
-        <w:t>As a driver, I want to be able to stop a service for a valid route, so that I can provide the travel product for customers.</w:t>
+          <w:rFonts w:ascii="Calibri" w:hAnsi="Calibri" w:eastAsia="Calibri" w:cs="Calibri"/>
+          <w:lang w:val="en-GB"/>
+        </w:rPr>
+        <w:t>As a driver, I want to be able to view coach capacity, so that the maximum number of passengers can be ascertained.</w:t>
       </w:r>
     </w:p>
     <w:p>
       <w:pPr>
-        <w:pStyle w:val="ListParagraph"/>
-        <w:numPr>
-          <w:ilvl w:val="0"/>
-          <w:numId w:val="21"/>
-        </w:numPr>
-        <w:rPr>
-          <w:lang w:val="en-GB"/>
-        </w:rPr>
-      </w:pPr>
-      <w:r>
-        <w:rPr>
-          <w:rFonts w:ascii="Calibri" w:eastAsia="Calibri" w:hAnsi="Calibri" w:cs="Calibri"/>
-          <w:lang w:val="en-GB"/>
-        </w:rPr>
-        <w:t>As a driver, I want to be able to view coach capacity, so that the maximum number of passengers can be ascertained.</w:t>
-      </w:r>
-    </w:p>
-    <w:p>
-      <w:pPr>
         <w:ind w:left="360"/>
         <w:rPr>
-          <w:rFonts w:ascii="Calibri" w:eastAsia="Calibri" w:hAnsi="Calibri" w:cs="Calibri"/>
-          <w:lang w:val="en-GB"/>
-        </w:rPr>
-      </w:pPr>
-      <w:r>
-        <w:rPr>
-          <w:rFonts w:ascii="Calibri" w:eastAsia="Calibri" w:hAnsi="Calibri" w:cs="Calibri"/>
+          <w:rFonts w:ascii="Calibri" w:hAnsi="Calibri" w:eastAsia="Calibri" w:cs="Calibri"/>
+          <w:lang w:val="en-GB"/>
+        </w:rPr>
+      </w:pPr>
+      <w:r>
+        <w:rPr>
+          <w:rFonts w:ascii="Calibri" w:hAnsi="Calibri" w:eastAsia="Calibri" w:cs="Calibri"/>
           <w:u w:val="single"/>
           <w:lang w:val="en-GB"/>
         </w:rPr>
@@ -744,7 +855,7 @@
       </w:pPr>
       <w:r>
         <w:rPr>
-          <w:rFonts w:ascii="Calibri" w:eastAsia="Calibri" w:hAnsi="Calibri" w:cs="Calibri"/>
+          <w:rFonts w:ascii="Calibri" w:hAnsi="Calibri" w:eastAsia="Calibri" w:cs="Calibri"/>
           <w:lang w:val="en-GB"/>
         </w:rPr>
         <w:t>As a customer, I want to be able to create bookings, so that I can catch the coach to my desired destination.</w:t>
@@ -763,7 +874,7 @@
       </w:pPr>
       <w:r>
         <w:rPr>
-          <w:rFonts w:ascii="Calibri" w:eastAsia="Calibri" w:hAnsi="Calibri" w:cs="Calibri"/>
+          <w:rFonts w:ascii="Calibri" w:hAnsi="Calibri" w:eastAsia="Calibri" w:cs="Calibri"/>
           <w:lang w:val="en-GB"/>
         </w:rPr>
         <w:t>As a customer, I want to be able to make multiple bookings, so that I can travel with others.</w:t>
@@ -782,13 +893,13 @@
       </w:pPr>
       <w:r>
         <w:rPr>
-          <w:rFonts w:ascii="Calibri" w:eastAsia="Calibri" w:hAnsi="Calibri" w:cs="Calibri"/>
+          <w:rFonts w:ascii="Calibri" w:hAnsi="Calibri" w:eastAsia="Calibri" w:cs="Calibri"/>
           <w:lang w:val="en-GB"/>
         </w:rPr>
         <w:t>As a customer, I want to be able to pay via PayPal, so I can confirm my travel.</w:t>
       </w:r>
     </w:p>
-    <w:p>
+    <w:p w14:noSpellErr="1">
       <w:pPr>
         <w:pStyle w:val="ListParagraph"/>
         <w:numPr>
@@ -801,7 +912,7 @@
       </w:pPr>
       <w:r>
         <w:rPr>
-          <w:rFonts w:ascii="Calibri" w:eastAsia="Calibri" w:hAnsi="Calibri" w:cs="Calibri"/>
+          <w:rFonts w:ascii="Calibri" w:hAnsi="Calibri" w:eastAsia="Calibri" w:cs="Calibri"/>
           <w:lang w:val="en-GB"/>
         </w:rPr>
         <w:t>As a customer, I want to be able to view all my currently booked tickets and be able to display my booking reference code to the driver upon coach entry.</w:t>
@@ -809,34 +920,15 @@
     </w:p>
     <w:p>
       <w:pPr>
-        <w:pStyle w:val="ListParagraph"/>
-        <w:numPr>
-          <w:ilvl w:val="0"/>
-          <w:numId w:val="20"/>
-        </w:numPr>
-        <w:rPr>
-          <w:lang w:val="en-GB"/>
-        </w:rPr>
-      </w:pPr>
-      <w:r>
-        <w:rPr>
-          <w:rFonts w:ascii="Calibri" w:eastAsia="Calibri" w:hAnsi="Calibri" w:cs="Calibri"/>
-          <w:lang w:val="en-GB"/>
-        </w:rPr>
-        <w:t>As a customer, I want to be able to update my account details, so that my information can be up to date.</w:t>
-      </w:r>
-    </w:p>
-    <w:p>
-      <w:pPr>
         <w:ind w:left="360"/>
         <w:rPr>
-          <w:rFonts w:ascii="Calibri" w:eastAsia="Calibri" w:hAnsi="Calibri" w:cs="Calibri"/>
-          <w:lang w:val="en-GB"/>
-        </w:rPr>
-      </w:pPr>
-      <w:r>
-        <w:rPr>
-          <w:rFonts w:ascii="Calibri" w:eastAsia="Calibri" w:hAnsi="Calibri" w:cs="Calibri"/>
+          <w:rFonts w:ascii="Calibri" w:hAnsi="Calibri" w:eastAsia="Calibri" w:cs="Calibri"/>
+          <w:lang w:val="en-GB"/>
+        </w:rPr>
+      </w:pPr>
+      <w:r>
+        <w:rPr>
+          <w:rFonts w:ascii="Calibri" w:hAnsi="Calibri" w:eastAsia="Calibri" w:cs="Calibri"/>
           <w:u w:val="single"/>
           <w:lang w:val="en-GB"/>
         </w:rPr>
@@ -857,7 +949,7 @@
       </w:pPr>
       <w:r>
         <w:rPr>
-          <w:rFonts w:ascii="Calibri" w:eastAsia="Calibri" w:hAnsi="Calibri" w:cs="Calibri"/>
+          <w:rFonts w:ascii="Calibri" w:hAnsi="Calibri" w:eastAsia="Calibri" w:cs="Calibri"/>
           <w:lang w:val="en-GB"/>
         </w:rPr>
         <w:t>As an admin, I want to be able to retrieve routes, so that I can view them.</w:t>
@@ -876,13 +968,13 @@
       </w:pPr>
       <w:r>
         <w:rPr>
-          <w:rFonts w:ascii="Calibri" w:eastAsia="Calibri" w:hAnsi="Calibri" w:cs="Calibri"/>
+          <w:rFonts w:ascii="Calibri" w:hAnsi="Calibri" w:eastAsia="Calibri" w:cs="Calibri"/>
           <w:lang w:val="en-GB"/>
         </w:rPr>
         <w:t>As an admin, I want to be able to archive routes, so that that they can be decommissioned.</w:t>
       </w:r>
     </w:p>
-    <w:p>
+    <w:p w14:noSpellErr="1">
       <w:pPr>
         <w:pStyle w:val="ListParagraph"/>
         <w:numPr>
@@ -890,19 +982,26 @@
           <w:numId w:val="18"/>
         </w:numPr>
         <w:rPr>
-          <w:lang w:val="en-GB"/>
-        </w:rPr>
-      </w:pPr>
-      <w:r>
-        <w:rPr>
-          <w:rFonts w:ascii="Calibri" w:eastAsia="Calibri" w:hAnsi="Calibri" w:cs="Calibri"/>
-          <w:lang w:val="en-GB"/>
-        </w:rPr>
-        <w:lastRenderedPageBreak/>
-        <w:t>As an admin, I want to create timetables for the routes, so that the routes and times can be documented.</w:t>
-      </w:r>
-    </w:p>
-    <w:p>
+          <w:u w:val="single"/>
+          <w:lang w:val="en-GB"/>
+        </w:rPr>
+      </w:pPr>
+      <w:r>
+        <w:rPr>
+          <w:rFonts w:ascii="Calibri" w:hAnsi="Calibri" w:eastAsia="Calibri" w:cs="Calibri"/>
+          <w:lang w:val="en-GB"/>
+        </w:rPr>
+        <w:t xml:space="preserve">As an admin, I want to create timetables for the routes, so that the routes and times can be </w:t>
+      </w:r>
+      <w:r>
+        <w:rPr>
+          <w:rFonts w:ascii="Calibri" w:hAnsi="Calibri" w:eastAsia="Calibri" w:cs="Calibri"/>
+          <w:lang w:val="en-GB"/>
+        </w:rPr>
+        <w:t>documented.</w:t>
+      </w:r>
+    </w:p>
+    <w:p w14:noSpellErr="1">
       <w:pPr>
         <w:pStyle w:val="ListParagraph"/>
         <w:numPr>
@@ -910,18 +1009,26 @@
           <w:numId w:val="18"/>
         </w:numPr>
         <w:rPr>
-          <w:lang w:val="en-GB"/>
-        </w:rPr>
-      </w:pPr>
-      <w:r>
-        <w:rPr>
-          <w:rFonts w:ascii="Calibri" w:eastAsia="Calibri" w:hAnsi="Calibri" w:cs="Calibri"/>
-          <w:lang w:val="en-GB"/>
-        </w:rPr>
-        <w:t>As an admin, I want to able to update coaches, so that the status can be checked, and stock status can be updated</w:t>
-      </w:r>
-    </w:p>
-    <w:p>
+          <w:u w:val="single"/>
+          <w:lang w:val="en-GB"/>
+        </w:rPr>
+      </w:pPr>
+      <w:r>
+        <w:rPr>
+          <w:rFonts w:ascii="Calibri" w:hAnsi="Calibri" w:eastAsia="Calibri" w:cs="Calibri"/>
+          <w:lang w:val="en-GB"/>
+        </w:rPr>
+        <w:t>As</w:t>
+      </w:r>
+      <w:r>
+        <w:rPr>
+          <w:rFonts w:ascii="Calibri" w:hAnsi="Calibri" w:eastAsia="Calibri" w:cs="Calibri"/>
+          <w:lang w:val="en-GB"/>
+        </w:rPr>
+        <w:t xml:space="preserve"> an admin, I want to update the timetables of routes, so that the routes and times can be amended.</w:t>
+      </w:r>
+    </w:p>
+    <w:p w14:noSpellErr="1">
       <w:pPr>
         <w:pStyle w:val="ListParagraph"/>
         <w:numPr>
@@ -929,15 +1036,17 @@
           <w:numId w:val="18"/>
         </w:numPr>
         <w:rPr>
-          <w:lang w:val="en-GB"/>
-        </w:rPr>
-      </w:pPr>
-      <w:r>
-        <w:rPr>
-          <w:rFonts w:ascii="Calibri" w:eastAsia="Calibri" w:hAnsi="Calibri" w:cs="Calibri"/>
-          <w:lang w:val="en-GB"/>
-        </w:rPr>
-        <w:t>As an admin, I want to be able to archive coaches in the stock inventory, so they can be decommissioned if not in use or replaced.</w:t>
+          <w:sz w:val="22"/>
+          <w:szCs w:val="22"/>
+          <w:lang w:val="en-GB"/>
+        </w:rPr>
+      </w:pPr>
+      <w:r>
+        <w:rPr>
+          <w:rFonts w:ascii="Calibri" w:hAnsi="Calibri" w:eastAsia="Calibri" w:cs="Calibri"/>
+          <w:lang w:val="en-GB"/>
+        </w:rPr>
+        <w:t>As an admin, I want to retrieve the timetables of the routes, so that I can view the routes and times.</w:t>
       </w:r>
     </w:p>
     <w:p>
@@ -953,7 +1062,7 @@
       </w:pPr>
       <w:r>
         <w:rPr>
-          <w:rFonts w:ascii="Calibri" w:eastAsia="Calibri" w:hAnsi="Calibri" w:cs="Calibri"/>
+          <w:rFonts w:ascii="Calibri" w:hAnsi="Calibri" w:eastAsia="Calibri" w:cs="Calibri"/>
           <w:lang w:val="en-GB"/>
         </w:rPr>
         <w:t>As a manager, I want to be able to view the drivers, so that I can see the driver’s that are available</w:t>
@@ -972,7 +1081,7 @@
       </w:pPr>
       <w:r>
         <w:rPr>
-          <w:rFonts w:ascii="Calibri" w:eastAsia="Calibri" w:hAnsi="Calibri" w:cs="Calibri"/>
+          <w:rFonts w:ascii="Calibri" w:hAnsi="Calibri" w:eastAsia="Calibri" w:cs="Calibri"/>
           <w:lang w:val="en-GB"/>
         </w:rPr>
         <w:t>As a manager, I want to be able to assign a driver a coach for the shift, so that the driver can perform his duties.</w:t>
@@ -991,10 +1100,17 @@
       </w:pPr>
       <w:r>
         <w:rPr>
-          <w:rFonts w:ascii="Calibri" w:eastAsia="Calibri" w:hAnsi="Calibri" w:cs="Calibri"/>
+          <w:rFonts w:ascii="Calibri" w:hAnsi="Calibri" w:eastAsia="Calibri" w:cs="Calibri"/>
           <w:lang w:val="en-GB"/>
         </w:rPr>
         <w:t>As a manager, I want to be able to update and make changes to a driver shift</w:t>
+      </w:r>
+      <w:r>
+        <w:rPr>
+          <w:rFonts w:ascii="Calibri" w:hAnsi="Calibri" w:eastAsia="Calibri" w:cs="Calibri"/>
+          <w:lang w:val="en-GB"/>
+        </w:rPr>
+        <w:t>.</w:t>
       </w:r>
     </w:p>
     <w:p>
@@ -1028,8 +1144,6 @@
         </w:rPr>
         <w:t>Minimum Viable Product</w:t>
       </w:r>
-      <w:bookmarkStart w:id="0" w:name="_GoBack"/>
-      <w:bookmarkEnd w:id="0"/>
     </w:p>
     <w:p>
       <w:pPr>
@@ -1045,7 +1159,7 @@
         <w:t>Desktop Application</w:t>
       </w:r>
     </w:p>
-    <w:p>
+    <w:p w14:noSpellErr="1">
       <w:pPr>
         <w:pStyle w:val="ListParagraph"/>
         <w:numPr>
@@ -1058,7 +1172,7 @@
       </w:pPr>
       <w:r>
         <w:rPr>
-          <w:rFonts w:ascii="Calibri" w:eastAsia="Calibri" w:hAnsi="Calibri" w:cs="Calibri"/>
+          <w:rFonts w:ascii="Calibri" w:hAnsi="Calibri" w:eastAsia="Calibri" w:cs="Calibri"/>
           <w:lang w:val="en-GB"/>
         </w:rPr>
         <w:t>As a driver, I want to be able to access the shift schedule, so that I know when I need to work.</w:t>
@@ -1077,10 +1191,10 @@
       </w:pPr>
       <w:r>
         <w:rPr>
-          <w:rFonts w:ascii="Calibri" w:eastAsia="Calibri" w:hAnsi="Calibri" w:cs="Calibri"/>
-          <w:lang w:val="en-GB"/>
-        </w:rPr>
-        <w:t>As a driver, I want to be able to notify of breakdowns, so that a replacement coach will be called to assist passengers.</w:t>
+          <w:rFonts w:ascii="Calibri" w:hAnsi="Calibri" w:eastAsia="Calibri" w:cs="Calibri"/>
+          <w:lang w:val="en-GB"/>
+        </w:rPr>
+        <w:t>As a driver, I want to be able to view the set route for the journey, so that the coach can arrive at the destination.</w:t>
       </w:r>
     </w:p>
     <w:p>
@@ -1096,42 +1210,23 @@
       </w:pPr>
       <w:r>
         <w:rPr>
-          <w:rFonts w:ascii="Calibri" w:eastAsia="Calibri" w:hAnsi="Calibri" w:cs="Calibri"/>
-          <w:lang w:val="en-GB"/>
-        </w:rPr>
-        <w:t>As a driver, I want to be able to view the set route for the journey, so that the coach can arrive at the destination.</w:t>
-      </w:r>
-    </w:p>
-    <w:p>
-      <w:pPr>
-        <w:pStyle w:val="ListParagraph"/>
-        <w:numPr>
-          <w:ilvl w:val="0"/>
-          <w:numId w:val="17"/>
-        </w:numPr>
-        <w:rPr>
-          <w:lang w:val="en-GB"/>
-        </w:rPr>
-      </w:pPr>
-      <w:r>
-        <w:rPr>
-          <w:rFonts w:ascii="Calibri" w:eastAsia="Calibri" w:hAnsi="Calibri" w:cs="Calibri"/>
+          <w:rFonts w:ascii="Calibri" w:hAnsi="Calibri" w:eastAsia="Calibri" w:cs="Calibri"/>
           <w:lang w:val="en-GB"/>
         </w:rPr>
         <w:t xml:space="preserve">As a driver, I want to be able to view remaining seats, so that the amount of spare room can be ascertained. </w:t>
       </w:r>
     </w:p>
-    <w:p>
+    <w:p w14:noSpellErr="1">
       <w:pPr>
         <w:ind w:left="360"/>
         <w:rPr>
-          <w:rFonts w:ascii="Calibri" w:eastAsia="Calibri" w:hAnsi="Calibri" w:cs="Calibri"/>
-          <w:lang w:val="en-GB"/>
-        </w:rPr>
-      </w:pPr>
-      <w:r>
-        <w:rPr>
-          <w:rFonts w:ascii="Calibri" w:eastAsia="Calibri" w:hAnsi="Calibri" w:cs="Calibri"/>
+          <w:rFonts w:ascii="Calibri" w:hAnsi="Calibri" w:eastAsia="Calibri" w:cs="Calibri"/>
+          <w:lang w:val="en-GB"/>
+        </w:rPr>
+      </w:pPr>
+      <w:r>
+        <w:rPr>
+          <w:rFonts w:ascii="Calibri" w:hAnsi="Calibri" w:eastAsia="Calibri" w:cs="Calibri"/>
           <w:u w:val="single"/>
           <w:lang w:val="en-GB"/>
         </w:rPr>
@@ -1146,15 +1241,16 @@
           <w:numId w:val="16"/>
         </w:numPr>
         <w:rPr>
-          <w:lang w:val="en-GB"/>
-        </w:rPr>
-      </w:pPr>
-      <w:r>
-        <w:rPr>
-          <w:rFonts w:ascii="Calibri" w:eastAsia="Calibri" w:hAnsi="Calibri" w:cs="Calibri"/>
-          <w:lang w:val="en-GB"/>
-        </w:rPr>
-        <w:t>As a customer, I want to be able to view my account details, so that I can check my information is correct.</w:t>
+          <w:u w:val="single"/>
+          <w:lang w:val="en-GB"/>
+        </w:rPr>
+      </w:pPr>
+      <w:r>
+        <w:rPr>
+          <w:rFonts w:ascii="Calibri" w:hAnsi="Calibri" w:eastAsia="Calibri" w:cs="Calibri"/>
+          <w:lang w:val="en-GB"/>
+        </w:rPr>
+        <w:t>As a customer, searching for routes, I want to see fares and associated times for a journey, so that I can make sure I book the right journey for me.</w:t>
       </w:r>
     </w:p>
     <w:p>
@@ -1165,16 +1261,15 @@
           <w:numId w:val="16"/>
         </w:numPr>
         <w:rPr>
-          <w:u w:val="single"/>
-          <w:lang w:val="en-GB"/>
-        </w:rPr>
-      </w:pPr>
-      <w:r>
-        <w:rPr>
-          <w:rFonts w:ascii="Calibri" w:eastAsia="Calibri" w:hAnsi="Calibri" w:cs="Calibri"/>
-          <w:lang w:val="en-GB"/>
-        </w:rPr>
-        <w:t>As a customer, searching for routes, I want to see fares and associated times for a journey, so that I can make sure I book the right journey for me.</w:t>
+          <w:lang w:val="en-GB"/>
+        </w:rPr>
+      </w:pPr>
+      <w:r>
+        <w:rPr>
+          <w:rFonts w:ascii="Calibri" w:hAnsi="Calibri" w:eastAsia="Calibri" w:cs="Calibri"/>
+          <w:lang w:val="en-GB"/>
+        </w:rPr>
+        <w:t>As a customer, I want to be able to know my starting station, so I can know where to board the coach.</w:t>
       </w:r>
     </w:p>
     <w:p>
@@ -1190,10 +1285,10 @@
       </w:pPr>
       <w:r>
         <w:rPr>
-          <w:rFonts w:ascii="Calibri" w:eastAsia="Calibri" w:hAnsi="Calibri" w:cs="Calibri"/>
-          <w:lang w:val="en-GB"/>
-        </w:rPr>
-        <w:t>As a customer, I want to be able to know my starting station, so I can know where to board the coach.</w:t>
+          <w:rFonts w:ascii="Calibri" w:hAnsi="Calibri" w:eastAsia="Calibri" w:cs="Calibri"/>
+          <w:lang w:val="en-GB"/>
+        </w:rPr>
+        <w:t>As a customer, I want to be able to know my ending station, so I can know where to get off the coach.</w:t>
       </w:r>
     </w:p>
     <w:p>
@@ -1209,10 +1304,10 @@
       </w:pPr>
       <w:r>
         <w:rPr>
-          <w:rFonts w:ascii="Calibri" w:eastAsia="Calibri" w:hAnsi="Calibri" w:cs="Calibri"/>
-          <w:lang w:val="en-GB"/>
-        </w:rPr>
-        <w:t>As a customer, I want to be able to know my ending station, so I can know where to get off the coach.</w:t>
+          <w:rFonts w:ascii="Calibri" w:hAnsi="Calibri" w:eastAsia="Calibri" w:cs="Calibri"/>
+          <w:lang w:val="en-GB"/>
+        </w:rPr>
+        <w:t>As a customer, I want to be able to view my prior travel history, so I can easily track where I have been and make new journey’s based on prior ones.</w:t>
       </w:r>
     </w:p>
     <w:p>
@@ -1228,42 +1323,23 @@
       </w:pPr>
       <w:r>
         <w:rPr>
-          <w:rFonts w:ascii="Calibri" w:eastAsia="Calibri" w:hAnsi="Calibri" w:cs="Calibri"/>
-          <w:lang w:val="en-GB"/>
-        </w:rPr>
-        <w:t>As a customer, I want to be able to view my prior travel history, so I can easily track where I have been and make new journey’s based on prior ones.</w:t>
-      </w:r>
-    </w:p>
-    <w:p>
-      <w:pPr>
-        <w:pStyle w:val="ListParagraph"/>
-        <w:numPr>
-          <w:ilvl w:val="0"/>
-          <w:numId w:val="16"/>
-        </w:numPr>
-        <w:rPr>
-          <w:lang w:val="en-GB"/>
-        </w:rPr>
-      </w:pPr>
-      <w:r>
-        <w:rPr>
-          <w:rFonts w:ascii="Calibri" w:eastAsia="Calibri" w:hAnsi="Calibri" w:cs="Calibri"/>
+          <w:rFonts w:ascii="Calibri" w:hAnsi="Calibri" w:eastAsia="Calibri" w:cs="Calibri"/>
           <w:lang w:val="en-GB"/>
         </w:rPr>
         <w:t>As a customer, I want to be able to request the termination of my account, so that I can stop using the service.</w:t>
       </w:r>
     </w:p>
-    <w:p>
+    <w:p w14:noSpellErr="1">
       <w:pPr>
         <w:ind w:left="360"/>
         <w:rPr>
-          <w:rFonts w:ascii="Calibri" w:eastAsia="Calibri" w:hAnsi="Calibri" w:cs="Calibri"/>
-          <w:lang w:val="en-GB"/>
-        </w:rPr>
-      </w:pPr>
-      <w:r>
-        <w:rPr>
-          <w:rFonts w:ascii="Calibri" w:eastAsia="Calibri" w:hAnsi="Calibri" w:cs="Calibri"/>
+          <w:rFonts w:ascii="Calibri" w:hAnsi="Calibri" w:eastAsia="Calibri" w:cs="Calibri"/>
+          <w:lang w:val="en-GB"/>
+        </w:rPr>
+      </w:pPr>
+      <w:r>
+        <w:rPr>
+          <w:rFonts w:ascii="Calibri" w:hAnsi="Calibri" w:eastAsia="Calibri" w:cs="Calibri"/>
           <w:u w:val="single"/>
           <w:lang w:val="en-GB"/>
         </w:rPr>
@@ -1278,16 +1354,15 @@
           <w:numId w:val="15"/>
         </w:numPr>
         <w:rPr>
-          <w:u w:val="single"/>
-          <w:lang w:val="en-GB"/>
-        </w:rPr>
-      </w:pPr>
-      <w:r>
-        <w:rPr>
-          <w:rFonts w:ascii="Calibri" w:eastAsia="Calibri" w:hAnsi="Calibri" w:cs="Calibri"/>
-          <w:lang w:val="en-GB"/>
-        </w:rPr>
-        <w:t>As an admin, I want to update the timetables of routes, so that the routes and times can be amended.</w:t>
+          <w:lang w:val="en-GB"/>
+        </w:rPr>
+      </w:pPr>
+      <w:r>
+        <w:rPr>
+          <w:rFonts w:ascii="Calibri" w:hAnsi="Calibri" w:eastAsia="Calibri" w:cs="Calibri"/>
+          <w:lang w:val="en-GB"/>
+        </w:rPr>
+        <w:t>As an admin, I want to be able to archive the timetables of the routes, so that timetables can be decommissioned.</w:t>
       </w:r>
     </w:p>
     <w:p>
@@ -1303,10 +1378,10 @@
       </w:pPr>
       <w:r>
         <w:rPr>
-          <w:rFonts w:ascii="Calibri" w:eastAsia="Calibri" w:hAnsi="Calibri" w:cs="Calibri"/>
-          <w:lang w:val="en-GB"/>
-        </w:rPr>
-        <w:t>As an admin, I want to retrieve the timetables of the routes, so that I can view the routes and times.</w:t>
+          <w:rFonts w:ascii="Calibri" w:hAnsi="Calibri" w:eastAsia="Calibri" w:cs="Calibri"/>
+          <w:lang w:val="en-GB"/>
+        </w:rPr>
+        <w:t>As an admin, I want to be able to deploy replacement services in the event of a coach breakdown, so we can assist passengers.</w:t>
       </w:r>
     </w:p>
     <w:p>
@@ -1322,11 +1397,10 @@
       </w:pPr>
       <w:r>
         <w:rPr>
-          <w:rFonts w:ascii="Calibri" w:eastAsia="Calibri" w:hAnsi="Calibri" w:cs="Calibri"/>
-          <w:lang w:val="en-GB"/>
-        </w:rPr>
-        <w:lastRenderedPageBreak/>
-        <w:t>As an admin, I want to be able to archive the timetables of the routes, so that timetables can be decommissioned.</w:t>
+          <w:rFonts w:ascii="Calibri" w:hAnsi="Calibri" w:eastAsia="Calibri" w:cs="Calibri"/>
+          <w:lang w:val="en-GB"/>
+        </w:rPr>
+        <w:t>As a manager, I want to be able to remove an employee’s shift, so that they no longer undertake that shift.</w:t>
       </w:r>
     </w:p>
     <w:p>
@@ -1342,10 +1416,10 @@
       </w:pPr>
       <w:r>
         <w:rPr>
-          <w:rFonts w:ascii="Calibri" w:eastAsia="Calibri" w:hAnsi="Calibri" w:cs="Calibri"/>
-          <w:lang w:val="en-GB"/>
-        </w:rPr>
-        <w:t>As an admin, I want to be able to deploy replacement services in the event of a coach breakdown, so we can assist passengers.</w:t>
+          <w:rFonts w:ascii="Calibri" w:hAnsi="Calibri" w:eastAsia="Calibri" w:cs="Calibri"/>
+          <w:lang w:val="en-GB"/>
+        </w:rPr>
+        <w:t>As a manager, I want to view all available routes, so that I can see what routes will need covering</w:t>
       </w:r>
     </w:p>
     <w:p>
@@ -1361,10 +1435,10 @@
       </w:pPr>
       <w:r>
         <w:rPr>
-          <w:rFonts w:ascii="Calibri" w:eastAsia="Calibri" w:hAnsi="Calibri" w:cs="Calibri"/>
-          <w:lang w:val="en-GB"/>
-        </w:rPr>
-        <w:t>As a manager, I want to be able to remove an employee’s shift, so that they no longer undertake that shift.</w:t>
+          <w:rFonts w:ascii="Calibri" w:hAnsi="Calibri" w:eastAsia="Calibri" w:cs="Calibri"/>
+          <w:lang w:val="en-GB"/>
+        </w:rPr>
+        <w:t>As a manager, I want to view the timetables, so that I can see what time the routes are taken</w:t>
       </w:r>
     </w:p>
     <w:p>
@@ -1380,57 +1454,19 @@
       </w:pPr>
       <w:r>
         <w:rPr>
-          <w:rFonts w:ascii="Calibri" w:eastAsia="Calibri" w:hAnsi="Calibri" w:cs="Calibri"/>
-          <w:lang w:val="en-GB"/>
-        </w:rPr>
-        <w:t>As a manager, I want to view all available routes, so that I can see what routes will need covering</w:t>
+          <w:rFonts w:ascii="Calibri" w:hAnsi="Calibri" w:eastAsia="Calibri" w:cs="Calibri"/>
+          <w:lang w:val="en-GB"/>
+        </w:rPr>
+        <w:t>As a manager, I want to assign a driver a route for their shift, so that the driver can take passengers to their destinations.</w:t>
       </w:r>
     </w:p>
     <w:p>
       <w:pPr>
-        <w:pStyle w:val="ListParagraph"/>
-        <w:numPr>
-          <w:ilvl w:val="0"/>
-          <w:numId w:val="15"/>
-        </w:numPr>
-        <w:rPr>
-          <w:lang w:val="en-GB"/>
-        </w:rPr>
-      </w:pPr>
-      <w:r>
-        <w:rPr>
-          <w:rFonts w:ascii="Calibri" w:eastAsia="Calibri" w:hAnsi="Calibri" w:cs="Calibri"/>
-          <w:lang w:val="en-GB"/>
-        </w:rPr>
-        <w:t>As a manager, I want to view the timetables, so that I can see what time the routes are taken</w:t>
-      </w:r>
-    </w:p>
-    <w:p>
-      <w:pPr>
-        <w:pStyle w:val="ListParagraph"/>
-        <w:numPr>
-          <w:ilvl w:val="0"/>
-          <w:numId w:val="15"/>
-        </w:numPr>
-        <w:rPr>
-          <w:lang w:val="en-GB"/>
-        </w:rPr>
-      </w:pPr>
-      <w:r>
-        <w:rPr>
-          <w:rFonts w:ascii="Calibri" w:eastAsia="Calibri" w:hAnsi="Calibri" w:cs="Calibri"/>
-          <w:lang w:val="en-GB"/>
-        </w:rPr>
-        <w:t>As a manager, I want to assign a driver a route for their shift, so that the driver can take passengers to their destinations.</w:t>
-      </w:r>
-    </w:p>
-    <w:p>
-      <w:pPr>
         <w:ind w:left="360"/>
       </w:pPr>
     </w:p>
     <w:sectPr>
-      <w:pgSz w:w="12240" w:h="15840"/>
+      <w:pgSz w:w="12240" w:h="15840" w:orient="portrait"/>
       <w:pgMar w:top="1440" w:right="1440" w:bottom="1440" w:left="1440" w:header="720" w:footer="720" w:gutter="0"/>
       <w:cols w:space="720"/>
       <w:docGrid w:linePitch="360"/>
@@ -1505,6 +1541,339 @@
 
 <file path=word/numbering.xml><?xml version="1.0" encoding="utf-8"?>
 <w:numbering xmlns:wpc="http://schemas.microsoft.com/office/word/2010/wordprocessingCanvas" xmlns:cx="http://schemas.microsoft.com/office/drawing/2014/chartex" xmlns:cx1="http://schemas.microsoft.com/office/drawing/2015/9/8/chartex" xmlns:cx2="http://schemas.microsoft.com/office/drawing/2015/10/21/chartex" xmlns:cx3="http://schemas.microsoft.com/office/drawing/2016/5/9/chartex" xmlns:cx4="http://schemas.microsoft.com/office/drawing/2016/5/10/chartex" xmlns:cx5="http://schemas.microsoft.com/office/drawing/2016/5/11/chartex" xmlns:cx6="http://schemas.microsoft.com/office/drawing/2016/5/12/chartex" xmlns:cx7="http://schemas.microsoft.com/office/drawing/2016/5/13/chartex" xmlns:cx8="http://schemas.microsoft.com/office/drawing/2016/5/14/chartex" xmlns:mc="http://schemas.openxmlformats.org/markup-compatibility/2006" xmlns:aink="http://schemas.microsoft.com/office/drawing/2016/ink" xmlns:am3d="http://schemas.microsoft.com/office/drawing/2017/model3d" xmlns:o="urn:schemas-microsoft-com:office:office" xmlns:r="http://schemas.openxmlformats.org/officeDocument/2006/relationships" xmlns:m="http://schemas.openxmlformats.org/officeDocument/2006/math" xmlns:v="urn:schemas-microsoft-com:vml" xmlns:wp14="http://schemas.microsoft.com/office/word/2010/wordprocessingDrawing" xmlns:wp="http://schemas.openxmlformats.org/drawingml/2006/wordprocessingDrawing" xmlns:w10="urn:schemas-microsoft-com:office:word" xmlns:w="http://schemas.openxmlformats.org/wordprocessingml/2006/main" xmlns:w14="http://schemas.microsoft.com/office/word/2010/wordml" xmlns:w15="http://schemas.microsoft.com/office/word/2012/wordml" xmlns:w16cid="http://schemas.microsoft.com/office/word/2016/wordml/cid" xmlns:w16se="http://schemas.microsoft.com/office/word/2015/wordml/symex" xmlns:wpg="http://schemas.microsoft.com/office/word/2010/wordprocessingGroup" xmlns:wpi="http://schemas.microsoft.com/office/word/2010/wordprocessingInk" xmlns:wne="http://schemas.microsoft.com/office/word/2006/wordml" xmlns:wps="http://schemas.microsoft.com/office/word/2010/wordprocessingShape" mc:Ignorable="w14 w15 w16se w16cid wp14">
+  <w:abstractNum xmlns:w="http://schemas.openxmlformats.org/wordprocessingml/2006/main" w:abstractNumId="29">
+    <w:multiLevelType xmlns:w="http://schemas.openxmlformats.org/wordprocessingml/2006/main" w:val="hybridMultilevel"/>
+    <w:lvl xmlns:w="http://schemas.openxmlformats.org/wordprocessingml/2006/main" w:ilvl="0">
+      <w:start w:val="1"/>
+      <w:numFmt w:val="bullet"/>
+      <w:lvlText w:val=""/>
+      <w:lvlJc w:val="left"/>
+      <w:pPr>
+        <w:ind w:left="720" w:hanging="360"/>
+      </w:pPr>
+      <w:rPr>
+        <w:rFonts w:hint="default" w:ascii="Symbol" w:hAnsi="Symbol"/>
+      </w:rPr>
+    </w:lvl>
+    <w:lvl xmlns:w="http://schemas.openxmlformats.org/wordprocessingml/2006/main" w:ilvl="1">
+      <w:start w:val="1"/>
+      <w:numFmt w:val="bullet"/>
+      <w:lvlText w:val="o"/>
+      <w:lvlJc w:val="left"/>
+      <w:pPr>
+        <w:ind w:left="1440" w:hanging="360"/>
+      </w:pPr>
+      <w:rPr>
+        <w:rFonts w:hint="default" w:ascii="Courier New" w:hAnsi="Courier New"/>
+      </w:rPr>
+    </w:lvl>
+    <w:lvl xmlns:w="http://schemas.openxmlformats.org/wordprocessingml/2006/main" w:ilvl="2">
+      <w:start w:val="1"/>
+      <w:numFmt w:val="bullet"/>
+      <w:lvlText w:val=""/>
+      <w:lvlJc w:val="left"/>
+      <w:pPr>
+        <w:ind w:left="2160" w:hanging="360"/>
+      </w:pPr>
+      <w:rPr>
+        <w:rFonts w:hint="default" w:ascii="Wingdings" w:hAnsi="Wingdings"/>
+      </w:rPr>
+    </w:lvl>
+    <w:lvl xmlns:w="http://schemas.openxmlformats.org/wordprocessingml/2006/main" w:ilvl="3">
+      <w:start w:val="1"/>
+      <w:numFmt w:val="bullet"/>
+      <w:lvlText w:val=""/>
+      <w:lvlJc w:val="left"/>
+      <w:pPr>
+        <w:ind w:left="2880" w:hanging="360"/>
+      </w:pPr>
+      <w:rPr>
+        <w:rFonts w:hint="default" w:ascii="Symbol" w:hAnsi="Symbol"/>
+      </w:rPr>
+    </w:lvl>
+    <w:lvl xmlns:w="http://schemas.openxmlformats.org/wordprocessingml/2006/main" w:ilvl="4">
+      <w:start w:val="1"/>
+      <w:numFmt w:val="bullet"/>
+      <w:lvlText w:val="o"/>
+      <w:lvlJc w:val="left"/>
+      <w:pPr>
+        <w:ind w:left="3600" w:hanging="360"/>
+      </w:pPr>
+      <w:rPr>
+        <w:rFonts w:hint="default" w:ascii="Courier New" w:hAnsi="Courier New"/>
+      </w:rPr>
+    </w:lvl>
+    <w:lvl xmlns:w="http://schemas.openxmlformats.org/wordprocessingml/2006/main" w:ilvl="5">
+      <w:start w:val="1"/>
+      <w:numFmt w:val="bullet"/>
+      <w:lvlText w:val=""/>
+      <w:lvlJc w:val="left"/>
+      <w:pPr>
+        <w:ind w:left="4320" w:hanging="360"/>
+      </w:pPr>
+      <w:rPr>
+        <w:rFonts w:hint="default" w:ascii="Wingdings" w:hAnsi="Wingdings"/>
+      </w:rPr>
+    </w:lvl>
+    <w:lvl xmlns:w="http://schemas.openxmlformats.org/wordprocessingml/2006/main" w:ilvl="6">
+      <w:start w:val="1"/>
+      <w:numFmt w:val="bullet"/>
+      <w:lvlText w:val=""/>
+      <w:lvlJc w:val="left"/>
+      <w:pPr>
+        <w:ind w:left="5040" w:hanging="360"/>
+      </w:pPr>
+      <w:rPr>
+        <w:rFonts w:hint="default" w:ascii="Symbol" w:hAnsi="Symbol"/>
+      </w:rPr>
+    </w:lvl>
+    <w:lvl xmlns:w="http://schemas.openxmlformats.org/wordprocessingml/2006/main" w:ilvl="7">
+      <w:start w:val="1"/>
+      <w:numFmt w:val="bullet"/>
+      <w:lvlText w:val="o"/>
+      <w:lvlJc w:val="left"/>
+      <w:pPr>
+        <w:ind w:left="5760" w:hanging="360"/>
+      </w:pPr>
+      <w:rPr>
+        <w:rFonts w:hint="default" w:ascii="Courier New" w:hAnsi="Courier New"/>
+      </w:rPr>
+    </w:lvl>
+    <w:lvl xmlns:w="http://schemas.openxmlformats.org/wordprocessingml/2006/main" w:ilvl="8">
+      <w:start w:val="1"/>
+      <w:numFmt w:val="bullet"/>
+      <w:lvlText w:val=""/>
+      <w:lvlJc w:val="left"/>
+      <w:pPr>
+        <w:ind w:left="6480" w:hanging="360"/>
+      </w:pPr>
+      <w:rPr>
+        <w:rFonts w:hint="default" w:ascii="Wingdings" w:hAnsi="Wingdings"/>
+      </w:rPr>
+    </w:lvl>
+  </w:abstractNum>
+  <w:abstractNum xmlns:w="http://schemas.openxmlformats.org/wordprocessingml/2006/main" w:abstractNumId="28">
+    <w:multiLevelType xmlns:w="http://schemas.openxmlformats.org/wordprocessingml/2006/main" w:val="hybridMultilevel"/>
+    <w:lvl xmlns:w="http://schemas.openxmlformats.org/wordprocessingml/2006/main" w:ilvl="0">
+      <w:start w:val="1"/>
+      <w:numFmt w:val="bullet"/>
+      <w:lvlText w:val=""/>
+      <w:lvlJc w:val="left"/>
+      <w:pPr>
+        <w:ind w:left="720" w:hanging="360"/>
+      </w:pPr>
+      <w:rPr>
+        <w:rFonts w:hint="default" w:ascii="Symbol" w:hAnsi="Symbol"/>
+      </w:rPr>
+    </w:lvl>
+    <w:lvl xmlns:w="http://schemas.openxmlformats.org/wordprocessingml/2006/main" w:ilvl="1">
+      <w:start w:val="1"/>
+      <w:numFmt w:val="bullet"/>
+      <w:lvlText w:val="o"/>
+      <w:lvlJc w:val="left"/>
+      <w:pPr>
+        <w:ind w:left="1440" w:hanging="360"/>
+      </w:pPr>
+      <w:rPr>
+        <w:rFonts w:hint="default" w:ascii="Courier New" w:hAnsi="Courier New"/>
+      </w:rPr>
+    </w:lvl>
+    <w:lvl xmlns:w="http://schemas.openxmlformats.org/wordprocessingml/2006/main" w:ilvl="2">
+      <w:start w:val="1"/>
+      <w:numFmt w:val="bullet"/>
+      <w:lvlText w:val=""/>
+      <w:lvlJc w:val="left"/>
+      <w:pPr>
+        <w:ind w:left="2160" w:hanging="360"/>
+      </w:pPr>
+      <w:rPr>
+        <w:rFonts w:hint="default" w:ascii="Wingdings" w:hAnsi="Wingdings"/>
+      </w:rPr>
+    </w:lvl>
+    <w:lvl xmlns:w="http://schemas.openxmlformats.org/wordprocessingml/2006/main" w:ilvl="3">
+      <w:start w:val="1"/>
+      <w:numFmt w:val="bullet"/>
+      <w:lvlText w:val=""/>
+      <w:lvlJc w:val="left"/>
+      <w:pPr>
+        <w:ind w:left="2880" w:hanging="360"/>
+      </w:pPr>
+      <w:rPr>
+        <w:rFonts w:hint="default" w:ascii="Symbol" w:hAnsi="Symbol"/>
+      </w:rPr>
+    </w:lvl>
+    <w:lvl xmlns:w="http://schemas.openxmlformats.org/wordprocessingml/2006/main" w:ilvl="4">
+      <w:start w:val="1"/>
+      <w:numFmt w:val="bullet"/>
+      <w:lvlText w:val="o"/>
+      <w:lvlJc w:val="left"/>
+      <w:pPr>
+        <w:ind w:left="3600" w:hanging="360"/>
+      </w:pPr>
+      <w:rPr>
+        <w:rFonts w:hint="default" w:ascii="Courier New" w:hAnsi="Courier New"/>
+      </w:rPr>
+    </w:lvl>
+    <w:lvl xmlns:w="http://schemas.openxmlformats.org/wordprocessingml/2006/main" w:ilvl="5">
+      <w:start w:val="1"/>
+      <w:numFmt w:val="bullet"/>
+      <w:lvlText w:val=""/>
+      <w:lvlJc w:val="left"/>
+      <w:pPr>
+        <w:ind w:left="4320" w:hanging="360"/>
+      </w:pPr>
+      <w:rPr>
+        <w:rFonts w:hint="default" w:ascii="Wingdings" w:hAnsi="Wingdings"/>
+      </w:rPr>
+    </w:lvl>
+    <w:lvl xmlns:w="http://schemas.openxmlformats.org/wordprocessingml/2006/main" w:ilvl="6">
+      <w:start w:val="1"/>
+      <w:numFmt w:val="bullet"/>
+      <w:lvlText w:val=""/>
+      <w:lvlJc w:val="left"/>
+      <w:pPr>
+        <w:ind w:left="5040" w:hanging="360"/>
+      </w:pPr>
+      <w:rPr>
+        <w:rFonts w:hint="default" w:ascii="Symbol" w:hAnsi="Symbol"/>
+      </w:rPr>
+    </w:lvl>
+    <w:lvl xmlns:w="http://schemas.openxmlformats.org/wordprocessingml/2006/main" w:ilvl="7">
+      <w:start w:val="1"/>
+      <w:numFmt w:val="bullet"/>
+      <w:lvlText w:val="o"/>
+      <w:lvlJc w:val="left"/>
+      <w:pPr>
+        <w:ind w:left="5760" w:hanging="360"/>
+      </w:pPr>
+      <w:rPr>
+        <w:rFonts w:hint="default" w:ascii="Courier New" w:hAnsi="Courier New"/>
+      </w:rPr>
+    </w:lvl>
+    <w:lvl xmlns:w="http://schemas.openxmlformats.org/wordprocessingml/2006/main" w:ilvl="8">
+      <w:start w:val="1"/>
+      <w:numFmt w:val="bullet"/>
+      <w:lvlText w:val=""/>
+      <w:lvlJc w:val="left"/>
+      <w:pPr>
+        <w:ind w:left="6480" w:hanging="360"/>
+      </w:pPr>
+      <w:rPr>
+        <w:rFonts w:hint="default" w:ascii="Wingdings" w:hAnsi="Wingdings"/>
+      </w:rPr>
+    </w:lvl>
+  </w:abstractNum>
+  <w:abstractNum xmlns:w="http://schemas.openxmlformats.org/wordprocessingml/2006/main" w:abstractNumId="27">
+    <w:multiLevelType xmlns:w="http://schemas.openxmlformats.org/wordprocessingml/2006/main" w:val="hybridMultilevel"/>
+    <w:lvl xmlns:w="http://schemas.openxmlformats.org/wordprocessingml/2006/main" w:ilvl="0">
+      <w:start w:val="1"/>
+      <w:numFmt w:val="bullet"/>
+      <w:lvlText w:val=""/>
+      <w:lvlJc w:val="left"/>
+      <w:pPr>
+        <w:ind w:left="720" w:hanging="360"/>
+      </w:pPr>
+      <w:rPr>
+        <w:rFonts w:hint="default" w:ascii="Symbol" w:hAnsi="Symbol"/>
+      </w:rPr>
+    </w:lvl>
+    <w:lvl xmlns:w="http://schemas.openxmlformats.org/wordprocessingml/2006/main" w:ilvl="1">
+      <w:start w:val="1"/>
+      <w:numFmt w:val="bullet"/>
+      <w:lvlText w:val="o"/>
+      <w:lvlJc w:val="left"/>
+      <w:pPr>
+        <w:ind w:left="1440" w:hanging="360"/>
+      </w:pPr>
+      <w:rPr>
+        <w:rFonts w:hint="default" w:ascii="Courier New" w:hAnsi="Courier New"/>
+      </w:rPr>
+    </w:lvl>
+    <w:lvl xmlns:w="http://schemas.openxmlformats.org/wordprocessingml/2006/main" w:ilvl="2">
+      <w:start w:val="1"/>
+      <w:numFmt w:val="bullet"/>
+      <w:lvlText w:val=""/>
+      <w:lvlJc w:val="left"/>
+      <w:pPr>
+        <w:ind w:left="2160" w:hanging="360"/>
+      </w:pPr>
+      <w:rPr>
+        <w:rFonts w:hint="default" w:ascii="Wingdings" w:hAnsi="Wingdings"/>
+      </w:rPr>
+    </w:lvl>
+    <w:lvl xmlns:w="http://schemas.openxmlformats.org/wordprocessingml/2006/main" w:ilvl="3">
+      <w:start w:val="1"/>
+      <w:numFmt w:val="bullet"/>
+      <w:lvlText w:val=""/>
+      <w:lvlJc w:val="left"/>
+      <w:pPr>
+        <w:ind w:left="2880" w:hanging="360"/>
+      </w:pPr>
+      <w:rPr>
+        <w:rFonts w:hint="default" w:ascii="Symbol" w:hAnsi="Symbol"/>
+      </w:rPr>
+    </w:lvl>
+    <w:lvl xmlns:w="http://schemas.openxmlformats.org/wordprocessingml/2006/main" w:ilvl="4">
+      <w:start w:val="1"/>
+      <w:numFmt w:val="bullet"/>
+      <w:lvlText w:val="o"/>
+      <w:lvlJc w:val="left"/>
+      <w:pPr>
+        <w:ind w:left="3600" w:hanging="360"/>
+      </w:pPr>
+      <w:rPr>
+        <w:rFonts w:hint="default" w:ascii="Courier New" w:hAnsi="Courier New"/>
+      </w:rPr>
+    </w:lvl>
+    <w:lvl xmlns:w="http://schemas.openxmlformats.org/wordprocessingml/2006/main" w:ilvl="5">
+      <w:start w:val="1"/>
+      <w:numFmt w:val="bullet"/>
+      <w:lvlText w:val=""/>
+      <w:lvlJc w:val="left"/>
+      <w:pPr>
+        <w:ind w:left="4320" w:hanging="360"/>
+      </w:pPr>
+      <w:rPr>
+        <w:rFonts w:hint="default" w:ascii="Wingdings" w:hAnsi="Wingdings"/>
+      </w:rPr>
+    </w:lvl>
+    <w:lvl xmlns:w="http://schemas.openxmlformats.org/wordprocessingml/2006/main" w:ilvl="6">
+      <w:start w:val="1"/>
+      <w:numFmt w:val="bullet"/>
+      <w:lvlText w:val=""/>
+      <w:lvlJc w:val="left"/>
+      <w:pPr>
+        <w:ind w:left="5040" w:hanging="360"/>
+      </w:pPr>
+      <w:rPr>
+        <w:rFonts w:hint="default" w:ascii="Symbol" w:hAnsi="Symbol"/>
+      </w:rPr>
+    </w:lvl>
+    <w:lvl xmlns:w="http://schemas.openxmlformats.org/wordprocessingml/2006/main" w:ilvl="7">
+      <w:start w:val="1"/>
+      <w:numFmt w:val="bullet"/>
+      <w:lvlText w:val="o"/>
+      <w:lvlJc w:val="left"/>
+      <w:pPr>
+        <w:ind w:left="5760" w:hanging="360"/>
+      </w:pPr>
+      <w:rPr>
+        <w:rFonts w:hint="default" w:ascii="Courier New" w:hAnsi="Courier New"/>
+      </w:rPr>
+    </w:lvl>
+    <w:lvl xmlns:w="http://schemas.openxmlformats.org/wordprocessingml/2006/main" w:ilvl="8">
+      <w:start w:val="1"/>
+      <w:numFmt w:val="bullet"/>
+      <w:lvlText w:val=""/>
+      <w:lvlJc w:val="left"/>
+      <w:pPr>
+        <w:ind w:left="6480" w:hanging="360"/>
+      </w:pPr>
+      <w:rPr>
+        <w:rFonts w:hint="default" w:ascii="Wingdings" w:hAnsi="Wingdings"/>
+      </w:rPr>
+    </w:lvl>
+  </w:abstractNum>
   <w:abstractNum w:abstractNumId="0" w15:restartNumberingAfterBreak="0">
     <w:nsid w:val="005736F5"/>
     <w:multiLevelType w:val="hybridMultilevel"/>
@@ -1518,7 +1887,7 @@
         <w:ind w:left="720" w:hanging="360"/>
       </w:pPr>
       <w:rPr>
-        <w:rFonts w:ascii="Symbol" w:hAnsi="Symbol" w:hint="default"/>
+        <w:rFonts w:hint="default" w:ascii="Symbol" w:hAnsi="Symbol"/>
       </w:rPr>
     </w:lvl>
     <w:lvl w:ilvl="1" w:tplc="5E320242">
@@ -1530,7 +1899,7 @@
         <w:ind w:left="1440" w:hanging="360"/>
       </w:pPr>
       <w:rPr>
-        <w:rFonts w:ascii="Courier New" w:hAnsi="Courier New" w:hint="default"/>
+        <w:rFonts w:hint="default" w:ascii="Courier New" w:hAnsi="Courier New"/>
       </w:rPr>
     </w:lvl>
     <w:lvl w:ilvl="2" w:tplc="1BF85F30">
@@ -1542,7 +1911,7 @@
         <w:ind w:left="2160" w:hanging="360"/>
       </w:pPr>
       <w:rPr>
-        <w:rFonts w:ascii="Wingdings" w:hAnsi="Wingdings" w:hint="default"/>
+        <w:rFonts w:hint="default" w:ascii="Wingdings" w:hAnsi="Wingdings"/>
       </w:rPr>
     </w:lvl>
     <w:lvl w:ilvl="3" w:tplc="14AEC0C0">
@@ -1554,7 +1923,7 @@
         <w:ind w:left="2880" w:hanging="360"/>
       </w:pPr>
       <w:rPr>
-        <w:rFonts w:ascii="Symbol" w:hAnsi="Symbol" w:hint="default"/>
+        <w:rFonts w:hint="default" w:ascii="Symbol" w:hAnsi="Symbol"/>
       </w:rPr>
     </w:lvl>
     <w:lvl w:ilvl="4" w:tplc="121E549A">
@@ -1566,7 +1935,7 @@
         <w:ind w:left="3600" w:hanging="360"/>
       </w:pPr>
       <w:rPr>
-        <w:rFonts w:ascii="Courier New" w:hAnsi="Courier New" w:hint="default"/>
+        <w:rFonts w:hint="default" w:ascii="Courier New" w:hAnsi="Courier New"/>
       </w:rPr>
     </w:lvl>
     <w:lvl w:ilvl="5" w:tplc="FDE85912">
@@ -1578,7 +1947,7 @@
         <w:ind w:left="4320" w:hanging="360"/>
       </w:pPr>
       <w:rPr>
-        <w:rFonts w:ascii="Wingdings" w:hAnsi="Wingdings" w:hint="default"/>
+        <w:rFonts w:hint="default" w:ascii="Wingdings" w:hAnsi="Wingdings"/>
       </w:rPr>
     </w:lvl>
     <w:lvl w:ilvl="6" w:tplc="8BBE5B3C">
@@ -1590,7 +1959,7 @@
         <w:ind w:left="5040" w:hanging="360"/>
       </w:pPr>
       <w:rPr>
-        <w:rFonts w:ascii="Symbol" w:hAnsi="Symbol" w:hint="default"/>
+        <w:rFonts w:hint="default" w:ascii="Symbol" w:hAnsi="Symbol"/>
       </w:rPr>
     </w:lvl>
     <w:lvl w:ilvl="7" w:tplc="82069CEC">
@@ -1602,7 +1971,7 @@
         <w:ind w:left="5760" w:hanging="360"/>
       </w:pPr>
       <w:rPr>
-        <w:rFonts w:ascii="Courier New" w:hAnsi="Courier New" w:hint="default"/>
+        <w:rFonts w:hint="default" w:ascii="Courier New" w:hAnsi="Courier New"/>
       </w:rPr>
     </w:lvl>
     <w:lvl w:ilvl="8" w:tplc="77F4639C">
@@ -1614,7 +1983,7 @@
         <w:ind w:left="6480" w:hanging="360"/>
       </w:pPr>
       <w:rPr>
-        <w:rFonts w:ascii="Wingdings" w:hAnsi="Wingdings" w:hint="default"/>
+        <w:rFonts w:hint="default" w:ascii="Wingdings" w:hAnsi="Wingdings"/>
       </w:rPr>
     </w:lvl>
   </w:abstractNum>
@@ -1631,7 +2000,7 @@
         <w:ind w:left="720" w:hanging="360"/>
       </w:pPr>
       <w:rPr>
-        <w:rFonts w:ascii="Symbol" w:hAnsi="Symbol" w:hint="default"/>
+        <w:rFonts w:hint="default" w:ascii="Symbol" w:hAnsi="Symbol"/>
       </w:rPr>
     </w:lvl>
     <w:lvl w:ilvl="1" w:tplc="5BB0C618">
@@ -1643,7 +2012,7 @@
         <w:ind w:left="1440" w:hanging="360"/>
       </w:pPr>
       <w:rPr>
-        <w:rFonts w:ascii="Courier New" w:hAnsi="Courier New" w:hint="default"/>
+        <w:rFonts w:hint="default" w:ascii="Courier New" w:hAnsi="Courier New"/>
       </w:rPr>
     </w:lvl>
     <w:lvl w:ilvl="2" w:tplc="0AAA85AE">
@@ -1655,7 +2024,7 @@
         <w:ind w:left="2160" w:hanging="360"/>
       </w:pPr>
       <w:rPr>
-        <w:rFonts w:ascii="Wingdings" w:hAnsi="Wingdings" w:hint="default"/>
+        <w:rFonts w:hint="default" w:ascii="Wingdings" w:hAnsi="Wingdings"/>
       </w:rPr>
     </w:lvl>
     <w:lvl w:ilvl="3" w:tplc="D436A0FE">
@@ -1667,7 +2036,7 @@
         <w:ind w:left="2880" w:hanging="360"/>
       </w:pPr>
       <w:rPr>
-        <w:rFonts w:ascii="Symbol" w:hAnsi="Symbol" w:hint="default"/>
+        <w:rFonts w:hint="default" w:ascii="Symbol" w:hAnsi="Symbol"/>
       </w:rPr>
     </w:lvl>
     <w:lvl w:ilvl="4" w:tplc="CE2E6BCC">
@@ -1679,7 +2048,7 @@
         <w:ind w:left="3600" w:hanging="360"/>
       </w:pPr>
       <w:rPr>
-        <w:rFonts w:ascii="Courier New" w:hAnsi="Courier New" w:hint="default"/>
+        <w:rFonts w:hint="default" w:ascii="Courier New" w:hAnsi="Courier New"/>
       </w:rPr>
     </w:lvl>
     <w:lvl w:ilvl="5" w:tplc="0114C9D2">
@@ -1691,7 +2060,7 @@
         <w:ind w:left="4320" w:hanging="360"/>
       </w:pPr>
       <w:rPr>
-        <w:rFonts w:ascii="Wingdings" w:hAnsi="Wingdings" w:hint="default"/>
+        <w:rFonts w:hint="default" w:ascii="Wingdings" w:hAnsi="Wingdings"/>
       </w:rPr>
     </w:lvl>
     <w:lvl w:ilvl="6" w:tplc="2F6208BA">
@@ -1703,7 +2072,7 @@
         <w:ind w:left="5040" w:hanging="360"/>
       </w:pPr>
       <w:rPr>
-        <w:rFonts w:ascii="Symbol" w:hAnsi="Symbol" w:hint="default"/>
+        <w:rFonts w:hint="default" w:ascii="Symbol" w:hAnsi="Symbol"/>
       </w:rPr>
     </w:lvl>
     <w:lvl w:ilvl="7" w:tplc="093802DE">
@@ -1715,7 +2084,7 @@
         <w:ind w:left="5760" w:hanging="360"/>
       </w:pPr>
       <w:rPr>
-        <w:rFonts w:ascii="Courier New" w:hAnsi="Courier New" w:hint="default"/>
+        <w:rFonts w:hint="default" w:ascii="Courier New" w:hAnsi="Courier New"/>
       </w:rPr>
     </w:lvl>
     <w:lvl w:ilvl="8" w:tplc="3832459C">
@@ -1727,7 +2096,7 @@
         <w:ind w:left="6480" w:hanging="360"/>
       </w:pPr>
       <w:rPr>
-        <w:rFonts w:ascii="Wingdings" w:hAnsi="Wingdings" w:hint="default"/>
+        <w:rFonts w:hint="default" w:ascii="Wingdings" w:hAnsi="Wingdings"/>
       </w:rPr>
     </w:lvl>
   </w:abstractNum>
@@ -1744,7 +2113,7 @@
         <w:ind w:left="720" w:hanging="360"/>
       </w:pPr>
       <w:rPr>
-        <w:rFonts w:ascii="Symbol" w:hAnsi="Symbol" w:hint="default"/>
+        <w:rFonts w:hint="default" w:ascii="Symbol" w:hAnsi="Symbol"/>
       </w:rPr>
     </w:lvl>
     <w:lvl w:ilvl="1" w:tplc="D9E0F620">
@@ -1756,7 +2125,7 @@
         <w:ind w:left="1440" w:hanging="360"/>
       </w:pPr>
       <w:rPr>
-        <w:rFonts w:ascii="Courier New" w:hAnsi="Courier New" w:hint="default"/>
+        <w:rFonts w:hint="default" w:ascii="Courier New" w:hAnsi="Courier New"/>
       </w:rPr>
     </w:lvl>
     <w:lvl w:ilvl="2" w:tplc="D91CB6F6">
@@ -1768,7 +2137,7 @@
         <w:ind w:left="2160" w:hanging="360"/>
       </w:pPr>
       <w:rPr>
-        <w:rFonts w:ascii="Wingdings" w:hAnsi="Wingdings" w:hint="default"/>
+        <w:rFonts w:hint="default" w:ascii="Wingdings" w:hAnsi="Wingdings"/>
       </w:rPr>
     </w:lvl>
     <w:lvl w:ilvl="3" w:tplc="84D0ACC0">
@@ -1780,7 +2149,7 @@
         <w:ind w:left="2880" w:hanging="360"/>
       </w:pPr>
       <w:rPr>
-        <w:rFonts w:ascii="Symbol" w:hAnsi="Symbol" w:hint="default"/>
+        <w:rFonts w:hint="default" w:ascii="Symbol" w:hAnsi="Symbol"/>
       </w:rPr>
     </w:lvl>
     <w:lvl w:ilvl="4" w:tplc="B04AA096">
@@ -1792,7 +2161,7 @@
         <w:ind w:left="3600" w:hanging="360"/>
       </w:pPr>
       <w:rPr>
-        <w:rFonts w:ascii="Courier New" w:hAnsi="Courier New" w:hint="default"/>
+        <w:rFonts w:hint="default" w:ascii="Courier New" w:hAnsi="Courier New"/>
       </w:rPr>
     </w:lvl>
     <w:lvl w:ilvl="5" w:tplc="4620A006">
@@ -1804,7 +2173,7 @@
         <w:ind w:left="4320" w:hanging="360"/>
       </w:pPr>
       <w:rPr>
-        <w:rFonts w:ascii="Wingdings" w:hAnsi="Wingdings" w:hint="default"/>
+        <w:rFonts w:hint="default" w:ascii="Wingdings" w:hAnsi="Wingdings"/>
       </w:rPr>
     </w:lvl>
     <w:lvl w:ilvl="6" w:tplc="94B8BE72">
@@ -1816,7 +2185,7 @@
         <w:ind w:left="5040" w:hanging="360"/>
       </w:pPr>
       <w:rPr>
-        <w:rFonts w:ascii="Symbol" w:hAnsi="Symbol" w:hint="default"/>
+        <w:rFonts w:hint="default" w:ascii="Symbol" w:hAnsi="Symbol"/>
       </w:rPr>
     </w:lvl>
     <w:lvl w:ilvl="7" w:tplc="C33A0CB0">
@@ -1828,7 +2197,7 @@
         <w:ind w:left="5760" w:hanging="360"/>
       </w:pPr>
       <w:rPr>
-        <w:rFonts w:ascii="Courier New" w:hAnsi="Courier New" w:hint="default"/>
+        <w:rFonts w:hint="default" w:ascii="Courier New" w:hAnsi="Courier New"/>
       </w:rPr>
     </w:lvl>
     <w:lvl w:ilvl="8" w:tplc="3D96EF7C">
@@ -1840,7 +2209,7 @@
         <w:ind w:left="6480" w:hanging="360"/>
       </w:pPr>
       <w:rPr>
-        <w:rFonts w:ascii="Wingdings" w:hAnsi="Wingdings" w:hint="default"/>
+        <w:rFonts w:hint="default" w:ascii="Wingdings" w:hAnsi="Wingdings"/>
       </w:rPr>
     </w:lvl>
   </w:abstractNum>
@@ -1857,7 +2226,7 @@
         <w:ind w:left="720" w:hanging="360"/>
       </w:pPr>
       <w:rPr>
-        <w:rFonts w:ascii="Symbol" w:hAnsi="Symbol" w:hint="default"/>
+        <w:rFonts w:hint="default" w:ascii="Symbol" w:hAnsi="Symbol"/>
       </w:rPr>
     </w:lvl>
     <w:lvl w:ilvl="1" w:tplc="BCD8475E">
@@ -1869,7 +2238,7 @@
         <w:ind w:left="1440" w:hanging="360"/>
       </w:pPr>
       <w:rPr>
-        <w:rFonts w:ascii="Courier New" w:hAnsi="Courier New" w:hint="default"/>
+        <w:rFonts w:hint="default" w:ascii="Courier New" w:hAnsi="Courier New"/>
       </w:rPr>
     </w:lvl>
     <w:lvl w:ilvl="2" w:tplc="6C3A6A80">
@@ -1881,7 +2250,7 @@
         <w:ind w:left="2160" w:hanging="360"/>
       </w:pPr>
       <w:rPr>
-        <w:rFonts w:ascii="Wingdings" w:hAnsi="Wingdings" w:hint="default"/>
+        <w:rFonts w:hint="default" w:ascii="Wingdings" w:hAnsi="Wingdings"/>
       </w:rPr>
     </w:lvl>
     <w:lvl w:ilvl="3" w:tplc="4EB849C8">
@@ -1893,7 +2262,7 @@
         <w:ind w:left="2880" w:hanging="360"/>
       </w:pPr>
       <w:rPr>
-        <w:rFonts w:ascii="Symbol" w:hAnsi="Symbol" w:hint="default"/>
+        <w:rFonts w:hint="default" w:ascii="Symbol" w:hAnsi="Symbol"/>
       </w:rPr>
     </w:lvl>
     <w:lvl w:ilvl="4" w:tplc="050CFBE0">
@@ -1905,7 +2274,7 @@
         <w:ind w:left="3600" w:hanging="360"/>
       </w:pPr>
       <w:rPr>
-        <w:rFonts w:ascii="Courier New" w:hAnsi="Courier New" w:hint="default"/>
+        <w:rFonts w:hint="default" w:ascii="Courier New" w:hAnsi="Courier New"/>
       </w:rPr>
     </w:lvl>
     <w:lvl w:ilvl="5" w:tplc="5440A240">
@@ -1917,7 +2286,7 @@
         <w:ind w:left="4320" w:hanging="360"/>
       </w:pPr>
       <w:rPr>
-        <w:rFonts w:ascii="Wingdings" w:hAnsi="Wingdings" w:hint="default"/>
+        <w:rFonts w:hint="default" w:ascii="Wingdings" w:hAnsi="Wingdings"/>
       </w:rPr>
     </w:lvl>
     <w:lvl w:ilvl="6" w:tplc="F4E81FC6">
@@ -1929,7 +2298,7 @@
         <w:ind w:left="5040" w:hanging="360"/>
       </w:pPr>
       <w:rPr>
-        <w:rFonts w:ascii="Symbol" w:hAnsi="Symbol" w:hint="default"/>
+        <w:rFonts w:hint="default" w:ascii="Symbol" w:hAnsi="Symbol"/>
       </w:rPr>
     </w:lvl>
     <w:lvl w:ilvl="7" w:tplc="67E63938">
@@ -1941,7 +2310,7 @@
         <w:ind w:left="5760" w:hanging="360"/>
       </w:pPr>
       <w:rPr>
-        <w:rFonts w:ascii="Courier New" w:hAnsi="Courier New" w:hint="default"/>
+        <w:rFonts w:hint="default" w:ascii="Courier New" w:hAnsi="Courier New"/>
       </w:rPr>
     </w:lvl>
     <w:lvl w:ilvl="8" w:tplc="8F9CB77C">
@@ -1953,7 +2322,7 @@
         <w:ind w:left="6480" w:hanging="360"/>
       </w:pPr>
       <w:rPr>
-        <w:rFonts w:ascii="Wingdings" w:hAnsi="Wingdings" w:hint="default"/>
+        <w:rFonts w:hint="default" w:ascii="Wingdings" w:hAnsi="Wingdings"/>
       </w:rPr>
     </w:lvl>
   </w:abstractNum>
@@ -2056,7 +2425,7 @@
         <w:ind w:left="720" w:hanging="360"/>
       </w:pPr>
       <w:rPr>
-        <w:rFonts w:ascii="Symbol" w:hAnsi="Symbol" w:hint="default"/>
+        <w:rFonts w:hint="default" w:ascii="Symbol" w:hAnsi="Symbol"/>
       </w:rPr>
     </w:lvl>
     <w:lvl w:ilvl="1" w:tplc="77765DAA">
@@ -2068,7 +2437,7 @@
         <w:ind w:left="1440" w:hanging="360"/>
       </w:pPr>
       <w:rPr>
-        <w:rFonts w:ascii="Courier New" w:hAnsi="Courier New" w:hint="default"/>
+        <w:rFonts w:hint="default" w:ascii="Courier New" w:hAnsi="Courier New"/>
       </w:rPr>
     </w:lvl>
     <w:lvl w:ilvl="2" w:tplc="98F0A50C">
@@ -2080,7 +2449,7 @@
         <w:ind w:left="2160" w:hanging="360"/>
       </w:pPr>
       <w:rPr>
-        <w:rFonts w:ascii="Wingdings" w:hAnsi="Wingdings" w:hint="default"/>
+        <w:rFonts w:hint="default" w:ascii="Wingdings" w:hAnsi="Wingdings"/>
       </w:rPr>
     </w:lvl>
     <w:lvl w:ilvl="3" w:tplc="65E6B068">
@@ -2092,7 +2461,7 @@
         <w:ind w:left="2880" w:hanging="360"/>
       </w:pPr>
       <w:rPr>
-        <w:rFonts w:ascii="Symbol" w:hAnsi="Symbol" w:hint="default"/>
+        <w:rFonts w:hint="default" w:ascii="Symbol" w:hAnsi="Symbol"/>
       </w:rPr>
     </w:lvl>
     <w:lvl w:ilvl="4" w:tplc="26DAFD46">
@@ -2104,7 +2473,7 @@
         <w:ind w:left="3600" w:hanging="360"/>
       </w:pPr>
       <w:rPr>
-        <w:rFonts w:ascii="Courier New" w:hAnsi="Courier New" w:hint="default"/>
+        <w:rFonts w:hint="default" w:ascii="Courier New" w:hAnsi="Courier New"/>
       </w:rPr>
     </w:lvl>
     <w:lvl w:ilvl="5" w:tplc="FEC8F0E8">
@@ -2116,7 +2485,7 @@
         <w:ind w:left="4320" w:hanging="360"/>
       </w:pPr>
       <w:rPr>
-        <w:rFonts w:ascii="Wingdings" w:hAnsi="Wingdings" w:hint="default"/>
+        <w:rFonts w:hint="default" w:ascii="Wingdings" w:hAnsi="Wingdings"/>
       </w:rPr>
     </w:lvl>
     <w:lvl w:ilvl="6" w:tplc="86B07D32">
@@ -2128,7 +2497,7 @@
         <w:ind w:left="5040" w:hanging="360"/>
       </w:pPr>
       <w:rPr>
-        <w:rFonts w:ascii="Symbol" w:hAnsi="Symbol" w:hint="default"/>
+        <w:rFonts w:hint="default" w:ascii="Symbol" w:hAnsi="Symbol"/>
       </w:rPr>
     </w:lvl>
     <w:lvl w:ilvl="7" w:tplc="78C23A8E">
@@ -2140,7 +2509,7 @@
         <w:ind w:left="5760" w:hanging="360"/>
       </w:pPr>
       <w:rPr>
-        <w:rFonts w:ascii="Courier New" w:hAnsi="Courier New" w:hint="default"/>
+        <w:rFonts w:hint="default" w:ascii="Courier New" w:hAnsi="Courier New"/>
       </w:rPr>
     </w:lvl>
     <w:lvl w:ilvl="8" w:tplc="E2BCD8F4">
@@ -2152,7 +2521,7 @@
         <w:ind w:left="6480" w:hanging="360"/>
       </w:pPr>
       <w:rPr>
-        <w:rFonts w:ascii="Wingdings" w:hAnsi="Wingdings" w:hint="default"/>
+        <w:rFonts w:hint="default" w:ascii="Wingdings" w:hAnsi="Wingdings"/>
       </w:rPr>
     </w:lvl>
   </w:abstractNum>
@@ -2255,7 +2624,7 @@
         <w:ind w:left="720" w:hanging="360"/>
       </w:pPr>
       <w:rPr>
-        <w:rFonts w:ascii="Symbol" w:hAnsi="Symbol" w:hint="default"/>
+        <w:rFonts w:hint="default" w:ascii="Symbol" w:hAnsi="Symbol"/>
       </w:rPr>
     </w:lvl>
     <w:lvl w:ilvl="1" w:tplc="1E1A17EC">
@@ -2267,7 +2636,7 @@
         <w:ind w:left="1440" w:hanging="360"/>
       </w:pPr>
       <w:rPr>
-        <w:rFonts w:ascii="Courier New" w:hAnsi="Courier New" w:hint="default"/>
+        <w:rFonts w:hint="default" w:ascii="Courier New" w:hAnsi="Courier New"/>
       </w:rPr>
     </w:lvl>
     <w:lvl w:ilvl="2" w:tplc="FBD6C8E8">
@@ -2279,7 +2648,7 @@
         <w:ind w:left="2160" w:hanging="360"/>
       </w:pPr>
       <w:rPr>
-        <w:rFonts w:ascii="Wingdings" w:hAnsi="Wingdings" w:hint="default"/>
+        <w:rFonts w:hint="default" w:ascii="Wingdings" w:hAnsi="Wingdings"/>
       </w:rPr>
     </w:lvl>
     <w:lvl w:ilvl="3" w:tplc="08D88C2C">
@@ -2291,7 +2660,7 @@
         <w:ind w:left="2880" w:hanging="360"/>
       </w:pPr>
       <w:rPr>
-        <w:rFonts w:ascii="Symbol" w:hAnsi="Symbol" w:hint="default"/>
+        <w:rFonts w:hint="default" w:ascii="Symbol" w:hAnsi="Symbol"/>
       </w:rPr>
     </w:lvl>
     <w:lvl w:ilvl="4" w:tplc="FD2E8E5A">
@@ -2303,7 +2672,7 @@
         <w:ind w:left="3600" w:hanging="360"/>
       </w:pPr>
       <w:rPr>
-        <w:rFonts w:ascii="Courier New" w:hAnsi="Courier New" w:hint="default"/>
+        <w:rFonts w:hint="default" w:ascii="Courier New" w:hAnsi="Courier New"/>
       </w:rPr>
     </w:lvl>
     <w:lvl w:ilvl="5" w:tplc="86F262BC">
@@ -2315,7 +2684,7 @@
         <w:ind w:left="4320" w:hanging="360"/>
       </w:pPr>
       <w:rPr>
-        <w:rFonts w:ascii="Wingdings" w:hAnsi="Wingdings" w:hint="default"/>
+        <w:rFonts w:hint="default" w:ascii="Wingdings" w:hAnsi="Wingdings"/>
       </w:rPr>
     </w:lvl>
     <w:lvl w:ilvl="6" w:tplc="22B25370">
@@ -2327,7 +2696,7 @@
         <w:ind w:left="5040" w:hanging="360"/>
       </w:pPr>
       <w:rPr>
-        <w:rFonts w:ascii="Symbol" w:hAnsi="Symbol" w:hint="default"/>
+        <w:rFonts w:hint="default" w:ascii="Symbol" w:hAnsi="Symbol"/>
       </w:rPr>
     </w:lvl>
     <w:lvl w:ilvl="7" w:tplc="4DF89262">
@@ -2339,7 +2708,7 @@
         <w:ind w:left="5760" w:hanging="360"/>
       </w:pPr>
       <w:rPr>
-        <w:rFonts w:ascii="Courier New" w:hAnsi="Courier New" w:hint="default"/>
+        <w:rFonts w:hint="default" w:ascii="Courier New" w:hAnsi="Courier New"/>
       </w:rPr>
     </w:lvl>
     <w:lvl w:ilvl="8" w:tplc="65422F64">
@@ -2351,7 +2720,7 @@
         <w:ind w:left="6480" w:hanging="360"/>
       </w:pPr>
       <w:rPr>
-        <w:rFonts w:ascii="Wingdings" w:hAnsi="Wingdings" w:hint="default"/>
+        <w:rFonts w:hint="default" w:ascii="Wingdings" w:hAnsi="Wingdings"/>
       </w:rPr>
     </w:lvl>
   </w:abstractNum>
@@ -2368,7 +2737,7 @@
         <w:ind w:left="720" w:hanging="360"/>
       </w:pPr>
       <w:rPr>
-        <w:rFonts w:ascii="Symbol" w:hAnsi="Symbol" w:hint="default"/>
+        <w:rFonts w:hint="default" w:ascii="Symbol" w:hAnsi="Symbol"/>
       </w:rPr>
     </w:lvl>
     <w:lvl w:ilvl="1" w:tplc="62BC1E0E">
@@ -2380,7 +2749,7 @@
         <w:ind w:left="1440" w:hanging="360"/>
       </w:pPr>
       <w:rPr>
-        <w:rFonts w:ascii="Courier New" w:hAnsi="Courier New" w:hint="default"/>
+        <w:rFonts w:hint="default" w:ascii="Courier New" w:hAnsi="Courier New"/>
       </w:rPr>
     </w:lvl>
     <w:lvl w:ilvl="2" w:tplc="42203408">
@@ -2392,7 +2761,7 @@
         <w:ind w:left="2160" w:hanging="360"/>
       </w:pPr>
       <w:rPr>
-        <w:rFonts w:ascii="Wingdings" w:hAnsi="Wingdings" w:hint="default"/>
+        <w:rFonts w:hint="default" w:ascii="Wingdings" w:hAnsi="Wingdings"/>
       </w:rPr>
     </w:lvl>
     <w:lvl w:ilvl="3" w:tplc="84786834">
@@ -2404,7 +2773,7 @@
         <w:ind w:left="2880" w:hanging="360"/>
       </w:pPr>
       <w:rPr>
-        <w:rFonts w:ascii="Symbol" w:hAnsi="Symbol" w:hint="default"/>
+        <w:rFonts w:hint="default" w:ascii="Symbol" w:hAnsi="Symbol"/>
       </w:rPr>
     </w:lvl>
     <w:lvl w:ilvl="4" w:tplc="FAECDFEC">
@@ -2416,7 +2785,7 @@
         <w:ind w:left="3600" w:hanging="360"/>
       </w:pPr>
       <w:rPr>
-        <w:rFonts w:ascii="Courier New" w:hAnsi="Courier New" w:hint="default"/>
+        <w:rFonts w:hint="default" w:ascii="Courier New" w:hAnsi="Courier New"/>
       </w:rPr>
     </w:lvl>
     <w:lvl w:ilvl="5" w:tplc="EF763D80">
@@ -2428,7 +2797,7 @@
         <w:ind w:left="4320" w:hanging="360"/>
       </w:pPr>
       <w:rPr>
-        <w:rFonts w:ascii="Wingdings" w:hAnsi="Wingdings" w:hint="default"/>
+        <w:rFonts w:hint="default" w:ascii="Wingdings" w:hAnsi="Wingdings"/>
       </w:rPr>
     </w:lvl>
     <w:lvl w:ilvl="6" w:tplc="C0E0D404">
@@ -2440,7 +2809,7 @@
         <w:ind w:left="5040" w:hanging="360"/>
       </w:pPr>
       <w:rPr>
-        <w:rFonts w:ascii="Symbol" w:hAnsi="Symbol" w:hint="default"/>
+        <w:rFonts w:hint="default" w:ascii="Symbol" w:hAnsi="Symbol"/>
       </w:rPr>
     </w:lvl>
     <w:lvl w:ilvl="7" w:tplc="1B3073EE">
@@ -2452,7 +2821,7 @@
         <w:ind w:left="5760" w:hanging="360"/>
       </w:pPr>
       <w:rPr>
-        <w:rFonts w:ascii="Courier New" w:hAnsi="Courier New" w:hint="default"/>
+        <w:rFonts w:hint="default" w:ascii="Courier New" w:hAnsi="Courier New"/>
       </w:rPr>
     </w:lvl>
     <w:lvl w:ilvl="8" w:tplc="FA785088">
@@ -2464,7 +2833,7 @@
         <w:ind w:left="6480" w:hanging="360"/>
       </w:pPr>
       <w:rPr>
-        <w:rFonts w:ascii="Wingdings" w:hAnsi="Wingdings" w:hint="default"/>
+        <w:rFonts w:hint="default" w:ascii="Wingdings" w:hAnsi="Wingdings"/>
       </w:rPr>
     </w:lvl>
   </w:abstractNum>
@@ -2481,7 +2850,7 @@
         <w:ind w:left="720" w:hanging="360"/>
       </w:pPr>
       <w:rPr>
-        <w:rFonts w:ascii="Symbol" w:hAnsi="Symbol" w:hint="default"/>
+        <w:rFonts w:hint="default" w:ascii="Symbol" w:hAnsi="Symbol"/>
       </w:rPr>
     </w:lvl>
     <w:lvl w:ilvl="1" w:tplc="958224EE">
@@ -2493,7 +2862,7 @@
         <w:ind w:left="1440" w:hanging="360"/>
       </w:pPr>
       <w:rPr>
-        <w:rFonts w:ascii="Courier New" w:hAnsi="Courier New" w:hint="default"/>
+        <w:rFonts w:hint="default" w:ascii="Courier New" w:hAnsi="Courier New"/>
       </w:rPr>
     </w:lvl>
     <w:lvl w:ilvl="2" w:tplc="113EC246">
@@ -2505,7 +2874,7 @@
         <w:ind w:left="2160" w:hanging="360"/>
       </w:pPr>
       <w:rPr>
-        <w:rFonts w:ascii="Wingdings" w:hAnsi="Wingdings" w:hint="default"/>
+        <w:rFonts w:hint="default" w:ascii="Wingdings" w:hAnsi="Wingdings"/>
       </w:rPr>
     </w:lvl>
     <w:lvl w:ilvl="3" w:tplc="7226B2D6">
@@ -2517,7 +2886,7 @@
         <w:ind w:left="2880" w:hanging="360"/>
       </w:pPr>
       <w:rPr>
-        <w:rFonts w:ascii="Symbol" w:hAnsi="Symbol" w:hint="default"/>
+        <w:rFonts w:hint="default" w:ascii="Symbol" w:hAnsi="Symbol"/>
       </w:rPr>
     </w:lvl>
     <w:lvl w:ilvl="4" w:tplc="6FB03E0A">
@@ -2529,7 +2898,7 @@
         <w:ind w:left="3600" w:hanging="360"/>
       </w:pPr>
       <w:rPr>
-        <w:rFonts w:ascii="Courier New" w:hAnsi="Courier New" w:hint="default"/>
+        <w:rFonts w:hint="default" w:ascii="Courier New" w:hAnsi="Courier New"/>
       </w:rPr>
     </w:lvl>
     <w:lvl w:ilvl="5" w:tplc="74BE1FF2">
@@ -2541,7 +2910,7 @@
         <w:ind w:left="4320" w:hanging="360"/>
       </w:pPr>
       <w:rPr>
-        <w:rFonts w:ascii="Wingdings" w:hAnsi="Wingdings" w:hint="default"/>
+        <w:rFonts w:hint="default" w:ascii="Wingdings" w:hAnsi="Wingdings"/>
       </w:rPr>
     </w:lvl>
     <w:lvl w:ilvl="6" w:tplc="DD604F22">
@@ -2553,7 +2922,7 @@
         <w:ind w:left="5040" w:hanging="360"/>
       </w:pPr>
       <w:rPr>
-        <w:rFonts w:ascii="Symbol" w:hAnsi="Symbol" w:hint="default"/>
+        <w:rFonts w:hint="default" w:ascii="Symbol" w:hAnsi="Symbol"/>
       </w:rPr>
     </w:lvl>
     <w:lvl w:ilvl="7" w:tplc="4B148F3E">
@@ -2565,7 +2934,7 @@
         <w:ind w:left="5760" w:hanging="360"/>
       </w:pPr>
       <w:rPr>
-        <w:rFonts w:ascii="Courier New" w:hAnsi="Courier New" w:hint="default"/>
+        <w:rFonts w:hint="default" w:ascii="Courier New" w:hAnsi="Courier New"/>
       </w:rPr>
     </w:lvl>
     <w:lvl w:ilvl="8" w:tplc="AB80D4AE">
@@ -2577,7 +2946,7 @@
         <w:ind w:left="6480" w:hanging="360"/>
       </w:pPr>
       <w:rPr>
-        <w:rFonts w:ascii="Wingdings" w:hAnsi="Wingdings" w:hint="default"/>
+        <w:rFonts w:hint="default" w:ascii="Wingdings" w:hAnsi="Wingdings"/>
       </w:rPr>
     </w:lvl>
   </w:abstractNum>
@@ -2683,7 +3052,7 @@
         <w:ind w:left="720" w:hanging="360"/>
       </w:pPr>
       <w:rPr>
-        <w:rFonts w:ascii="Symbol" w:hAnsi="Symbol" w:hint="default"/>
+        <w:rFonts w:hint="default" w:ascii="Symbol" w:hAnsi="Symbol"/>
       </w:rPr>
     </w:lvl>
     <w:lvl w:ilvl="1" w:tplc="3FE0D558">
@@ -2695,7 +3064,7 @@
         <w:ind w:left="1440" w:hanging="360"/>
       </w:pPr>
       <w:rPr>
-        <w:rFonts w:ascii="Courier New" w:hAnsi="Courier New" w:hint="default"/>
+        <w:rFonts w:hint="default" w:ascii="Courier New" w:hAnsi="Courier New"/>
       </w:rPr>
     </w:lvl>
     <w:lvl w:ilvl="2" w:tplc="28A835EC">
@@ -2707,7 +3076,7 @@
         <w:ind w:left="2160" w:hanging="360"/>
       </w:pPr>
       <w:rPr>
-        <w:rFonts w:ascii="Wingdings" w:hAnsi="Wingdings" w:hint="default"/>
+        <w:rFonts w:hint="default" w:ascii="Wingdings" w:hAnsi="Wingdings"/>
       </w:rPr>
     </w:lvl>
     <w:lvl w:ilvl="3" w:tplc="2CE6CA8A">
@@ -2719,7 +3088,7 @@
         <w:ind w:left="2880" w:hanging="360"/>
       </w:pPr>
       <w:rPr>
-        <w:rFonts w:ascii="Symbol" w:hAnsi="Symbol" w:hint="default"/>
+        <w:rFonts w:hint="default" w:ascii="Symbol" w:hAnsi="Symbol"/>
       </w:rPr>
     </w:lvl>
     <w:lvl w:ilvl="4" w:tplc="85D249A8">
@@ -2731,7 +3100,7 @@
         <w:ind w:left="3600" w:hanging="360"/>
       </w:pPr>
       <w:rPr>
-        <w:rFonts w:ascii="Courier New" w:hAnsi="Courier New" w:hint="default"/>
+        <w:rFonts w:hint="default" w:ascii="Courier New" w:hAnsi="Courier New"/>
       </w:rPr>
     </w:lvl>
     <w:lvl w:ilvl="5" w:tplc="4386C7CA">
@@ -2743,7 +3112,7 @@
         <w:ind w:left="4320" w:hanging="360"/>
       </w:pPr>
       <w:rPr>
-        <w:rFonts w:ascii="Wingdings" w:hAnsi="Wingdings" w:hint="default"/>
+        <w:rFonts w:hint="default" w:ascii="Wingdings" w:hAnsi="Wingdings"/>
       </w:rPr>
     </w:lvl>
     <w:lvl w:ilvl="6" w:tplc="0E902EFC">
@@ -2755,7 +3124,7 @@
         <w:ind w:left="5040" w:hanging="360"/>
       </w:pPr>
       <w:rPr>
-        <w:rFonts w:ascii="Symbol" w:hAnsi="Symbol" w:hint="default"/>
+        <w:rFonts w:hint="default" w:ascii="Symbol" w:hAnsi="Symbol"/>
       </w:rPr>
     </w:lvl>
     <w:lvl w:ilvl="7" w:tplc="D1369C5E">
@@ -2767,7 +3136,7 @@
         <w:ind w:left="5760" w:hanging="360"/>
       </w:pPr>
       <w:rPr>
-        <w:rFonts w:ascii="Courier New" w:hAnsi="Courier New" w:hint="default"/>
+        <w:rFonts w:hint="default" w:ascii="Courier New" w:hAnsi="Courier New"/>
       </w:rPr>
     </w:lvl>
     <w:lvl w:ilvl="8" w:tplc="3E78D012">
@@ -2779,7 +3148,7 @@
         <w:ind w:left="6480" w:hanging="360"/>
       </w:pPr>
       <w:rPr>
-        <w:rFonts w:ascii="Wingdings" w:hAnsi="Wingdings" w:hint="default"/>
+        <w:rFonts w:hint="default" w:ascii="Wingdings" w:hAnsi="Wingdings"/>
       </w:rPr>
     </w:lvl>
   </w:abstractNum>
@@ -2796,7 +3165,7 @@
         <w:ind w:left="720" w:hanging="360"/>
       </w:pPr>
       <w:rPr>
-        <w:rFonts w:ascii="Symbol" w:hAnsi="Symbol" w:hint="default"/>
+        <w:rFonts w:hint="default" w:ascii="Symbol" w:hAnsi="Symbol"/>
       </w:rPr>
     </w:lvl>
     <w:lvl w:ilvl="1" w:tplc="36BC5628">
@@ -2808,7 +3177,7 @@
         <w:ind w:left="1440" w:hanging="360"/>
       </w:pPr>
       <w:rPr>
-        <w:rFonts w:ascii="Courier New" w:hAnsi="Courier New" w:hint="default"/>
+        <w:rFonts w:hint="default" w:ascii="Courier New" w:hAnsi="Courier New"/>
       </w:rPr>
     </w:lvl>
     <w:lvl w:ilvl="2" w:tplc="971C932E">
@@ -2820,7 +3189,7 @@
         <w:ind w:left="2160" w:hanging="360"/>
       </w:pPr>
       <w:rPr>
-        <w:rFonts w:ascii="Wingdings" w:hAnsi="Wingdings" w:hint="default"/>
+        <w:rFonts w:hint="default" w:ascii="Wingdings" w:hAnsi="Wingdings"/>
       </w:rPr>
     </w:lvl>
     <w:lvl w:ilvl="3" w:tplc="E318A170">
@@ -2832,7 +3201,7 @@
         <w:ind w:left="2880" w:hanging="360"/>
       </w:pPr>
       <w:rPr>
-        <w:rFonts w:ascii="Symbol" w:hAnsi="Symbol" w:hint="default"/>
+        <w:rFonts w:hint="default" w:ascii="Symbol" w:hAnsi="Symbol"/>
       </w:rPr>
     </w:lvl>
     <w:lvl w:ilvl="4" w:tplc="E20EE148">
@@ -2844,7 +3213,7 @@
         <w:ind w:left="3600" w:hanging="360"/>
       </w:pPr>
       <w:rPr>
-        <w:rFonts w:ascii="Courier New" w:hAnsi="Courier New" w:hint="default"/>
+        <w:rFonts w:hint="default" w:ascii="Courier New" w:hAnsi="Courier New"/>
       </w:rPr>
     </w:lvl>
     <w:lvl w:ilvl="5" w:tplc="14241B52">
@@ -2856,7 +3225,7 @@
         <w:ind w:left="4320" w:hanging="360"/>
       </w:pPr>
       <w:rPr>
-        <w:rFonts w:ascii="Wingdings" w:hAnsi="Wingdings" w:hint="default"/>
+        <w:rFonts w:hint="default" w:ascii="Wingdings" w:hAnsi="Wingdings"/>
       </w:rPr>
     </w:lvl>
     <w:lvl w:ilvl="6" w:tplc="72AA4798">
@@ -2868,7 +3237,7 @@
         <w:ind w:left="5040" w:hanging="360"/>
       </w:pPr>
       <w:rPr>
-        <w:rFonts w:ascii="Symbol" w:hAnsi="Symbol" w:hint="default"/>
+        <w:rFonts w:hint="default" w:ascii="Symbol" w:hAnsi="Symbol"/>
       </w:rPr>
     </w:lvl>
     <w:lvl w:ilvl="7" w:tplc="E5324422">
@@ -2880,7 +3249,7 @@
         <w:ind w:left="5760" w:hanging="360"/>
       </w:pPr>
       <w:rPr>
-        <w:rFonts w:ascii="Courier New" w:hAnsi="Courier New" w:hint="default"/>
+        <w:rFonts w:hint="default" w:ascii="Courier New" w:hAnsi="Courier New"/>
       </w:rPr>
     </w:lvl>
     <w:lvl w:ilvl="8" w:tplc="54EC644E">
@@ -2892,7 +3261,7 @@
         <w:ind w:left="6480" w:hanging="360"/>
       </w:pPr>
       <w:rPr>
-        <w:rFonts w:ascii="Wingdings" w:hAnsi="Wingdings" w:hint="default"/>
+        <w:rFonts w:hint="default" w:ascii="Wingdings" w:hAnsi="Wingdings"/>
       </w:rPr>
     </w:lvl>
   </w:abstractNum>
@@ -2909,7 +3278,7 @@
         <w:ind w:left="720" w:hanging="360"/>
       </w:pPr>
       <w:rPr>
-        <w:rFonts w:ascii="Symbol" w:hAnsi="Symbol" w:hint="default"/>
+        <w:rFonts w:hint="default" w:ascii="Symbol" w:hAnsi="Symbol"/>
       </w:rPr>
     </w:lvl>
     <w:lvl w:ilvl="1" w:tplc="4314B078">
@@ -2921,7 +3290,7 @@
         <w:ind w:left="1440" w:hanging="360"/>
       </w:pPr>
       <w:rPr>
-        <w:rFonts w:ascii="Courier New" w:hAnsi="Courier New" w:hint="default"/>
+        <w:rFonts w:hint="default" w:ascii="Courier New" w:hAnsi="Courier New"/>
       </w:rPr>
     </w:lvl>
     <w:lvl w:ilvl="2" w:tplc="97EA525E">
@@ -2933,7 +3302,7 @@
         <w:ind w:left="2160" w:hanging="360"/>
       </w:pPr>
       <w:rPr>
-        <w:rFonts w:ascii="Wingdings" w:hAnsi="Wingdings" w:hint="default"/>
+        <w:rFonts w:hint="default" w:ascii="Wingdings" w:hAnsi="Wingdings"/>
       </w:rPr>
     </w:lvl>
     <w:lvl w:ilvl="3" w:tplc="5A9C8A22">
@@ -2945,7 +3314,7 @@
         <w:ind w:left="2880" w:hanging="360"/>
       </w:pPr>
       <w:rPr>
-        <w:rFonts w:ascii="Symbol" w:hAnsi="Symbol" w:hint="default"/>
+        <w:rFonts w:hint="default" w:ascii="Symbol" w:hAnsi="Symbol"/>
       </w:rPr>
     </w:lvl>
     <w:lvl w:ilvl="4" w:tplc="9B4C334C">
@@ -2957,7 +3326,7 @@
         <w:ind w:left="3600" w:hanging="360"/>
       </w:pPr>
       <w:rPr>
-        <w:rFonts w:ascii="Courier New" w:hAnsi="Courier New" w:hint="default"/>
+        <w:rFonts w:hint="default" w:ascii="Courier New" w:hAnsi="Courier New"/>
       </w:rPr>
     </w:lvl>
     <w:lvl w:ilvl="5" w:tplc="302ED2BC">
@@ -2969,7 +3338,7 @@
         <w:ind w:left="4320" w:hanging="360"/>
       </w:pPr>
       <w:rPr>
-        <w:rFonts w:ascii="Wingdings" w:hAnsi="Wingdings" w:hint="default"/>
+        <w:rFonts w:hint="default" w:ascii="Wingdings" w:hAnsi="Wingdings"/>
       </w:rPr>
     </w:lvl>
     <w:lvl w:ilvl="6" w:tplc="F1607664">
@@ -2981,7 +3350,7 @@
         <w:ind w:left="5040" w:hanging="360"/>
       </w:pPr>
       <w:rPr>
-        <w:rFonts w:ascii="Symbol" w:hAnsi="Symbol" w:hint="default"/>
+        <w:rFonts w:hint="default" w:ascii="Symbol" w:hAnsi="Symbol"/>
       </w:rPr>
     </w:lvl>
     <w:lvl w:ilvl="7" w:tplc="660EBE64">
@@ -2993,7 +3362,7 @@
         <w:ind w:left="5760" w:hanging="360"/>
       </w:pPr>
       <w:rPr>
-        <w:rFonts w:ascii="Courier New" w:hAnsi="Courier New" w:hint="default"/>
+        <w:rFonts w:hint="default" w:ascii="Courier New" w:hAnsi="Courier New"/>
       </w:rPr>
     </w:lvl>
     <w:lvl w:ilvl="8" w:tplc="99AA8F06">
@@ -3005,7 +3374,7 @@
         <w:ind w:left="6480" w:hanging="360"/>
       </w:pPr>
       <w:rPr>
-        <w:rFonts w:ascii="Wingdings" w:hAnsi="Wingdings" w:hint="default"/>
+        <w:rFonts w:hint="default" w:ascii="Wingdings" w:hAnsi="Wingdings"/>
       </w:rPr>
     </w:lvl>
   </w:abstractNum>
@@ -3108,7 +3477,7 @@
         <w:ind w:left="720" w:hanging="360"/>
       </w:pPr>
       <w:rPr>
-        <w:rFonts w:ascii="Symbol" w:hAnsi="Symbol" w:hint="default"/>
+        <w:rFonts w:hint="default" w:ascii="Symbol" w:hAnsi="Symbol"/>
       </w:rPr>
     </w:lvl>
     <w:lvl w:ilvl="1" w:tplc="E79AC020">
@@ -3120,7 +3489,7 @@
         <w:ind w:left="1440" w:hanging="360"/>
       </w:pPr>
       <w:rPr>
-        <w:rFonts w:ascii="Courier New" w:hAnsi="Courier New" w:hint="default"/>
+        <w:rFonts w:hint="default" w:ascii="Courier New" w:hAnsi="Courier New"/>
       </w:rPr>
     </w:lvl>
     <w:lvl w:ilvl="2" w:tplc="10F4E64A">
@@ -3132,7 +3501,7 @@
         <w:ind w:left="2160" w:hanging="360"/>
       </w:pPr>
       <w:rPr>
-        <w:rFonts w:ascii="Wingdings" w:hAnsi="Wingdings" w:hint="default"/>
+        <w:rFonts w:hint="default" w:ascii="Wingdings" w:hAnsi="Wingdings"/>
       </w:rPr>
     </w:lvl>
     <w:lvl w:ilvl="3" w:tplc="2812B72C">
@@ -3144,7 +3513,7 @@
         <w:ind w:left="2880" w:hanging="360"/>
       </w:pPr>
       <w:rPr>
-        <w:rFonts w:ascii="Symbol" w:hAnsi="Symbol" w:hint="default"/>
+        <w:rFonts w:hint="default" w:ascii="Symbol" w:hAnsi="Symbol"/>
       </w:rPr>
     </w:lvl>
     <w:lvl w:ilvl="4" w:tplc="8CA61D28">
@@ -3156,7 +3525,7 @@
         <w:ind w:left="3600" w:hanging="360"/>
       </w:pPr>
       <w:rPr>
-        <w:rFonts w:ascii="Courier New" w:hAnsi="Courier New" w:hint="default"/>
+        <w:rFonts w:hint="default" w:ascii="Courier New" w:hAnsi="Courier New"/>
       </w:rPr>
     </w:lvl>
     <w:lvl w:ilvl="5" w:tplc="ED16066A">
@@ -3168,7 +3537,7 @@
         <w:ind w:left="4320" w:hanging="360"/>
       </w:pPr>
       <w:rPr>
-        <w:rFonts w:ascii="Wingdings" w:hAnsi="Wingdings" w:hint="default"/>
+        <w:rFonts w:hint="default" w:ascii="Wingdings" w:hAnsi="Wingdings"/>
       </w:rPr>
     </w:lvl>
     <w:lvl w:ilvl="6" w:tplc="76CA9572">
@@ -3180,7 +3549,7 @@
         <w:ind w:left="5040" w:hanging="360"/>
       </w:pPr>
       <w:rPr>
-        <w:rFonts w:ascii="Symbol" w:hAnsi="Symbol" w:hint="default"/>
+        <w:rFonts w:hint="default" w:ascii="Symbol" w:hAnsi="Symbol"/>
       </w:rPr>
     </w:lvl>
     <w:lvl w:ilvl="7" w:tplc="A9F46006">
@@ -3192,7 +3561,7 @@
         <w:ind w:left="5760" w:hanging="360"/>
       </w:pPr>
       <w:rPr>
-        <w:rFonts w:ascii="Courier New" w:hAnsi="Courier New" w:hint="default"/>
+        <w:rFonts w:hint="default" w:ascii="Courier New" w:hAnsi="Courier New"/>
       </w:rPr>
     </w:lvl>
     <w:lvl w:ilvl="8" w:tplc="62A85920">
@@ -3204,7 +3573,7 @@
         <w:ind w:left="6480" w:hanging="360"/>
       </w:pPr>
       <w:rPr>
-        <w:rFonts w:ascii="Wingdings" w:hAnsi="Wingdings" w:hint="default"/>
+        <w:rFonts w:hint="default" w:ascii="Wingdings" w:hAnsi="Wingdings"/>
       </w:rPr>
     </w:lvl>
   </w:abstractNum>
@@ -3221,7 +3590,7 @@
         <w:ind w:left="720" w:hanging="360"/>
       </w:pPr>
       <w:rPr>
-        <w:rFonts w:ascii="Symbol" w:hAnsi="Symbol" w:hint="default"/>
+        <w:rFonts w:hint="default" w:ascii="Symbol" w:hAnsi="Symbol"/>
       </w:rPr>
     </w:lvl>
     <w:lvl w:ilvl="1" w:tplc="634E2F78">
@@ -3233,7 +3602,7 @@
         <w:ind w:left="1440" w:hanging="360"/>
       </w:pPr>
       <w:rPr>
-        <w:rFonts w:ascii="Courier New" w:hAnsi="Courier New" w:hint="default"/>
+        <w:rFonts w:hint="default" w:ascii="Courier New" w:hAnsi="Courier New"/>
       </w:rPr>
     </w:lvl>
     <w:lvl w:ilvl="2" w:tplc="7A1C2A4E">
@@ -3245,7 +3614,7 @@
         <w:ind w:left="2160" w:hanging="360"/>
       </w:pPr>
       <w:rPr>
-        <w:rFonts w:ascii="Wingdings" w:hAnsi="Wingdings" w:hint="default"/>
+        <w:rFonts w:hint="default" w:ascii="Wingdings" w:hAnsi="Wingdings"/>
       </w:rPr>
     </w:lvl>
     <w:lvl w:ilvl="3" w:tplc="7BE0AD2C">
@@ -3257,7 +3626,7 @@
         <w:ind w:left="2880" w:hanging="360"/>
       </w:pPr>
       <w:rPr>
-        <w:rFonts w:ascii="Symbol" w:hAnsi="Symbol" w:hint="default"/>
+        <w:rFonts w:hint="default" w:ascii="Symbol" w:hAnsi="Symbol"/>
       </w:rPr>
     </w:lvl>
     <w:lvl w:ilvl="4" w:tplc="FD927138">
@@ -3269,7 +3638,7 @@
         <w:ind w:left="3600" w:hanging="360"/>
       </w:pPr>
       <w:rPr>
-        <w:rFonts w:ascii="Courier New" w:hAnsi="Courier New" w:hint="default"/>
+        <w:rFonts w:hint="default" w:ascii="Courier New" w:hAnsi="Courier New"/>
       </w:rPr>
     </w:lvl>
     <w:lvl w:ilvl="5" w:tplc="14D6A664">
@@ -3281,7 +3650,7 @@
         <w:ind w:left="4320" w:hanging="360"/>
       </w:pPr>
       <w:rPr>
-        <w:rFonts w:ascii="Wingdings" w:hAnsi="Wingdings" w:hint="default"/>
+        <w:rFonts w:hint="default" w:ascii="Wingdings" w:hAnsi="Wingdings"/>
       </w:rPr>
     </w:lvl>
     <w:lvl w:ilvl="6" w:tplc="EA3A69BA">
@@ -3293,7 +3662,7 @@
         <w:ind w:left="5040" w:hanging="360"/>
       </w:pPr>
       <w:rPr>
-        <w:rFonts w:ascii="Symbol" w:hAnsi="Symbol" w:hint="default"/>
+        <w:rFonts w:hint="default" w:ascii="Symbol" w:hAnsi="Symbol"/>
       </w:rPr>
     </w:lvl>
     <w:lvl w:ilvl="7" w:tplc="77742906">
@@ -3305,7 +3674,7 @@
         <w:ind w:left="5760" w:hanging="360"/>
       </w:pPr>
       <w:rPr>
-        <w:rFonts w:ascii="Courier New" w:hAnsi="Courier New" w:hint="default"/>
+        <w:rFonts w:hint="default" w:ascii="Courier New" w:hAnsi="Courier New"/>
       </w:rPr>
     </w:lvl>
     <w:lvl w:ilvl="8" w:tplc="23003DB4">
@@ -3317,7 +3686,7 @@
         <w:ind w:left="6480" w:hanging="360"/>
       </w:pPr>
       <w:rPr>
-        <w:rFonts w:ascii="Wingdings" w:hAnsi="Wingdings" w:hint="default"/>
+        <w:rFonts w:hint="default" w:ascii="Wingdings" w:hAnsi="Wingdings"/>
       </w:rPr>
     </w:lvl>
   </w:abstractNum>
@@ -3334,7 +3703,7 @@
         <w:ind w:left="720" w:hanging="360"/>
       </w:pPr>
       <w:rPr>
-        <w:rFonts w:ascii="Symbol" w:hAnsi="Symbol" w:hint="default"/>
+        <w:rFonts w:hint="default" w:ascii="Symbol" w:hAnsi="Symbol"/>
       </w:rPr>
     </w:lvl>
     <w:lvl w:ilvl="1" w:tplc="D9F8AC6C">
@@ -3346,7 +3715,7 @@
         <w:ind w:left="1440" w:hanging="360"/>
       </w:pPr>
       <w:rPr>
-        <w:rFonts w:ascii="Courier New" w:hAnsi="Courier New" w:hint="default"/>
+        <w:rFonts w:hint="default" w:ascii="Courier New" w:hAnsi="Courier New"/>
       </w:rPr>
     </w:lvl>
     <w:lvl w:ilvl="2" w:tplc="3716CB4E">
@@ -3358,7 +3727,7 @@
         <w:ind w:left="2160" w:hanging="360"/>
       </w:pPr>
       <w:rPr>
-        <w:rFonts w:ascii="Wingdings" w:hAnsi="Wingdings" w:hint="default"/>
+        <w:rFonts w:hint="default" w:ascii="Wingdings" w:hAnsi="Wingdings"/>
       </w:rPr>
     </w:lvl>
     <w:lvl w:ilvl="3" w:tplc="1E8EA2E8">
@@ -3370,7 +3739,7 @@
         <w:ind w:left="2880" w:hanging="360"/>
       </w:pPr>
       <w:rPr>
-        <w:rFonts w:ascii="Symbol" w:hAnsi="Symbol" w:hint="default"/>
+        <w:rFonts w:hint="default" w:ascii="Symbol" w:hAnsi="Symbol"/>
       </w:rPr>
     </w:lvl>
     <w:lvl w:ilvl="4" w:tplc="27A4238A">
@@ -3382,7 +3751,7 @@
         <w:ind w:left="3600" w:hanging="360"/>
       </w:pPr>
       <w:rPr>
-        <w:rFonts w:ascii="Courier New" w:hAnsi="Courier New" w:hint="default"/>
+        <w:rFonts w:hint="default" w:ascii="Courier New" w:hAnsi="Courier New"/>
       </w:rPr>
     </w:lvl>
     <w:lvl w:ilvl="5" w:tplc="B820187A">
@@ -3394,7 +3763,7 @@
         <w:ind w:left="4320" w:hanging="360"/>
       </w:pPr>
       <w:rPr>
-        <w:rFonts w:ascii="Wingdings" w:hAnsi="Wingdings" w:hint="default"/>
+        <w:rFonts w:hint="default" w:ascii="Wingdings" w:hAnsi="Wingdings"/>
       </w:rPr>
     </w:lvl>
     <w:lvl w:ilvl="6" w:tplc="80E08A1C">
@@ -3406,7 +3775,7 @@
         <w:ind w:left="5040" w:hanging="360"/>
       </w:pPr>
       <w:rPr>
-        <w:rFonts w:ascii="Symbol" w:hAnsi="Symbol" w:hint="default"/>
+        <w:rFonts w:hint="default" w:ascii="Symbol" w:hAnsi="Symbol"/>
       </w:rPr>
     </w:lvl>
     <w:lvl w:ilvl="7" w:tplc="BA7CC7B8">
@@ -3418,7 +3787,7 @@
         <w:ind w:left="5760" w:hanging="360"/>
       </w:pPr>
       <w:rPr>
-        <w:rFonts w:ascii="Courier New" w:hAnsi="Courier New" w:hint="default"/>
+        <w:rFonts w:hint="default" w:ascii="Courier New" w:hAnsi="Courier New"/>
       </w:rPr>
     </w:lvl>
     <w:lvl w:ilvl="8" w:tplc="683418CC">
@@ -3430,7 +3799,7 @@
         <w:ind w:left="6480" w:hanging="360"/>
       </w:pPr>
       <w:rPr>
-        <w:rFonts w:ascii="Wingdings" w:hAnsi="Wingdings" w:hint="default"/>
+        <w:rFonts w:hint="default" w:ascii="Wingdings" w:hAnsi="Wingdings"/>
       </w:rPr>
     </w:lvl>
   </w:abstractNum>
@@ -3447,7 +3816,7 @@
         <w:ind w:left="720" w:hanging="360"/>
       </w:pPr>
       <w:rPr>
-        <w:rFonts w:ascii="Symbol" w:hAnsi="Symbol" w:hint="default"/>
+        <w:rFonts w:hint="default" w:ascii="Symbol" w:hAnsi="Symbol"/>
       </w:rPr>
     </w:lvl>
     <w:lvl w:ilvl="1" w:tplc="7272E932">
@@ -3459,7 +3828,7 @@
         <w:ind w:left="1440" w:hanging="360"/>
       </w:pPr>
       <w:rPr>
-        <w:rFonts w:ascii="Courier New" w:hAnsi="Courier New" w:hint="default"/>
+        <w:rFonts w:hint="default" w:ascii="Courier New" w:hAnsi="Courier New"/>
       </w:rPr>
     </w:lvl>
     <w:lvl w:ilvl="2" w:tplc="BAC0EABC">
@@ -3471,7 +3840,7 @@
         <w:ind w:left="2160" w:hanging="360"/>
       </w:pPr>
       <w:rPr>
-        <w:rFonts w:ascii="Wingdings" w:hAnsi="Wingdings" w:hint="default"/>
+        <w:rFonts w:hint="default" w:ascii="Wingdings" w:hAnsi="Wingdings"/>
       </w:rPr>
     </w:lvl>
     <w:lvl w:ilvl="3" w:tplc="D2000958">
@@ -3483,7 +3852,7 @@
         <w:ind w:left="2880" w:hanging="360"/>
       </w:pPr>
       <w:rPr>
-        <w:rFonts w:ascii="Symbol" w:hAnsi="Symbol" w:hint="default"/>
+        <w:rFonts w:hint="default" w:ascii="Symbol" w:hAnsi="Symbol"/>
       </w:rPr>
     </w:lvl>
     <w:lvl w:ilvl="4" w:tplc="B78E5A4A">
@@ -3495,7 +3864,7 @@
         <w:ind w:left="3600" w:hanging="360"/>
       </w:pPr>
       <w:rPr>
-        <w:rFonts w:ascii="Courier New" w:hAnsi="Courier New" w:hint="default"/>
+        <w:rFonts w:hint="default" w:ascii="Courier New" w:hAnsi="Courier New"/>
       </w:rPr>
     </w:lvl>
     <w:lvl w:ilvl="5" w:tplc="1DCEB5B8">
@@ -3507,7 +3876,7 @@
         <w:ind w:left="4320" w:hanging="360"/>
       </w:pPr>
       <w:rPr>
-        <w:rFonts w:ascii="Wingdings" w:hAnsi="Wingdings" w:hint="default"/>
+        <w:rFonts w:hint="default" w:ascii="Wingdings" w:hAnsi="Wingdings"/>
       </w:rPr>
     </w:lvl>
     <w:lvl w:ilvl="6" w:tplc="CF160B9C">
@@ -3519,7 +3888,7 @@
         <w:ind w:left="5040" w:hanging="360"/>
       </w:pPr>
       <w:rPr>
-        <w:rFonts w:ascii="Symbol" w:hAnsi="Symbol" w:hint="default"/>
+        <w:rFonts w:hint="default" w:ascii="Symbol" w:hAnsi="Symbol"/>
       </w:rPr>
     </w:lvl>
     <w:lvl w:ilvl="7" w:tplc="A7A62442">
@@ -3531,7 +3900,7 @@
         <w:ind w:left="5760" w:hanging="360"/>
       </w:pPr>
       <w:rPr>
-        <w:rFonts w:ascii="Courier New" w:hAnsi="Courier New" w:hint="default"/>
+        <w:rFonts w:hint="default" w:ascii="Courier New" w:hAnsi="Courier New"/>
       </w:rPr>
     </w:lvl>
     <w:lvl w:ilvl="8" w:tplc="62C47506">
@@ -3543,7 +3912,7 @@
         <w:ind w:left="6480" w:hanging="360"/>
       </w:pPr>
       <w:rPr>
-        <w:rFonts w:ascii="Wingdings" w:hAnsi="Wingdings" w:hint="default"/>
+        <w:rFonts w:hint="default" w:ascii="Wingdings" w:hAnsi="Wingdings"/>
       </w:rPr>
     </w:lvl>
   </w:abstractNum>
@@ -3646,7 +4015,7 @@
         <w:ind w:left="720" w:hanging="360"/>
       </w:pPr>
       <w:rPr>
-        <w:rFonts w:ascii="Symbol" w:hAnsi="Symbol" w:hint="default"/>
+        <w:rFonts w:hint="default" w:ascii="Symbol" w:hAnsi="Symbol"/>
       </w:rPr>
     </w:lvl>
     <w:lvl w:ilvl="1" w:tplc="22EC165A">
@@ -3658,7 +4027,7 @@
         <w:ind w:left="1440" w:hanging="360"/>
       </w:pPr>
       <w:rPr>
-        <w:rFonts w:ascii="Courier New" w:hAnsi="Courier New" w:hint="default"/>
+        <w:rFonts w:hint="default" w:ascii="Courier New" w:hAnsi="Courier New"/>
       </w:rPr>
     </w:lvl>
     <w:lvl w:ilvl="2" w:tplc="C16E538A">
@@ -3670,7 +4039,7 @@
         <w:ind w:left="2160" w:hanging="360"/>
       </w:pPr>
       <w:rPr>
-        <w:rFonts w:ascii="Wingdings" w:hAnsi="Wingdings" w:hint="default"/>
+        <w:rFonts w:hint="default" w:ascii="Wingdings" w:hAnsi="Wingdings"/>
       </w:rPr>
     </w:lvl>
     <w:lvl w:ilvl="3" w:tplc="60AAEEDC">
@@ -3682,7 +4051,7 @@
         <w:ind w:left="2880" w:hanging="360"/>
       </w:pPr>
       <w:rPr>
-        <w:rFonts w:ascii="Symbol" w:hAnsi="Symbol" w:hint="default"/>
+        <w:rFonts w:hint="default" w:ascii="Symbol" w:hAnsi="Symbol"/>
       </w:rPr>
     </w:lvl>
     <w:lvl w:ilvl="4" w:tplc="1E260868">
@@ -3694,7 +4063,7 @@
         <w:ind w:left="3600" w:hanging="360"/>
       </w:pPr>
       <w:rPr>
-        <w:rFonts w:ascii="Courier New" w:hAnsi="Courier New" w:hint="default"/>
+        <w:rFonts w:hint="default" w:ascii="Courier New" w:hAnsi="Courier New"/>
       </w:rPr>
     </w:lvl>
     <w:lvl w:ilvl="5" w:tplc="C06EEB16">
@@ -3706,7 +4075,7 @@
         <w:ind w:left="4320" w:hanging="360"/>
       </w:pPr>
       <w:rPr>
-        <w:rFonts w:ascii="Wingdings" w:hAnsi="Wingdings" w:hint="default"/>
+        <w:rFonts w:hint="default" w:ascii="Wingdings" w:hAnsi="Wingdings"/>
       </w:rPr>
     </w:lvl>
     <w:lvl w:ilvl="6" w:tplc="32F0877C">
@@ -3718,7 +4087,7 @@
         <w:ind w:left="5040" w:hanging="360"/>
       </w:pPr>
       <w:rPr>
-        <w:rFonts w:ascii="Symbol" w:hAnsi="Symbol" w:hint="default"/>
+        <w:rFonts w:hint="default" w:ascii="Symbol" w:hAnsi="Symbol"/>
       </w:rPr>
     </w:lvl>
     <w:lvl w:ilvl="7" w:tplc="1968023C">
@@ -3730,7 +4099,7 @@
         <w:ind w:left="5760" w:hanging="360"/>
       </w:pPr>
       <w:rPr>
-        <w:rFonts w:ascii="Courier New" w:hAnsi="Courier New" w:hint="default"/>
+        <w:rFonts w:hint="default" w:ascii="Courier New" w:hAnsi="Courier New"/>
       </w:rPr>
     </w:lvl>
     <w:lvl w:ilvl="8" w:tplc="0C1E3060">
@@ -3742,7 +4111,7 @@
         <w:ind w:left="6480" w:hanging="360"/>
       </w:pPr>
       <w:rPr>
-        <w:rFonts w:ascii="Wingdings" w:hAnsi="Wingdings" w:hint="default"/>
+        <w:rFonts w:hint="default" w:ascii="Wingdings" w:hAnsi="Wingdings"/>
       </w:rPr>
     </w:lvl>
   </w:abstractNum>
@@ -3759,7 +4128,7 @@
         <w:ind w:left="720" w:hanging="360"/>
       </w:pPr>
       <w:rPr>
-        <w:rFonts w:ascii="Symbol" w:hAnsi="Symbol" w:hint="default"/>
+        <w:rFonts w:hint="default" w:ascii="Symbol" w:hAnsi="Symbol"/>
       </w:rPr>
     </w:lvl>
     <w:lvl w:ilvl="1" w:tplc="E6B6673E">
@@ -3771,7 +4140,7 @@
         <w:ind w:left="1440" w:hanging="360"/>
       </w:pPr>
       <w:rPr>
-        <w:rFonts w:ascii="Courier New" w:hAnsi="Courier New" w:hint="default"/>
+        <w:rFonts w:hint="default" w:ascii="Courier New" w:hAnsi="Courier New"/>
       </w:rPr>
     </w:lvl>
     <w:lvl w:ilvl="2" w:tplc="2B223ACC">
@@ -3783,7 +4152,7 @@
         <w:ind w:left="2160" w:hanging="360"/>
       </w:pPr>
       <w:rPr>
-        <w:rFonts w:ascii="Wingdings" w:hAnsi="Wingdings" w:hint="default"/>
+        <w:rFonts w:hint="default" w:ascii="Wingdings" w:hAnsi="Wingdings"/>
       </w:rPr>
     </w:lvl>
     <w:lvl w:ilvl="3" w:tplc="277654BC">
@@ -3795,7 +4164,7 @@
         <w:ind w:left="2880" w:hanging="360"/>
       </w:pPr>
       <w:rPr>
-        <w:rFonts w:ascii="Symbol" w:hAnsi="Symbol" w:hint="default"/>
+        <w:rFonts w:hint="default" w:ascii="Symbol" w:hAnsi="Symbol"/>
       </w:rPr>
     </w:lvl>
     <w:lvl w:ilvl="4" w:tplc="2D4C3A38">
@@ -3807,7 +4176,7 @@
         <w:ind w:left="3600" w:hanging="360"/>
       </w:pPr>
       <w:rPr>
-        <w:rFonts w:ascii="Courier New" w:hAnsi="Courier New" w:hint="default"/>
+        <w:rFonts w:hint="default" w:ascii="Courier New" w:hAnsi="Courier New"/>
       </w:rPr>
     </w:lvl>
     <w:lvl w:ilvl="5" w:tplc="ED66E438">
@@ -3819,7 +4188,7 @@
         <w:ind w:left="4320" w:hanging="360"/>
       </w:pPr>
       <w:rPr>
-        <w:rFonts w:ascii="Wingdings" w:hAnsi="Wingdings" w:hint="default"/>
+        <w:rFonts w:hint="default" w:ascii="Wingdings" w:hAnsi="Wingdings"/>
       </w:rPr>
     </w:lvl>
     <w:lvl w:ilvl="6" w:tplc="B95EE21A">
@@ -3831,7 +4200,7 @@
         <w:ind w:left="5040" w:hanging="360"/>
       </w:pPr>
       <w:rPr>
-        <w:rFonts w:ascii="Symbol" w:hAnsi="Symbol" w:hint="default"/>
+        <w:rFonts w:hint="default" w:ascii="Symbol" w:hAnsi="Symbol"/>
       </w:rPr>
     </w:lvl>
     <w:lvl w:ilvl="7" w:tplc="B34C1CFE">
@@ -3843,7 +4212,7 @@
         <w:ind w:left="5760" w:hanging="360"/>
       </w:pPr>
       <w:rPr>
-        <w:rFonts w:ascii="Courier New" w:hAnsi="Courier New" w:hint="default"/>
+        <w:rFonts w:hint="default" w:ascii="Courier New" w:hAnsi="Courier New"/>
       </w:rPr>
     </w:lvl>
     <w:lvl w:ilvl="8" w:tplc="B16E76CE">
@@ -3855,7 +4224,7 @@
         <w:ind w:left="6480" w:hanging="360"/>
       </w:pPr>
       <w:rPr>
-        <w:rFonts w:ascii="Wingdings" w:hAnsi="Wingdings" w:hint="default"/>
+        <w:rFonts w:hint="default" w:ascii="Wingdings" w:hAnsi="Wingdings"/>
       </w:rPr>
     </w:lvl>
   </w:abstractNum>
@@ -3872,7 +4241,7 @@
         <w:ind w:left="720" w:hanging="360"/>
       </w:pPr>
       <w:rPr>
-        <w:rFonts w:ascii="Symbol" w:hAnsi="Symbol" w:hint="default"/>
+        <w:rFonts w:hint="default" w:ascii="Symbol" w:hAnsi="Symbol"/>
       </w:rPr>
     </w:lvl>
     <w:lvl w:ilvl="1" w:tplc="5490A332">
@@ -3884,7 +4253,7 @@
         <w:ind w:left="1440" w:hanging="360"/>
       </w:pPr>
       <w:rPr>
-        <w:rFonts w:ascii="Courier New" w:hAnsi="Courier New" w:hint="default"/>
+        <w:rFonts w:hint="default" w:ascii="Courier New" w:hAnsi="Courier New"/>
       </w:rPr>
     </w:lvl>
     <w:lvl w:ilvl="2" w:tplc="2850FD64">
@@ -3896,7 +4265,7 @@
         <w:ind w:left="2160" w:hanging="360"/>
       </w:pPr>
       <w:rPr>
-        <w:rFonts w:ascii="Wingdings" w:hAnsi="Wingdings" w:hint="default"/>
+        <w:rFonts w:hint="default" w:ascii="Wingdings" w:hAnsi="Wingdings"/>
       </w:rPr>
     </w:lvl>
     <w:lvl w:ilvl="3" w:tplc="8A5426AE">
@@ -3908,7 +4277,7 @@
         <w:ind w:left="2880" w:hanging="360"/>
       </w:pPr>
       <w:rPr>
-        <w:rFonts w:ascii="Symbol" w:hAnsi="Symbol" w:hint="default"/>
+        <w:rFonts w:hint="default" w:ascii="Symbol" w:hAnsi="Symbol"/>
       </w:rPr>
     </w:lvl>
     <w:lvl w:ilvl="4" w:tplc="5866BCAE">
@@ -3920,7 +4289,7 @@
         <w:ind w:left="3600" w:hanging="360"/>
       </w:pPr>
       <w:rPr>
-        <w:rFonts w:ascii="Courier New" w:hAnsi="Courier New" w:hint="default"/>
+        <w:rFonts w:hint="default" w:ascii="Courier New" w:hAnsi="Courier New"/>
       </w:rPr>
     </w:lvl>
     <w:lvl w:ilvl="5" w:tplc="DAE07940">
@@ -3932,7 +4301,7 @@
         <w:ind w:left="4320" w:hanging="360"/>
       </w:pPr>
       <w:rPr>
-        <w:rFonts w:ascii="Wingdings" w:hAnsi="Wingdings" w:hint="default"/>
+        <w:rFonts w:hint="default" w:ascii="Wingdings" w:hAnsi="Wingdings"/>
       </w:rPr>
     </w:lvl>
     <w:lvl w:ilvl="6" w:tplc="2A02F4FE">
@@ -3944,7 +4313,7 @@
         <w:ind w:left="5040" w:hanging="360"/>
       </w:pPr>
       <w:rPr>
-        <w:rFonts w:ascii="Symbol" w:hAnsi="Symbol" w:hint="default"/>
+        <w:rFonts w:hint="default" w:ascii="Symbol" w:hAnsi="Symbol"/>
       </w:rPr>
     </w:lvl>
     <w:lvl w:ilvl="7" w:tplc="5F3E6B02">
@@ -3956,7 +4325,7 @@
         <w:ind w:left="5760" w:hanging="360"/>
       </w:pPr>
       <w:rPr>
-        <w:rFonts w:ascii="Courier New" w:hAnsi="Courier New" w:hint="default"/>
+        <w:rFonts w:hint="default" w:ascii="Courier New" w:hAnsi="Courier New"/>
       </w:rPr>
     </w:lvl>
     <w:lvl w:ilvl="8" w:tplc="CB32B80A">
@@ -3968,7 +4337,7 @@
         <w:ind w:left="6480" w:hanging="360"/>
       </w:pPr>
       <w:rPr>
-        <w:rFonts w:ascii="Wingdings" w:hAnsi="Wingdings" w:hint="default"/>
+        <w:rFonts w:hint="default" w:ascii="Wingdings" w:hAnsi="Wingdings"/>
       </w:rPr>
     </w:lvl>
   </w:abstractNum>
@@ -3985,7 +4354,7 @@
         <w:ind w:left="720" w:hanging="360"/>
       </w:pPr>
       <w:rPr>
-        <w:rFonts w:ascii="Symbol" w:hAnsi="Symbol" w:hint="default"/>
+        <w:rFonts w:hint="default" w:ascii="Symbol" w:hAnsi="Symbol"/>
       </w:rPr>
     </w:lvl>
     <w:lvl w:ilvl="1" w:tplc="FD1CBCC0">
@@ -3997,7 +4366,7 @@
         <w:ind w:left="1440" w:hanging="360"/>
       </w:pPr>
       <w:rPr>
-        <w:rFonts w:ascii="Courier New" w:hAnsi="Courier New" w:hint="default"/>
+        <w:rFonts w:hint="default" w:ascii="Courier New" w:hAnsi="Courier New"/>
       </w:rPr>
     </w:lvl>
     <w:lvl w:ilvl="2" w:tplc="987A225E">
@@ -4009,7 +4378,7 @@
         <w:ind w:left="2160" w:hanging="360"/>
       </w:pPr>
       <w:rPr>
-        <w:rFonts w:ascii="Wingdings" w:hAnsi="Wingdings" w:hint="default"/>
+        <w:rFonts w:hint="default" w:ascii="Wingdings" w:hAnsi="Wingdings"/>
       </w:rPr>
     </w:lvl>
     <w:lvl w:ilvl="3" w:tplc="EC46E924">
@@ -4021,7 +4390,7 @@
         <w:ind w:left="2880" w:hanging="360"/>
       </w:pPr>
       <w:rPr>
-        <w:rFonts w:ascii="Symbol" w:hAnsi="Symbol" w:hint="default"/>
+        <w:rFonts w:hint="default" w:ascii="Symbol" w:hAnsi="Symbol"/>
       </w:rPr>
     </w:lvl>
     <w:lvl w:ilvl="4" w:tplc="B5A2B138">
@@ -4033,7 +4402,7 @@
         <w:ind w:left="3600" w:hanging="360"/>
       </w:pPr>
       <w:rPr>
-        <w:rFonts w:ascii="Courier New" w:hAnsi="Courier New" w:hint="default"/>
+        <w:rFonts w:hint="default" w:ascii="Courier New" w:hAnsi="Courier New"/>
       </w:rPr>
     </w:lvl>
     <w:lvl w:ilvl="5" w:tplc="2CFE791A">
@@ -4045,7 +4414,7 @@
         <w:ind w:left="4320" w:hanging="360"/>
       </w:pPr>
       <w:rPr>
-        <w:rFonts w:ascii="Wingdings" w:hAnsi="Wingdings" w:hint="default"/>
+        <w:rFonts w:hint="default" w:ascii="Wingdings" w:hAnsi="Wingdings"/>
       </w:rPr>
     </w:lvl>
     <w:lvl w:ilvl="6" w:tplc="6C543E64">
@@ -4057,7 +4426,7 @@
         <w:ind w:left="5040" w:hanging="360"/>
       </w:pPr>
       <w:rPr>
-        <w:rFonts w:ascii="Symbol" w:hAnsi="Symbol" w:hint="default"/>
+        <w:rFonts w:hint="default" w:ascii="Symbol" w:hAnsi="Symbol"/>
       </w:rPr>
     </w:lvl>
     <w:lvl w:ilvl="7" w:tplc="F4A88C04">
@@ -4069,7 +4438,7 @@
         <w:ind w:left="5760" w:hanging="360"/>
       </w:pPr>
       <w:rPr>
-        <w:rFonts w:ascii="Courier New" w:hAnsi="Courier New" w:hint="default"/>
+        <w:rFonts w:hint="default" w:ascii="Courier New" w:hAnsi="Courier New"/>
       </w:rPr>
     </w:lvl>
     <w:lvl w:ilvl="8" w:tplc="FC26EE52">
@@ -4081,7 +4450,7 @@
         <w:ind w:left="6480" w:hanging="360"/>
       </w:pPr>
       <w:rPr>
-        <w:rFonts w:ascii="Wingdings" w:hAnsi="Wingdings" w:hint="default"/>
+        <w:rFonts w:hint="default" w:ascii="Wingdings" w:hAnsi="Wingdings"/>
       </w:rPr>
     </w:lvl>
   </w:abstractNum>
@@ -4098,7 +4467,7 @@
         <w:ind w:left="720" w:hanging="360"/>
       </w:pPr>
       <w:rPr>
-        <w:rFonts w:ascii="Symbol" w:hAnsi="Symbol" w:hint="default"/>
+        <w:rFonts w:hint="default" w:ascii="Symbol" w:hAnsi="Symbol"/>
       </w:rPr>
     </w:lvl>
     <w:lvl w:ilvl="1" w:tplc="354057F4">
@@ -4110,7 +4479,7 @@
         <w:ind w:left="1440" w:hanging="360"/>
       </w:pPr>
       <w:rPr>
-        <w:rFonts w:ascii="Courier New" w:hAnsi="Courier New" w:hint="default"/>
+        <w:rFonts w:hint="default" w:ascii="Courier New" w:hAnsi="Courier New"/>
       </w:rPr>
     </w:lvl>
     <w:lvl w:ilvl="2" w:tplc="A9989D5C">
@@ -4122,7 +4491,7 @@
         <w:ind w:left="2160" w:hanging="360"/>
       </w:pPr>
       <w:rPr>
-        <w:rFonts w:ascii="Wingdings" w:hAnsi="Wingdings" w:hint="default"/>
+        <w:rFonts w:hint="default" w:ascii="Wingdings" w:hAnsi="Wingdings"/>
       </w:rPr>
     </w:lvl>
     <w:lvl w:ilvl="3" w:tplc="4656D41C">
@@ -4134,7 +4503,7 @@
         <w:ind w:left="2880" w:hanging="360"/>
       </w:pPr>
       <w:rPr>
-        <w:rFonts w:ascii="Symbol" w:hAnsi="Symbol" w:hint="default"/>
+        <w:rFonts w:hint="default" w:ascii="Symbol" w:hAnsi="Symbol"/>
       </w:rPr>
     </w:lvl>
     <w:lvl w:ilvl="4" w:tplc="BDAAA7A2">
@@ -4146,7 +4515,7 @@
         <w:ind w:left="3600" w:hanging="360"/>
       </w:pPr>
       <w:rPr>
-        <w:rFonts w:ascii="Courier New" w:hAnsi="Courier New" w:hint="default"/>
+        <w:rFonts w:hint="default" w:ascii="Courier New" w:hAnsi="Courier New"/>
       </w:rPr>
     </w:lvl>
     <w:lvl w:ilvl="5" w:tplc="9500CFD8">
@@ -4158,7 +4527,7 @@
         <w:ind w:left="4320" w:hanging="360"/>
       </w:pPr>
       <w:rPr>
-        <w:rFonts w:ascii="Wingdings" w:hAnsi="Wingdings" w:hint="default"/>
+        <w:rFonts w:hint="default" w:ascii="Wingdings" w:hAnsi="Wingdings"/>
       </w:rPr>
     </w:lvl>
     <w:lvl w:ilvl="6" w:tplc="23F01656">
@@ -4170,7 +4539,7 @@
         <w:ind w:left="5040" w:hanging="360"/>
       </w:pPr>
       <w:rPr>
-        <w:rFonts w:ascii="Symbol" w:hAnsi="Symbol" w:hint="default"/>
+        <w:rFonts w:hint="default" w:ascii="Symbol" w:hAnsi="Symbol"/>
       </w:rPr>
     </w:lvl>
     <w:lvl w:ilvl="7" w:tplc="411A0AD2">
@@ -4182,7 +4551,7 @@
         <w:ind w:left="5760" w:hanging="360"/>
       </w:pPr>
       <w:rPr>
-        <w:rFonts w:ascii="Courier New" w:hAnsi="Courier New" w:hint="default"/>
+        <w:rFonts w:hint="default" w:ascii="Courier New" w:hAnsi="Courier New"/>
       </w:rPr>
     </w:lvl>
     <w:lvl w:ilvl="8" w:tplc="7BE460AE">
@@ -4194,7 +4563,7 @@
         <w:ind w:left="6480" w:hanging="360"/>
       </w:pPr>
       <w:rPr>
-        <w:rFonts w:ascii="Wingdings" w:hAnsi="Wingdings" w:hint="default"/>
+        <w:rFonts w:hint="default" w:ascii="Wingdings" w:hAnsi="Wingdings"/>
       </w:rPr>
     </w:lvl>
   </w:abstractNum>
@@ -4211,7 +4580,7 @@
         <w:ind w:left="720" w:hanging="360"/>
       </w:pPr>
       <w:rPr>
-        <w:rFonts w:ascii="Symbol" w:hAnsi="Symbol" w:hint="default"/>
+        <w:rFonts w:hint="default" w:ascii="Symbol" w:hAnsi="Symbol"/>
       </w:rPr>
     </w:lvl>
     <w:lvl w:ilvl="1" w:tplc="84C63694">
@@ -4223,7 +4592,7 @@
         <w:ind w:left="1440" w:hanging="360"/>
       </w:pPr>
       <w:rPr>
-        <w:rFonts w:ascii="Courier New" w:hAnsi="Courier New" w:hint="default"/>
+        <w:rFonts w:hint="default" w:ascii="Courier New" w:hAnsi="Courier New"/>
       </w:rPr>
     </w:lvl>
     <w:lvl w:ilvl="2" w:tplc="289899C4">
@@ -4235,7 +4604,7 @@
         <w:ind w:left="2160" w:hanging="360"/>
       </w:pPr>
       <w:rPr>
-        <w:rFonts w:ascii="Wingdings" w:hAnsi="Wingdings" w:hint="default"/>
+        <w:rFonts w:hint="default" w:ascii="Wingdings" w:hAnsi="Wingdings"/>
       </w:rPr>
     </w:lvl>
     <w:lvl w:ilvl="3" w:tplc="6EE4B7FC">
@@ -4247,7 +4616,7 @@
         <w:ind w:left="2880" w:hanging="360"/>
       </w:pPr>
       <w:rPr>
-        <w:rFonts w:ascii="Symbol" w:hAnsi="Symbol" w:hint="default"/>
+        <w:rFonts w:hint="default" w:ascii="Symbol" w:hAnsi="Symbol"/>
       </w:rPr>
     </w:lvl>
     <w:lvl w:ilvl="4" w:tplc="CE24DF3E">
@@ -4259,7 +4628,7 @@
         <w:ind w:left="3600" w:hanging="360"/>
       </w:pPr>
       <w:rPr>
-        <w:rFonts w:ascii="Courier New" w:hAnsi="Courier New" w:hint="default"/>
+        <w:rFonts w:hint="default" w:ascii="Courier New" w:hAnsi="Courier New"/>
       </w:rPr>
     </w:lvl>
     <w:lvl w:ilvl="5" w:tplc="125C993E">
@@ -4271,7 +4640,7 @@
         <w:ind w:left="4320" w:hanging="360"/>
       </w:pPr>
       <w:rPr>
-        <w:rFonts w:ascii="Wingdings" w:hAnsi="Wingdings" w:hint="default"/>
+        <w:rFonts w:hint="default" w:ascii="Wingdings" w:hAnsi="Wingdings"/>
       </w:rPr>
     </w:lvl>
     <w:lvl w:ilvl="6" w:tplc="6818FAEE">
@@ -4283,7 +4652,7 @@
         <w:ind w:left="5040" w:hanging="360"/>
       </w:pPr>
       <w:rPr>
-        <w:rFonts w:ascii="Symbol" w:hAnsi="Symbol" w:hint="default"/>
+        <w:rFonts w:hint="default" w:ascii="Symbol" w:hAnsi="Symbol"/>
       </w:rPr>
     </w:lvl>
     <w:lvl w:ilvl="7" w:tplc="2F8C88CA">
@@ -4295,7 +4664,7 @@
         <w:ind w:left="5760" w:hanging="360"/>
       </w:pPr>
       <w:rPr>
-        <w:rFonts w:ascii="Courier New" w:hAnsi="Courier New" w:hint="default"/>
+        <w:rFonts w:hint="default" w:ascii="Courier New" w:hAnsi="Courier New"/>
       </w:rPr>
     </w:lvl>
     <w:lvl w:ilvl="8" w:tplc="40D820D2">
@@ -4307,7 +4676,7 @@
         <w:ind w:left="6480" w:hanging="360"/>
       </w:pPr>
       <w:rPr>
-        <w:rFonts w:ascii="Wingdings" w:hAnsi="Wingdings" w:hint="default"/>
+        <w:rFonts w:hint="default" w:ascii="Wingdings" w:hAnsi="Wingdings"/>
       </w:rPr>
     </w:lvl>
   </w:abstractNum>
@@ -4324,7 +4693,7 @@
         <w:ind w:left="720" w:hanging="360"/>
       </w:pPr>
       <w:rPr>
-        <w:rFonts w:ascii="Symbol" w:hAnsi="Symbol" w:hint="default"/>
+        <w:rFonts w:hint="default" w:ascii="Symbol" w:hAnsi="Symbol"/>
       </w:rPr>
     </w:lvl>
     <w:lvl w:ilvl="1" w:tplc="6BC020DE">
@@ -4336,7 +4705,7 @@
         <w:ind w:left="1440" w:hanging="360"/>
       </w:pPr>
       <w:rPr>
-        <w:rFonts w:ascii="Courier New" w:hAnsi="Courier New" w:hint="default"/>
+        <w:rFonts w:hint="default" w:ascii="Courier New" w:hAnsi="Courier New"/>
       </w:rPr>
     </w:lvl>
     <w:lvl w:ilvl="2" w:tplc="2B70D6BC">
@@ -4348,7 +4717,7 @@
         <w:ind w:left="2160" w:hanging="360"/>
       </w:pPr>
       <w:rPr>
-        <w:rFonts w:ascii="Wingdings" w:hAnsi="Wingdings" w:hint="default"/>
+        <w:rFonts w:hint="default" w:ascii="Wingdings" w:hAnsi="Wingdings"/>
       </w:rPr>
     </w:lvl>
     <w:lvl w:ilvl="3" w:tplc="9B963448">
@@ -4360,7 +4729,7 @@
         <w:ind w:left="2880" w:hanging="360"/>
       </w:pPr>
       <w:rPr>
-        <w:rFonts w:ascii="Symbol" w:hAnsi="Symbol" w:hint="default"/>
+        <w:rFonts w:hint="default" w:ascii="Symbol" w:hAnsi="Symbol"/>
       </w:rPr>
     </w:lvl>
     <w:lvl w:ilvl="4" w:tplc="18B65FFA">
@@ -4372,7 +4741,7 @@
         <w:ind w:left="3600" w:hanging="360"/>
       </w:pPr>
       <w:rPr>
-        <w:rFonts w:ascii="Courier New" w:hAnsi="Courier New" w:hint="default"/>
+        <w:rFonts w:hint="default" w:ascii="Courier New" w:hAnsi="Courier New"/>
       </w:rPr>
     </w:lvl>
     <w:lvl w:ilvl="5" w:tplc="89BED746">
@@ -4384,7 +4753,7 @@
         <w:ind w:left="4320" w:hanging="360"/>
       </w:pPr>
       <w:rPr>
-        <w:rFonts w:ascii="Wingdings" w:hAnsi="Wingdings" w:hint="default"/>
+        <w:rFonts w:hint="default" w:ascii="Wingdings" w:hAnsi="Wingdings"/>
       </w:rPr>
     </w:lvl>
     <w:lvl w:ilvl="6" w:tplc="2D9AD26C">
@@ -4396,7 +4765,7 @@
         <w:ind w:left="5040" w:hanging="360"/>
       </w:pPr>
       <w:rPr>
-        <w:rFonts w:ascii="Symbol" w:hAnsi="Symbol" w:hint="default"/>
+        <w:rFonts w:hint="default" w:ascii="Symbol" w:hAnsi="Symbol"/>
       </w:rPr>
     </w:lvl>
     <w:lvl w:ilvl="7" w:tplc="11ECE414">
@@ -4408,7 +4777,7 @@
         <w:ind w:left="5760" w:hanging="360"/>
       </w:pPr>
       <w:rPr>
-        <w:rFonts w:ascii="Courier New" w:hAnsi="Courier New" w:hint="default"/>
+        <w:rFonts w:hint="default" w:ascii="Courier New" w:hAnsi="Courier New"/>
       </w:rPr>
     </w:lvl>
     <w:lvl w:ilvl="8" w:tplc="84E25E14">
@@ -4420,10 +4789,19 @@
         <w:ind w:left="6480" w:hanging="360"/>
       </w:pPr>
       <w:rPr>
-        <w:rFonts w:ascii="Wingdings" w:hAnsi="Wingdings" w:hint="default"/>
+        <w:rFonts w:hint="default" w:ascii="Wingdings" w:hAnsi="Wingdings"/>
       </w:rPr>
     </w:lvl>
   </w:abstractNum>
+  <w:num w:numId="30">
+    <w:abstractNumId w:val="29"/>
+  </w:num>
+  <w:num w:numId="29">
+    <w:abstractNumId w:val="28"/>
+  </w:num>
+  <w:num w:numId="28">
+    <w:abstractNumId w:val="27"/>
+  </w:num>
   <w:num w:numId="1">
     <w:abstractNumId w:val="12"/>
   </w:num>
@@ -4513,7 +4891,7 @@
   <w:docDefaults>
     <w:rPrDefault>
       <w:rPr>
-        <w:rFonts w:asciiTheme="minorHAnsi" w:eastAsiaTheme="minorHAnsi" w:hAnsiTheme="minorHAnsi" w:cstheme="minorBidi"/>
+        <w:rFonts w:asciiTheme="minorHAnsi" w:hAnsiTheme="minorHAnsi" w:eastAsiaTheme="minorHAnsi" w:cstheme="minorBidi"/>
         <w:sz w:val="22"/>
         <w:szCs w:val="22"/>
         <w:lang w:val="en-US" w:eastAsia="en-US" w:bidi="ar-SA"/>
@@ -4528,14 +4906,14 @@
   <w:latentStyles w:defLockedState="0" w:defUIPriority="99" w:defSemiHidden="0" w:defUnhideWhenUsed="0" w:defQFormat="0" w:count="375">
     <w:lsdException w:name="Normal" w:uiPriority="0" w:qFormat="1"/>
     <w:lsdException w:name="heading 1" w:uiPriority="9" w:qFormat="1"/>
-    <w:lsdException w:name="heading 2" w:semiHidden="1" w:uiPriority="9" w:unhideWhenUsed="1" w:qFormat="1"/>
-    <w:lsdException w:name="heading 3" w:semiHidden="1" w:uiPriority="9" w:unhideWhenUsed="1" w:qFormat="1"/>
-    <w:lsdException w:name="heading 4" w:semiHidden="1" w:uiPriority="9" w:unhideWhenUsed="1" w:qFormat="1"/>
-    <w:lsdException w:name="heading 5" w:semiHidden="1" w:uiPriority="9" w:unhideWhenUsed="1" w:qFormat="1"/>
-    <w:lsdException w:name="heading 6" w:semiHidden="1" w:uiPriority="9" w:unhideWhenUsed="1" w:qFormat="1"/>
-    <w:lsdException w:name="heading 7" w:semiHidden="1" w:uiPriority="9" w:unhideWhenUsed="1" w:qFormat="1"/>
-    <w:lsdException w:name="heading 8" w:semiHidden="1" w:uiPriority="9" w:unhideWhenUsed="1" w:qFormat="1"/>
-    <w:lsdException w:name="heading 9" w:semiHidden="1" w:uiPriority="9" w:unhideWhenUsed="1" w:qFormat="1"/>
+    <w:lsdException w:name="heading 2" w:uiPriority="9" w:semiHidden="1" w:unhideWhenUsed="1" w:qFormat="1"/>
+    <w:lsdException w:name="heading 3" w:uiPriority="9" w:semiHidden="1" w:unhideWhenUsed="1" w:qFormat="1"/>
+    <w:lsdException w:name="heading 4" w:uiPriority="9" w:semiHidden="1" w:unhideWhenUsed="1" w:qFormat="1"/>
+    <w:lsdException w:name="heading 5" w:uiPriority="9" w:semiHidden="1" w:unhideWhenUsed="1" w:qFormat="1"/>
+    <w:lsdException w:name="heading 6" w:uiPriority="9" w:semiHidden="1" w:unhideWhenUsed="1" w:qFormat="1"/>
+    <w:lsdException w:name="heading 7" w:uiPriority="9" w:semiHidden="1" w:unhideWhenUsed="1" w:qFormat="1"/>
+    <w:lsdException w:name="heading 8" w:uiPriority="9" w:semiHidden="1" w:unhideWhenUsed="1" w:qFormat="1"/>
+    <w:lsdException w:name="heading 9" w:uiPriority="9" w:semiHidden="1" w:unhideWhenUsed="1" w:qFormat="1"/>
     <w:lsdException w:name="index 1" w:semiHidden="1" w:unhideWhenUsed="1"/>
     <w:lsdException w:name="index 2" w:semiHidden="1" w:unhideWhenUsed="1"/>
     <w:lsdException w:name="index 3" w:semiHidden="1" w:unhideWhenUsed="1"/>
@@ -4545,22 +4923,22 @@
     <w:lsdException w:name="index 7" w:semiHidden="1" w:unhideWhenUsed="1"/>
     <w:lsdException w:name="index 8" w:semiHidden="1" w:unhideWhenUsed="1"/>
     <w:lsdException w:name="index 9" w:semiHidden="1" w:unhideWhenUsed="1"/>
-    <w:lsdException w:name="toc 1" w:semiHidden="1" w:uiPriority="39" w:unhideWhenUsed="1"/>
-    <w:lsdException w:name="toc 2" w:semiHidden="1" w:uiPriority="39" w:unhideWhenUsed="1"/>
-    <w:lsdException w:name="toc 3" w:semiHidden="1" w:uiPriority="39" w:unhideWhenUsed="1"/>
-    <w:lsdException w:name="toc 4" w:semiHidden="1" w:uiPriority="39" w:unhideWhenUsed="1"/>
-    <w:lsdException w:name="toc 5" w:semiHidden="1" w:uiPriority="39" w:unhideWhenUsed="1"/>
-    <w:lsdException w:name="toc 6" w:semiHidden="1" w:uiPriority="39" w:unhideWhenUsed="1"/>
-    <w:lsdException w:name="toc 7" w:semiHidden="1" w:uiPriority="39" w:unhideWhenUsed="1"/>
-    <w:lsdException w:name="toc 8" w:semiHidden="1" w:uiPriority="39" w:unhideWhenUsed="1"/>
-    <w:lsdException w:name="toc 9" w:semiHidden="1" w:uiPriority="39" w:unhideWhenUsed="1"/>
+    <w:lsdException w:name="toc 1" w:uiPriority="39" w:semiHidden="1" w:unhideWhenUsed="1"/>
+    <w:lsdException w:name="toc 2" w:uiPriority="39" w:semiHidden="1" w:unhideWhenUsed="1"/>
+    <w:lsdException w:name="toc 3" w:uiPriority="39" w:semiHidden="1" w:unhideWhenUsed="1"/>
+    <w:lsdException w:name="toc 4" w:uiPriority="39" w:semiHidden="1" w:unhideWhenUsed="1"/>
+    <w:lsdException w:name="toc 5" w:uiPriority="39" w:semiHidden="1" w:unhideWhenUsed="1"/>
+    <w:lsdException w:name="toc 6" w:uiPriority="39" w:semiHidden="1" w:unhideWhenUsed="1"/>
+    <w:lsdException w:name="toc 7" w:uiPriority="39" w:semiHidden="1" w:unhideWhenUsed="1"/>
+    <w:lsdException w:name="toc 8" w:uiPriority="39" w:semiHidden="1" w:unhideWhenUsed="1"/>
+    <w:lsdException w:name="toc 9" w:uiPriority="39" w:semiHidden="1" w:unhideWhenUsed="1"/>
     <w:lsdException w:name="Normal Indent" w:semiHidden="1" w:unhideWhenUsed="1"/>
     <w:lsdException w:name="footnote text" w:semiHidden="1" w:unhideWhenUsed="1"/>
     <w:lsdException w:name="annotation text" w:semiHidden="1" w:unhideWhenUsed="1"/>
     <w:lsdException w:name="header" w:semiHidden="1" w:unhideWhenUsed="1"/>
     <w:lsdException w:name="footer" w:semiHidden="1" w:unhideWhenUsed="1"/>
     <w:lsdException w:name="index heading" w:semiHidden="1" w:unhideWhenUsed="1"/>
-    <w:lsdException w:name="caption" w:semiHidden="1" w:uiPriority="35" w:unhideWhenUsed="1" w:qFormat="1"/>
+    <w:lsdException w:name="caption" w:uiPriority="35" w:semiHidden="1" w:unhideWhenUsed="1" w:qFormat="1"/>
     <w:lsdException w:name="table of figures" w:semiHidden="1" w:unhideWhenUsed="1"/>
     <w:lsdException w:name="envelope address" w:semiHidden="1" w:unhideWhenUsed="1"/>
     <w:lsdException w:name="envelope return" w:semiHidden="1" w:unhideWhenUsed="1"/>
@@ -4591,7 +4969,7 @@
     <w:lsdException w:name="Title" w:uiPriority="10" w:qFormat="1"/>
     <w:lsdException w:name="Closing" w:semiHidden="1" w:unhideWhenUsed="1"/>
     <w:lsdException w:name="Signature" w:semiHidden="1" w:unhideWhenUsed="1"/>
-    <w:lsdException w:name="Default Paragraph Font" w:semiHidden="1" w:uiPriority="1" w:unhideWhenUsed="1"/>
+    <w:lsdException w:name="Default Paragraph Font" w:uiPriority="1" w:semiHidden="1" w:unhideWhenUsed="1"/>
     <w:lsdException w:name="Body Text" w:semiHidden="1" w:unhideWhenUsed="1"/>
     <w:lsdException w:name="Body Text Indent" w:semiHidden="1" w:unhideWhenUsed="1"/>
     <w:lsdException w:name="List Continue" w:semiHidden="1" w:unhideWhenUsed="1"/>
@@ -4791,8 +5169,8 @@
     <w:lsdException w:name="Subtle Reference" w:uiPriority="31" w:qFormat="1"/>
     <w:lsdException w:name="Intense Reference" w:uiPriority="32" w:qFormat="1"/>
     <w:lsdException w:name="Book Title" w:uiPriority="33" w:qFormat="1"/>
-    <w:lsdException w:name="Bibliography" w:semiHidden="1" w:uiPriority="37" w:unhideWhenUsed="1"/>
-    <w:lsdException w:name="TOC Heading" w:semiHidden="1" w:uiPriority="39" w:unhideWhenUsed="1" w:qFormat="1"/>
+    <w:lsdException w:name="Bibliography" w:uiPriority="37" w:semiHidden="1" w:unhideWhenUsed="1"/>
+    <w:lsdException w:name="TOC Heading" w:uiPriority="39" w:semiHidden="1" w:unhideWhenUsed="1" w:qFormat="1"/>
     <w:lsdException w:name="Plain Table 1" w:uiPriority="41"/>
     <w:lsdException w:name="Plain Table 2" w:uiPriority="42"/>
     <w:lsdException w:name="Plain Table 3" w:uiPriority="43"/>
@@ -4902,17 +5280,17 @@
     <w:lsdException w:name="Hashtag" w:semiHidden="1" w:unhideWhenUsed="1"/>
     <w:lsdException w:name="Unresolved Mention" w:semiHidden="1" w:unhideWhenUsed="1"/>
   </w:latentStyles>
-  <w:style w:type="paragraph" w:default="1" w:styleId="Normal">
+  <w:style w:type="paragraph" w:styleId="Normal" w:default="1">
     <w:name w:val="Normal"/>
     <w:qFormat/>
   </w:style>
-  <w:style w:type="character" w:default="1" w:styleId="DefaultParagraphFont">
+  <w:style w:type="character" w:styleId="DefaultParagraphFont" w:default="1">
     <w:name w:val="Default Paragraph Font"/>
     <w:uiPriority w:val="1"/>
     <w:semiHidden/>
     <w:unhideWhenUsed/>
   </w:style>
-  <w:style w:type="table" w:default="1" w:styleId="TableNormal">
+  <w:style w:type="table" w:styleId="TableNormal" w:default="1">
     <w:name w:val="Normal Table"/>
     <w:uiPriority w:val="99"/>
     <w:semiHidden/>
@@ -4927,7 +5305,7 @@
       </w:tblCellMar>
     </w:tblPr>
   </w:style>
-  <w:style w:type="numbering" w:default="1" w:styleId="NoList">
+  <w:style w:type="numbering" w:styleId="NoList" w:default="1">
     <w:name w:val="No List"/>
     <w:uiPriority w:val="99"/>
     <w:semiHidden/>
@@ -4948,7 +5326,7 @@
       <w:spacing w:after="0" w:line="240" w:lineRule="auto"/>
     </w:pPr>
   </w:style>
-  <w:style w:type="character" w:customStyle="1" w:styleId="HeaderChar">
+  <w:style w:type="character" w:styleId="HeaderChar" w:customStyle="1">
     <w:name w:val="Header Char"/>
     <w:basedOn w:val="DefaultParagraphFont"/>
     <w:link w:val="Header"/>
@@ -4970,7 +5348,7 @@
       <w:spacing w:after="0" w:line="240" w:lineRule="auto"/>
     </w:pPr>
   </w:style>
-  <w:style w:type="character" w:customStyle="1" w:styleId="FooterChar">
+  <w:style w:type="character" w:styleId="FooterChar" w:customStyle="1">
     <w:name w:val="Footer Char"/>
     <w:basedOn w:val="DefaultParagraphFont"/>
     <w:link w:val="Footer"/>

</xml_diff>

<commit_message>
Removed a user story from the user story and sprint plan documents
</commit_message>
<xml_diff>
--- a/Documents/PRCS252 - Integrating Project - Sprint Plan.docx
+++ b/Documents/PRCS252 - Integrating Project - Sprint Plan.docx
@@ -139,15 +139,22 @@
         <w:rPr>
           <w:sz w:val="22"/>
           <w:szCs w:val="22"/>
-          <w:lang w:val="en-GB"/>
-        </w:rPr>
-      </w:pPr>
-      <w:r>
-        <w:rPr>
-          <w:rFonts w:ascii="Calibri" w:hAnsi="Calibri" w:eastAsia="Calibri" w:cs="Calibri"/>
-          <w:lang w:val="en-GB"/>
-        </w:rPr>
-        <w:t>As a driver, I want to be able to access the coach service based on coach licence/service ID, so that the service can start.</w:t>
+          <w:u w:val="single"/>
+        </w:rPr>
+      </w:pPr>
+      <w:r>
+        <w:rPr>
+          <w:rFonts w:ascii="Calibri" w:hAnsi="Calibri" w:eastAsia="Calibri" w:cs="Calibri"/>
+          <w:lang w:val="en-GB"/>
+        </w:rPr>
+        <w:t>As</w:t>
+      </w:r>
+      <w:r>
+        <w:rPr>
+          <w:rFonts w:ascii="Calibri" w:hAnsi="Calibri" w:eastAsia="Calibri" w:cs="Calibri"/>
+          <w:lang w:val="en-GB"/>
+        </w:rPr>
+        <w:t xml:space="preserve"> a driver, I want to be able to access the shift schedule, so that I know when I need to work.</w:t>
       </w:r>
     </w:p>
     <w:p w14:noSpellErr="1">
@@ -1145,7 +1152,7 @@
         <w:t>Minimum Viable Product</w:t>
       </w:r>
     </w:p>
-    <w:p>
+    <w:p w14:noSpellErr="1">
       <w:pPr>
         <w:ind w:left="360"/>
         <w:rPr>
@@ -1157,25 +1164,6 @@
           <w:u w:val="single"/>
         </w:rPr>
         <w:t>Desktop Application</w:t>
-      </w:r>
-    </w:p>
-    <w:p w14:noSpellErr="1">
-      <w:pPr>
-        <w:pStyle w:val="ListParagraph"/>
-        <w:numPr>
-          <w:ilvl w:val="0"/>
-          <w:numId w:val="17"/>
-        </w:numPr>
-        <w:rPr>
-          <w:u w:val="single"/>
-        </w:rPr>
-      </w:pPr>
-      <w:r>
-        <w:rPr>
-          <w:rFonts w:ascii="Calibri" w:hAnsi="Calibri" w:eastAsia="Calibri" w:cs="Calibri"/>
-          <w:lang w:val="en-GB"/>
-        </w:rPr>
-        <w:t>As a driver, I want to be able to access the shift schedule, so that I know when I need to work.</w:t>
       </w:r>
     </w:p>
     <w:p>

</xml_diff>

<commit_message>
Chagned sprint plan user stories to incorperate changes to journeys. - changes also made to backlog and discussions
</commit_message>
<xml_diff>
--- a/Documents/PRCS252 - Integrating Project - Sprint Plan.docx
+++ b/Documents/PRCS252 - Integrating Project - Sprint Plan.docx
@@ -927,7 +927,21 @@
           <w:rFonts w:ascii="Calibri" w:eastAsia="Calibri" w:hAnsi="Calibri" w:cs="Calibri"/>
           <w:lang w:val="en-GB"/>
         </w:rPr>
-        <w:t>As an admin, I want to create timetables for the routes, so that the routes and times can be documented.</w:t>
+        <w:t xml:space="preserve">As an admin, I want to create </w:t>
+      </w:r>
+      <w:r>
+        <w:rPr>
+          <w:rFonts w:ascii="Calibri" w:eastAsia="Calibri" w:hAnsi="Calibri" w:cs="Calibri"/>
+          <w:lang w:val="en-GB"/>
+        </w:rPr>
+        <w:t>journeys</w:t>
+      </w:r>
+      <w:r>
+        <w:rPr>
+          <w:rFonts w:ascii="Calibri" w:eastAsia="Calibri" w:hAnsi="Calibri" w:cs="Calibri"/>
+          <w:lang w:val="en-GB"/>
+        </w:rPr>
+        <w:t>, so that the routes and times can be documented.</w:t>
       </w:r>
     </w:p>
     <w:p>
@@ -947,7 +961,21 @@
           <w:rFonts w:ascii="Calibri" w:eastAsia="Calibri" w:hAnsi="Calibri" w:cs="Calibri"/>
           <w:lang w:val="en-GB"/>
         </w:rPr>
-        <w:t>As an admin, I want to update the timetables of routes, so that the routes and times can be amended.</w:t>
+        <w:t xml:space="preserve">As an admin, I want to update the </w:t>
+      </w:r>
+      <w:r>
+        <w:rPr>
+          <w:rFonts w:ascii="Calibri" w:eastAsia="Calibri" w:hAnsi="Calibri" w:cs="Calibri"/>
+          <w:lang w:val="en-GB"/>
+        </w:rPr>
+        <w:t>journeys</w:t>
+      </w:r>
+      <w:r>
+        <w:rPr>
+          <w:rFonts w:ascii="Calibri" w:eastAsia="Calibri" w:hAnsi="Calibri" w:cs="Calibri"/>
+          <w:lang w:val="en-GB"/>
+        </w:rPr>
+        <w:t>, so that the routes and times can be amended.</w:t>
       </w:r>
     </w:p>
     <w:p>
@@ -966,7 +994,21 @@
           <w:rFonts w:ascii="Calibri" w:eastAsia="Calibri" w:hAnsi="Calibri" w:cs="Calibri"/>
           <w:lang w:val="en-GB"/>
         </w:rPr>
-        <w:t>As an admin, I want to retrieve the timetables of the routes, so that I can view the routes and times.</w:t>
+        <w:t xml:space="preserve">As an admin, I want to retrieve </w:t>
+      </w:r>
+      <w:r>
+        <w:rPr>
+          <w:rFonts w:ascii="Calibri" w:eastAsia="Calibri" w:hAnsi="Calibri" w:cs="Calibri"/>
+          <w:lang w:val="en-GB"/>
+        </w:rPr>
+        <w:t>journeys</w:t>
+      </w:r>
+      <w:r>
+        <w:rPr>
+          <w:rFonts w:ascii="Calibri" w:eastAsia="Calibri" w:hAnsi="Calibri" w:cs="Calibri"/>
+          <w:lang w:val="en-GB"/>
+        </w:rPr>
+        <w:t>, so that I can view the routes and times.</w:t>
       </w:r>
     </w:p>
     <w:p>
@@ -985,7 +1027,7 @@
           <w:rFonts w:ascii="Calibri" w:eastAsia="Calibri" w:hAnsi="Calibri" w:cs="Calibri"/>
           <w:lang w:val="en-GB"/>
         </w:rPr>
-        <w:t>As a manager, I want to be able to view the drivers, so that I can see the driver’s that are available</w:t>
+        <w:t>As an admin, I want to archive journeys, so we know when journeys have been completed.</w:t>
       </w:r>
     </w:p>
     <w:p>
@@ -1004,307 +1046,17 @@
           <w:rFonts w:ascii="Calibri" w:eastAsia="Calibri" w:hAnsi="Calibri" w:cs="Calibri"/>
           <w:lang w:val="en-GB"/>
         </w:rPr>
-        <w:t>As a manager, I want to be able to assign a driver a coach for the shift, so that the driver can perform his duties.</w:t>
-      </w:r>
-    </w:p>
-    <w:p>
-      <w:pPr>
-        <w:pStyle w:val="ListParagraph"/>
-        <w:numPr>
-          <w:ilvl w:val="0"/>
-          <w:numId w:val="17"/>
-        </w:numPr>
-        <w:rPr>
-          <w:u w:val="single"/>
-        </w:rPr>
-      </w:pPr>
-      <w:r>
-        <w:rPr>
-          <w:u w:val="single"/>
-        </w:rPr>
-        <w:t>Sprint 4</w:t>
-      </w:r>
-    </w:p>
-    <w:p>
-      <w:pPr>
-        <w:ind w:left="360"/>
-        <w:rPr>
-          <w:u w:val="single"/>
-        </w:rPr>
-      </w:pPr>
-      <w:r>
-        <w:rPr>
-          <w:u w:val="single"/>
-        </w:rPr>
-        <w:t>Minimum Viable Product</w:t>
-      </w:r>
-    </w:p>
-    <w:p>
-      <w:pPr>
-        <w:ind w:left="360"/>
-        <w:rPr>
-          <w:u w:val="single"/>
-        </w:rPr>
-      </w:pPr>
-      <w:r>
-        <w:rPr>
-          <w:u w:val="single"/>
-        </w:rPr>
-        <w:t>Desktop Application</w:t>
-      </w:r>
-    </w:p>
-    <w:p>
-      <w:pPr>
-        <w:pStyle w:val="ListParagraph"/>
-        <w:numPr>
-          <w:ilvl w:val="0"/>
-          <w:numId w:val="20"/>
-        </w:numPr>
-        <w:rPr>
-          <w:lang w:val="en-GB"/>
-        </w:rPr>
-      </w:pPr>
-      <w:r>
-        <w:rPr>
-          <w:rFonts w:ascii="Calibri" w:eastAsia="Calibri" w:hAnsi="Calibri" w:cs="Calibri"/>
-          <w:lang w:val="en-GB"/>
-        </w:rPr>
-        <w:t>As a driver, I want to be able to view the set route for the journey, so that the coach can arrive at the destination.</w:t>
-      </w:r>
-    </w:p>
-    <w:p>
-      <w:pPr>
-        <w:pStyle w:val="ListParagraph"/>
-        <w:numPr>
-          <w:ilvl w:val="0"/>
-          <w:numId w:val="20"/>
-        </w:numPr>
-        <w:rPr>
-          <w:lang w:val="en-GB"/>
-        </w:rPr>
-      </w:pPr>
-      <w:r>
-        <w:rPr>
-          <w:rFonts w:ascii="Calibri" w:eastAsia="Calibri" w:hAnsi="Calibri" w:cs="Calibri"/>
-          <w:lang w:val="en-GB"/>
-        </w:rPr>
-        <w:t xml:space="preserve">As a driver, I want to be able to view remaining seats, so that the amount of spare room can be ascertained. </w:t>
-      </w:r>
-    </w:p>
-    <w:p>
-      <w:pPr>
-        <w:ind w:left="360"/>
-        <w:rPr>
-          <w:rFonts w:ascii="Calibri" w:eastAsia="Calibri" w:hAnsi="Calibri" w:cs="Calibri"/>
-          <w:lang w:val="en-GB"/>
-        </w:rPr>
-      </w:pPr>
-      <w:r>
-        <w:rPr>
-          <w:rFonts w:ascii="Calibri" w:eastAsia="Calibri" w:hAnsi="Calibri" w:cs="Calibri"/>
-          <w:u w:val="single"/>
-          <w:lang w:val="en-GB"/>
-        </w:rPr>
-        <w:t>Mobile Application</w:t>
-      </w:r>
-    </w:p>
-    <w:p>
-      <w:pPr>
-        <w:pStyle w:val="ListParagraph"/>
-        <w:numPr>
-          <w:ilvl w:val="0"/>
-          <w:numId w:val="19"/>
-        </w:numPr>
-        <w:rPr>
-          <w:u w:val="single"/>
-          <w:lang w:val="en-GB"/>
-        </w:rPr>
-      </w:pPr>
-      <w:r>
-        <w:rPr>
-          <w:rFonts w:ascii="Calibri" w:eastAsia="Calibri" w:hAnsi="Calibri" w:cs="Calibri"/>
-          <w:lang w:val="en-GB"/>
-        </w:rPr>
-        <w:t>As a customer, searching for routes, I want to see fares and associated times for a journey, so that I can make sure I book the right journey for me.</w:t>
-      </w:r>
-    </w:p>
-    <w:p>
-      <w:pPr>
-        <w:pStyle w:val="ListParagraph"/>
-        <w:numPr>
-          <w:ilvl w:val="0"/>
-          <w:numId w:val="19"/>
-        </w:numPr>
-        <w:rPr>
-          <w:lang w:val="en-GB"/>
-        </w:rPr>
-      </w:pPr>
-      <w:r>
-        <w:rPr>
-          <w:rFonts w:ascii="Calibri" w:eastAsia="Calibri" w:hAnsi="Calibri" w:cs="Calibri"/>
-          <w:lang w:val="en-GB"/>
-        </w:rPr>
-        <w:t>As a customer, I want to be able to know my starting station, so I can know where to board the coach.</w:t>
-      </w:r>
-    </w:p>
-    <w:p>
-      <w:pPr>
-        <w:pStyle w:val="ListParagraph"/>
-        <w:numPr>
-          <w:ilvl w:val="0"/>
-          <w:numId w:val="19"/>
-        </w:numPr>
-        <w:rPr>
-          <w:lang w:val="en-GB"/>
-        </w:rPr>
-      </w:pPr>
-      <w:r>
-        <w:rPr>
-          <w:rFonts w:ascii="Calibri" w:eastAsia="Calibri" w:hAnsi="Calibri" w:cs="Calibri"/>
-          <w:lang w:val="en-GB"/>
-        </w:rPr>
-        <w:t>As a customer, I want to be able to know my ending station, so I can know where to get off the coach.</w:t>
-      </w:r>
-    </w:p>
-    <w:p>
-      <w:pPr>
-        <w:pStyle w:val="ListParagraph"/>
-        <w:numPr>
-          <w:ilvl w:val="0"/>
-          <w:numId w:val="19"/>
-        </w:numPr>
-        <w:rPr>
-          <w:lang w:val="en-GB"/>
-        </w:rPr>
-      </w:pPr>
-      <w:r>
-        <w:rPr>
-          <w:rFonts w:ascii="Calibri" w:eastAsia="Calibri" w:hAnsi="Calibri" w:cs="Calibri"/>
-          <w:lang w:val="en-GB"/>
-        </w:rPr>
-        <w:t>As a customer, I want to be able to view my prior travel history, so I can easily track where I have been and make new journey’s based on prior ones.</w:t>
-      </w:r>
-    </w:p>
-    <w:p>
-      <w:pPr>
-        <w:pStyle w:val="ListParagraph"/>
-        <w:numPr>
-          <w:ilvl w:val="0"/>
-          <w:numId w:val="19"/>
-        </w:numPr>
-        <w:rPr>
-          <w:lang w:val="en-GB"/>
-        </w:rPr>
-      </w:pPr>
-      <w:r>
-        <w:rPr>
-          <w:rFonts w:ascii="Calibri" w:eastAsia="Calibri" w:hAnsi="Calibri" w:cs="Calibri"/>
-          <w:lang w:val="en-GB"/>
-        </w:rPr>
-        <w:t>As a customer, I want to be able to request the termination of my account, so that I can stop using the service.</w:t>
-      </w:r>
-    </w:p>
-    <w:p>
-      <w:pPr>
-        <w:ind w:left="360"/>
-        <w:rPr>
-          <w:rFonts w:ascii="Calibri" w:eastAsia="Calibri" w:hAnsi="Calibri" w:cs="Calibri"/>
-          <w:lang w:val="en-GB"/>
-        </w:rPr>
-      </w:pPr>
-      <w:r>
-        <w:rPr>
-          <w:rFonts w:ascii="Calibri" w:eastAsia="Calibri" w:hAnsi="Calibri" w:cs="Calibri"/>
-          <w:u w:val="single"/>
-          <w:lang w:val="en-GB"/>
-        </w:rPr>
-        <w:t>Website</w:t>
-      </w:r>
-    </w:p>
-    <w:p>
-      <w:pPr>
-        <w:pStyle w:val="ListParagraph"/>
-        <w:numPr>
-          <w:ilvl w:val="0"/>
-          <w:numId w:val="18"/>
-        </w:numPr>
-        <w:rPr>
-          <w:lang w:val="en-GB"/>
-        </w:rPr>
-      </w:pPr>
-      <w:r>
-        <w:rPr>
-          <w:rFonts w:ascii="Calibri" w:eastAsia="Calibri" w:hAnsi="Calibri" w:cs="Calibri"/>
-          <w:lang w:val="en-GB"/>
-        </w:rPr>
-        <w:t>As an admin, I want to be able to archive the timetables of the routes, so that timetables can be decommissioned.</w:t>
-      </w:r>
-    </w:p>
-    <w:p>
-      <w:pPr>
-        <w:pStyle w:val="ListParagraph"/>
-        <w:numPr>
-          <w:ilvl w:val="0"/>
-          <w:numId w:val="18"/>
-        </w:numPr>
-        <w:rPr>
-          <w:lang w:val="en-GB"/>
-        </w:rPr>
-      </w:pPr>
-      <w:r>
-        <w:rPr>
-          <w:rFonts w:ascii="Calibri" w:eastAsia="Calibri" w:hAnsi="Calibri" w:cs="Calibri"/>
-          <w:lang w:val="en-GB"/>
-        </w:rPr>
-        <w:t>As an admin, I want to be able to deploy replacement services in the event of a coach breakdown, so we can assist passengers.</w:t>
-      </w:r>
-    </w:p>
-    <w:p>
-      <w:pPr>
-        <w:pStyle w:val="ListParagraph"/>
-        <w:numPr>
-          <w:ilvl w:val="0"/>
-          <w:numId w:val="18"/>
-        </w:numPr>
-        <w:rPr>
-          <w:lang w:val="en-GB"/>
-        </w:rPr>
-      </w:pPr>
-      <w:r>
-        <w:rPr>
-          <w:rFonts w:ascii="Calibri" w:eastAsia="Calibri" w:hAnsi="Calibri" w:cs="Calibri"/>
-          <w:lang w:val="en-GB"/>
-        </w:rPr>
-        <w:t>As a manager, I want to be able to remove an employee’s shift, so that they no longer undertake that shift.</w:t>
-      </w:r>
-    </w:p>
-    <w:p>
-      <w:pPr>
-        <w:pStyle w:val="ListParagraph"/>
-        <w:numPr>
-          <w:ilvl w:val="0"/>
-          <w:numId w:val="18"/>
-        </w:numPr>
-        <w:rPr>
-          <w:lang w:val="en-GB"/>
-        </w:rPr>
-      </w:pPr>
-      <w:r>
-        <w:rPr>
-          <w:rFonts w:ascii="Calibri" w:eastAsia="Calibri" w:hAnsi="Calibri" w:cs="Calibri"/>
-          <w:lang w:val="en-GB"/>
-        </w:rPr>
-        <w:t>As a manager, I want to view all available routes, so that I can see what routes will need covering</w:t>
-      </w:r>
-      <w:r>
-        <w:rPr>
-          <w:rFonts w:ascii="Calibri" w:eastAsia="Calibri" w:hAnsi="Calibri" w:cs="Calibri"/>
-          <w:lang w:val="en-GB"/>
-        </w:rPr>
-        <w:t>.</w:t>
+        <w:t>As a manager, I want to be able to vie</w:t>
       </w:r>
       <w:bookmarkStart w:id="0" w:name="_GoBack"/>
       <w:bookmarkEnd w:id="0"/>
+      <w:r>
+        <w:rPr>
+          <w:rFonts w:ascii="Calibri" w:eastAsia="Calibri" w:hAnsi="Calibri" w:cs="Calibri"/>
+          <w:lang w:val="en-GB"/>
+        </w:rPr>
+        <w:t>w the drivers, so that I can see the driver’s that are available</w:t>
+      </w:r>
     </w:p>
     <w:p>
       <w:pPr>
@@ -1322,7 +1074,297 @@
           <w:rFonts w:ascii="Calibri" w:eastAsia="Calibri" w:hAnsi="Calibri" w:cs="Calibri"/>
           <w:lang w:val="en-GB"/>
         </w:rPr>
-        <w:t>As a manager, I want to view the timetables, so that I can see what time the routes are taken</w:t>
+        <w:t>As a manager, I want to be able to assign a driver a coach for the shift, so that the driver can perform his duties.</w:t>
+      </w:r>
+    </w:p>
+    <w:p>
+      <w:pPr>
+        <w:pStyle w:val="ListParagraph"/>
+        <w:numPr>
+          <w:ilvl w:val="0"/>
+          <w:numId w:val="17"/>
+        </w:numPr>
+        <w:rPr>
+          <w:u w:val="single"/>
+        </w:rPr>
+      </w:pPr>
+      <w:r>
+        <w:rPr>
+          <w:u w:val="single"/>
+        </w:rPr>
+        <w:t>Sprint 4</w:t>
+      </w:r>
+    </w:p>
+    <w:p>
+      <w:pPr>
+        <w:ind w:left="360"/>
+        <w:rPr>
+          <w:u w:val="single"/>
+        </w:rPr>
+      </w:pPr>
+      <w:r>
+        <w:rPr>
+          <w:u w:val="single"/>
+        </w:rPr>
+        <w:t>Minimum Viable Product</w:t>
+      </w:r>
+    </w:p>
+    <w:p>
+      <w:pPr>
+        <w:ind w:left="360"/>
+        <w:rPr>
+          <w:u w:val="single"/>
+        </w:rPr>
+      </w:pPr>
+      <w:r>
+        <w:rPr>
+          <w:u w:val="single"/>
+        </w:rPr>
+        <w:t>Desktop Application</w:t>
+      </w:r>
+    </w:p>
+    <w:p>
+      <w:pPr>
+        <w:pStyle w:val="ListParagraph"/>
+        <w:numPr>
+          <w:ilvl w:val="0"/>
+          <w:numId w:val="20"/>
+        </w:numPr>
+        <w:rPr>
+          <w:lang w:val="en-GB"/>
+        </w:rPr>
+      </w:pPr>
+      <w:r>
+        <w:rPr>
+          <w:rFonts w:ascii="Calibri" w:eastAsia="Calibri" w:hAnsi="Calibri" w:cs="Calibri"/>
+          <w:lang w:val="en-GB"/>
+        </w:rPr>
+        <w:t>As a driver, I want to be able to view the set route for the journey, so that the coach can arrive at the destination.</w:t>
+      </w:r>
+    </w:p>
+    <w:p>
+      <w:pPr>
+        <w:pStyle w:val="ListParagraph"/>
+        <w:numPr>
+          <w:ilvl w:val="0"/>
+          <w:numId w:val="20"/>
+        </w:numPr>
+        <w:rPr>
+          <w:lang w:val="en-GB"/>
+        </w:rPr>
+      </w:pPr>
+      <w:r>
+        <w:rPr>
+          <w:rFonts w:ascii="Calibri" w:eastAsia="Calibri" w:hAnsi="Calibri" w:cs="Calibri"/>
+          <w:lang w:val="en-GB"/>
+        </w:rPr>
+        <w:t xml:space="preserve">As a driver, I want to be able to view remaining seats, so that the amount of spare room can be ascertained. </w:t>
+      </w:r>
+    </w:p>
+    <w:p>
+      <w:pPr>
+        <w:ind w:left="360"/>
+        <w:rPr>
+          <w:rFonts w:ascii="Calibri" w:eastAsia="Calibri" w:hAnsi="Calibri" w:cs="Calibri"/>
+          <w:lang w:val="en-GB"/>
+        </w:rPr>
+      </w:pPr>
+      <w:r>
+        <w:rPr>
+          <w:rFonts w:ascii="Calibri" w:eastAsia="Calibri" w:hAnsi="Calibri" w:cs="Calibri"/>
+          <w:u w:val="single"/>
+          <w:lang w:val="en-GB"/>
+        </w:rPr>
+        <w:t>Mobile Application</w:t>
+      </w:r>
+    </w:p>
+    <w:p>
+      <w:pPr>
+        <w:pStyle w:val="ListParagraph"/>
+        <w:numPr>
+          <w:ilvl w:val="0"/>
+          <w:numId w:val="19"/>
+        </w:numPr>
+        <w:rPr>
+          <w:u w:val="single"/>
+          <w:lang w:val="en-GB"/>
+        </w:rPr>
+      </w:pPr>
+      <w:r>
+        <w:rPr>
+          <w:rFonts w:ascii="Calibri" w:eastAsia="Calibri" w:hAnsi="Calibri" w:cs="Calibri"/>
+          <w:lang w:val="en-GB"/>
+        </w:rPr>
+        <w:t>As a customer, searching for routes, I want to see fares and associated times for a journey, so that I can make sure I book the right journey for me.</w:t>
+      </w:r>
+    </w:p>
+    <w:p>
+      <w:pPr>
+        <w:pStyle w:val="ListParagraph"/>
+        <w:numPr>
+          <w:ilvl w:val="0"/>
+          <w:numId w:val="19"/>
+        </w:numPr>
+        <w:rPr>
+          <w:lang w:val="en-GB"/>
+        </w:rPr>
+      </w:pPr>
+      <w:r>
+        <w:rPr>
+          <w:rFonts w:ascii="Calibri" w:eastAsia="Calibri" w:hAnsi="Calibri" w:cs="Calibri"/>
+          <w:lang w:val="en-GB"/>
+        </w:rPr>
+        <w:t>As a customer, I want to be able to know my starting station, so I can know where to board the coach.</w:t>
+      </w:r>
+    </w:p>
+    <w:p>
+      <w:pPr>
+        <w:pStyle w:val="ListParagraph"/>
+        <w:numPr>
+          <w:ilvl w:val="0"/>
+          <w:numId w:val="19"/>
+        </w:numPr>
+        <w:rPr>
+          <w:lang w:val="en-GB"/>
+        </w:rPr>
+      </w:pPr>
+      <w:r>
+        <w:rPr>
+          <w:rFonts w:ascii="Calibri" w:eastAsia="Calibri" w:hAnsi="Calibri" w:cs="Calibri"/>
+          <w:lang w:val="en-GB"/>
+        </w:rPr>
+        <w:t>As a customer, I want to be able to know my ending station, so I can know where to get off the coach.</w:t>
+      </w:r>
+    </w:p>
+    <w:p>
+      <w:pPr>
+        <w:pStyle w:val="ListParagraph"/>
+        <w:numPr>
+          <w:ilvl w:val="0"/>
+          <w:numId w:val="19"/>
+        </w:numPr>
+        <w:rPr>
+          <w:lang w:val="en-GB"/>
+        </w:rPr>
+      </w:pPr>
+      <w:r>
+        <w:rPr>
+          <w:rFonts w:ascii="Calibri" w:eastAsia="Calibri" w:hAnsi="Calibri" w:cs="Calibri"/>
+          <w:lang w:val="en-GB"/>
+        </w:rPr>
+        <w:t>As a customer, I want to be able to view my prior travel history, so I can easily track where I have been and make new journey’s based on prior ones.</w:t>
+      </w:r>
+    </w:p>
+    <w:p>
+      <w:pPr>
+        <w:pStyle w:val="ListParagraph"/>
+        <w:numPr>
+          <w:ilvl w:val="0"/>
+          <w:numId w:val="19"/>
+        </w:numPr>
+        <w:rPr>
+          <w:lang w:val="en-GB"/>
+        </w:rPr>
+      </w:pPr>
+      <w:r>
+        <w:rPr>
+          <w:rFonts w:ascii="Calibri" w:eastAsia="Calibri" w:hAnsi="Calibri" w:cs="Calibri"/>
+          <w:lang w:val="en-GB"/>
+        </w:rPr>
+        <w:t>As a customer, I want to be able to request the termination of my account, so that I can stop using the service.</w:t>
+      </w:r>
+    </w:p>
+    <w:p>
+      <w:pPr>
+        <w:ind w:left="360"/>
+        <w:rPr>
+          <w:rFonts w:ascii="Calibri" w:eastAsia="Calibri" w:hAnsi="Calibri" w:cs="Calibri"/>
+          <w:lang w:val="en-GB"/>
+        </w:rPr>
+      </w:pPr>
+      <w:r>
+        <w:rPr>
+          <w:rFonts w:ascii="Calibri" w:eastAsia="Calibri" w:hAnsi="Calibri" w:cs="Calibri"/>
+          <w:u w:val="single"/>
+          <w:lang w:val="en-GB"/>
+        </w:rPr>
+        <w:t>Website</w:t>
+      </w:r>
+    </w:p>
+    <w:p>
+      <w:pPr>
+        <w:pStyle w:val="ListParagraph"/>
+        <w:numPr>
+          <w:ilvl w:val="0"/>
+          <w:numId w:val="18"/>
+        </w:numPr>
+        <w:rPr>
+          <w:lang w:val="en-GB"/>
+        </w:rPr>
+      </w:pPr>
+      <w:r>
+        <w:rPr>
+          <w:rFonts w:ascii="Calibri" w:eastAsia="Calibri" w:hAnsi="Calibri" w:cs="Calibri"/>
+          <w:lang w:val="en-GB"/>
+        </w:rPr>
+        <w:t>As an admin, I want to be able to archive the timetables of the routes, so that timetables can be decommissioned.</w:t>
+      </w:r>
+    </w:p>
+    <w:p>
+      <w:pPr>
+        <w:pStyle w:val="ListParagraph"/>
+        <w:numPr>
+          <w:ilvl w:val="0"/>
+          <w:numId w:val="18"/>
+        </w:numPr>
+        <w:rPr>
+          <w:lang w:val="en-GB"/>
+        </w:rPr>
+      </w:pPr>
+      <w:r>
+        <w:rPr>
+          <w:rFonts w:ascii="Calibri" w:eastAsia="Calibri" w:hAnsi="Calibri" w:cs="Calibri"/>
+          <w:lang w:val="en-GB"/>
+        </w:rPr>
+        <w:t>As an admin, I want to be able to deploy replacement services in the event of a coach breakdown, so we can assist passengers.</w:t>
+      </w:r>
+    </w:p>
+    <w:p>
+      <w:pPr>
+        <w:pStyle w:val="ListParagraph"/>
+        <w:numPr>
+          <w:ilvl w:val="0"/>
+          <w:numId w:val="18"/>
+        </w:numPr>
+        <w:rPr>
+          <w:lang w:val="en-GB"/>
+        </w:rPr>
+      </w:pPr>
+      <w:r>
+        <w:rPr>
+          <w:rFonts w:ascii="Calibri" w:eastAsia="Calibri" w:hAnsi="Calibri" w:cs="Calibri"/>
+          <w:lang w:val="en-GB"/>
+        </w:rPr>
+        <w:t>As a manager, I want to be able to remove an employee’s shift, so that they no longer undertake that shift.</w:t>
+      </w:r>
+    </w:p>
+    <w:p>
+      <w:pPr>
+        <w:pStyle w:val="ListParagraph"/>
+        <w:numPr>
+          <w:ilvl w:val="0"/>
+          <w:numId w:val="18"/>
+        </w:numPr>
+        <w:rPr>
+          <w:lang w:val="en-GB"/>
+        </w:rPr>
+      </w:pPr>
+      <w:r>
+        <w:rPr>
+          <w:rFonts w:ascii="Calibri" w:eastAsia="Calibri" w:hAnsi="Calibri" w:cs="Calibri"/>
+          <w:lang w:val="en-GB"/>
+        </w:rPr>
+        <w:t>As a manager, I want to view all available routes, so that I can see what routes will need covering</w:t>
       </w:r>
       <w:r>
         <w:rPr>
@@ -1348,6 +1390,46 @@
           <w:rFonts w:ascii="Calibri" w:eastAsia="Calibri" w:hAnsi="Calibri" w:cs="Calibri"/>
           <w:lang w:val="en-GB"/>
         </w:rPr>
+        <w:t xml:space="preserve">As a manager, I want to view the </w:t>
+      </w:r>
+      <w:r>
+        <w:rPr>
+          <w:rFonts w:ascii="Calibri" w:eastAsia="Calibri" w:hAnsi="Calibri" w:cs="Calibri"/>
+          <w:lang w:val="en-GB"/>
+        </w:rPr>
+        <w:t>journeys</w:t>
+      </w:r>
+      <w:r>
+        <w:rPr>
+          <w:rFonts w:ascii="Calibri" w:eastAsia="Calibri" w:hAnsi="Calibri" w:cs="Calibri"/>
+          <w:lang w:val="en-GB"/>
+        </w:rPr>
+        <w:t>, so that I can see what time the routes are taken</w:t>
+      </w:r>
+      <w:r>
+        <w:rPr>
+          <w:rFonts w:ascii="Calibri" w:eastAsia="Calibri" w:hAnsi="Calibri" w:cs="Calibri"/>
+          <w:lang w:val="en-GB"/>
+        </w:rPr>
+        <w:t>.</w:t>
+      </w:r>
+    </w:p>
+    <w:p>
+      <w:pPr>
+        <w:pStyle w:val="ListParagraph"/>
+        <w:numPr>
+          <w:ilvl w:val="0"/>
+          <w:numId w:val="21"/>
+        </w:numPr>
+        <w:rPr>
+          <w:lang w:val="en-GB"/>
+        </w:rPr>
+      </w:pPr>
+      <w:r>
+        <w:rPr>
+          <w:rFonts w:ascii="Calibri" w:eastAsia="Calibri" w:hAnsi="Calibri" w:cs="Calibri"/>
+          <w:lang w:val="en-GB"/>
+        </w:rPr>
         <w:t>As a manager, I want to be able to update and make changes to a driver shift.</w:t>
       </w:r>
     </w:p>
@@ -1379,6 +1461,7 @@
           <w:rFonts w:ascii="Calibri" w:eastAsia="Calibri" w:hAnsi="Calibri" w:cs="Calibri"/>
           <w:lang w:val="en-GB"/>
         </w:rPr>
+        <w:lastRenderedPageBreak/>
         <w:t>As a manager, I want to assign a driver a route for their shift, so that the driver can take passengers to their destinations.</w:t>
       </w:r>
     </w:p>
@@ -4831,7 +4914,7 @@
       </w:pPr>
     </w:pPrDefault>
   </w:docDefaults>
-  <w:latentStyles w:defLockedState="0" w:defUIPriority="99" w:defSemiHidden="0" w:defUnhideWhenUsed="0" w:defQFormat="0" w:count="375">
+  <w:latentStyles w:defLockedState="0" w:defUIPriority="99" w:defSemiHidden="0" w:defUnhideWhenUsed="0" w:defQFormat="0" w:count="376">
     <w:lsdException w:name="Normal" w:uiPriority="0" w:qFormat="1"/>
     <w:lsdException w:name="heading 1" w:uiPriority="9" w:qFormat="1"/>
     <w:lsdException w:name="heading 2" w:semiHidden="1" w:uiPriority="9" w:unhideWhenUsed="1" w:qFormat="1"/>
@@ -4937,7 +5020,6 @@
     <w:lsdException w:name="HTML Sample" w:semiHidden="1" w:unhideWhenUsed="1"/>
     <w:lsdException w:name="HTML Typewriter" w:semiHidden="1" w:unhideWhenUsed="1"/>
     <w:lsdException w:name="HTML Variable" w:semiHidden="1" w:unhideWhenUsed="1"/>
-    <w:lsdException w:name="Normal Table" w:semiHidden="1" w:unhideWhenUsed="1"/>
     <w:lsdException w:name="annotation subject" w:semiHidden="1" w:unhideWhenUsed="1"/>
     <w:lsdException w:name="No List" w:semiHidden="1" w:unhideWhenUsed="1"/>
     <w:lsdException w:name="Outline List 1" w:semiHidden="1" w:unhideWhenUsed="1"/>
@@ -4984,10 +5066,8 @@
     <w:lsdException w:name="Table Subtle 2" w:semiHidden="1" w:unhideWhenUsed="1"/>
     <w:lsdException w:name="Table Web 1" w:semiHidden="1" w:unhideWhenUsed="1"/>
     <w:lsdException w:name="Table Web 2" w:semiHidden="1" w:unhideWhenUsed="1"/>
-    <w:lsdException w:name="Table Web 3" w:semiHidden="1" w:unhideWhenUsed="1"/>
     <w:lsdException w:name="Balloon Text" w:semiHidden="1" w:unhideWhenUsed="1"/>
     <w:lsdException w:name="Table Grid" w:uiPriority="39"/>
-    <w:lsdException w:name="Table Theme" w:semiHidden="1" w:unhideWhenUsed="1"/>
     <w:lsdException w:name="Placeholder Text" w:semiHidden="1"/>
     <w:lsdException w:name="No Spacing" w:uiPriority="1" w:qFormat="1"/>
     <w:lsdException w:name="Light Shading" w:uiPriority="60"/>
@@ -5207,6 +5287,7 @@
     <w:lsdException w:name="Smart Hyperlink" w:semiHidden="1" w:unhideWhenUsed="1"/>
     <w:lsdException w:name="Hashtag" w:semiHidden="1" w:unhideWhenUsed="1"/>
     <w:lsdException w:name="Unresolved Mention" w:semiHidden="1" w:unhideWhenUsed="1"/>
+    <w:lsdException w:name="Smart Link" w:semiHidden="1" w:unhideWhenUsed="1"/>
   </w:latentStyles>
   <w:style w:type="paragraph" w:default="1" w:styleId="Normal">
     <w:name w:val="Normal"/>

</xml_diff>